<commit_message>
Updated table of contents in project report
</commit_message>
<xml_diff>
--- a/docs/Synthea Capstone Project Report.docx
+++ b/docs/Synthea Capstone Project Report.docx
@@ -295,7 +295,7 @@
         </w:rPr>
         <w:fldChar w:fldCharType="separate"/>
       </w:r>
-      <w:hyperlink w:anchor="_Toc184127606" w:history="1">
+      <w:hyperlink w:anchor="_Toc184128364" w:history="1">
         <w:r>
           <w:rPr>
             <w:rStyle w:val="Hyperlink"/>
@@ -322,7 +322,7 @@
             <w:noProof/>
             <w:webHidden/>
           </w:rPr>
-          <w:instrText xml:space="preserve"> PAGEREF _Toc184127606 \h </w:instrText>
+          <w:instrText xml:space="preserve"> PAGEREF _Toc184128364 \h </w:instrText>
         </w:r>
         <w:r>
           <w:rPr>
@@ -366,7 +366,7 @@
           <w:szCs w:val="24"/>
         </w:rPr>
       </w:pPr>
-      <w:hyperlink w:anchor="_Toc184127607" w:history="1">
+      <w:hyperlink w:anchor="_Toc184128365" w:history="1">
         <w:r>
           <w:rPr>
             <w:rStyle w:val="Hyperlink"/>
@@ -393,7 +393,7 @@
             <w:noProof/>
             <w:webHidden/>
           </w:rPr>
-          <w:instrText xml:space="preserve"> PAGEREF _Toc184127607 \h </w:instrText>
+          <w:instrText xml:space="preserve"> PAGEREF _Toc184128365 \h </w:instrText>
         </w:r>
         <w:r>
           <w:rPr>
@@ -437,7 +437,7 @@
           <w:szCs w:val="24"/>
         </w:rPr>
       </w:pPr>
-      <w:hyperlink w:anchor="_Toc184127608" w:history="1">
+      <w:hyperlink w:anchor="_Toc184128366" w:history="1">
         <w:r>
           <w:rPr>
             <w:rStyle w:val="Hyperlink"/>
@@ -464,7 +464,7 @@
             <w:noProof/>
             <w:webHidden/>
           </w:rPr>
-          <w:instrText xml:space="preserve"> PAGEREF _Toc184127608 \h </w:instrText>
+          <w:instrText xml:space="preserve"> PAGEREF _Toc184128366 \h </w:instrText>
         </w:r>
         <w:r>
           <w:rPr>
@@ -508,7 +508,7 @@
           <w:szCs w:val="24"/>
         </w:rPr>
       </w:pPr>
-      <w:hyperlink w:anchor="_Toc184127609" w:history="1">
+      <w:hyperlink w:anchor="_Toc184128367" w:history="1">
         <w:r>
           <w:rPr>
             <w:rStyle w:val="Hyperlink"/>
@@ -535,7 +535,7 @@
             <w:noProof/>
             <w:webHidden/>
           </w:rPr>
-          <w:instrText xml:space="preserve"> PAGEREF _Toc184127609 \h </w:instrText>
+          <w:instrText xml:space="preserve"> PAGEREF _Toc184128367 \h </w:instrText>
         </w:r>
         <w:r>
           <w:rPr>
@@ -579,7 +579,7 @@
           <w:szCs w:val="24"/>
         </w:rPr>
       </w:pPr>
-      <w:hyperlink w:anchor="_Toc184127610" w:history="1">
+      <w:hyperlink w:anchor="_Toc184128368" w:history="1">
         <w:r>
           <w:rPr>
             <w:rStyle w:val="Hyperlink"/>
@@ -606,7 +606,7 @@
             <w:noProof/>
             <w:webHidden/>
           </w:rPr>
-          <w:instrText xml:space="preserve"> PAGEREF _Toc184127610 \h </w:instrText>
+          <w:instrText xml:space="preserve"> PAGEREF _Toc184128368 \h </w:instrText>
         </w:r>
         <w:r>
           <w:rPr>
@@ -650,7 +650,7 @@
           <w:szCs w:val="24"/>
         </w:rPr>
       </w:pPr>
-      <w:hyperlink w:anchor="_Toc184127611" w:history="1">
+      <w:hyperlink w:anchor="_Toc184128369" w:history="1">
         <w:r>
           <w:rPr>
             <w:rStyle w:val="Hyperlink"/>
@@ -677,7 +677,7 @@
             <w:noProof/>
             <w:webHidden/>
           </w:rPr>
-          <w:instrText xml:space="preserve"> PAGEREF _Toc184127611 \h </w:instrText>
+          <w:instrText xml:space="preserve"> PAGEREF _Toc184128369 \h </w:instrText>
         </w:r>
         <w:r>
           <w:rPr>
@@ -721,7 +721,7 @@
           <w:szCs w:val="24"/>
         </w:rPr>
       </w:pPr>
-      <w:hyperlink w:anchor="_Toc184127612" w:history="1">
+      <w:hyperlink w:anchor="_Toc184128370" w:history="1">
         <w:r>
           <w:rPr>
             <w:rStyle w:val="Hyperlink"/>
@@ -748,7 +748,7 @@
             <w:noProof/>
             <w:webHidden/>
           </w:rPr>
-          <w:instrText xml:space="preserve"> PAGEREF _Toc184127612 \h </w:instrText>
+          <w:instrText xml:space="preserve"> PAGEREF _Toc184128370 \h </w:instrText>
         </w:r>
         <w:r>
           <w:rPr>
@@ -792,7 +792,7 @@
           <w:szCs w:val="24"/>
         </w:rPr>
       </w:pPr>
-      <w:hyperlink w:anchor="_Toc184127613" w:history="1">
+      <w:hyperlink w:anchor="_Toc184128371" w:history="1">
         <w:r>
           <w:rPr>
             <w:rStyle w:val="Hyperlink"/>
@@ -819,7 +819,7 @@
             <w:noProof/>
             <w:webHidden/>
           </w:rPr>
-          <w:instrText xml:space="preserve"> PAGEREF _Toc184127613 \h </w:instrText>
+          <w:instrText xml:space="preserve"> PAGEREF _Toc184128371 \h </w:instrText>
         </w:r>
         <w:r>
           <w:rPr>
@@ -863,7 +863,7 @@
           <w:szCs w:val="24"/>
         </w:rPr>
       </w:pPr>
-      <w:hyperlink w:anchor="_Toc184127614" w:history="1">
+      <w:hyperlink w:anchor="_Toc184128372" w:history="1">
         <w:r>
           <w:rPr>
             <w:rStyle w:val="Hyperlink"/>
@@ -890,7 +890,7 @@
             <w:noProof/>
             <w:webHidden/>
           </w:rPr>
-          <w:instrText xml:space="preserve"> PAGEREF _Toc184127614 \h </w:instrText>
+          <w:instrText xml:space="preserve"> PAGEREF _Toc184128372 \h </w:instrText>
         </w:r>
         <w:r>
           <w:rPr>
@@ -934,7 +934,7 @@
           <w:szCs w:val="24"/>
         </w:rPr>
       </w:pPr>
-      <w:hyperlink w:anchor="_Toc184127615" w:history="1">
+      <w:hyperlink w:anchor="_Toc184128373" w:history="1">
         <w:r>
           <w:rPr>
             <w:rStyle w:val="Hyperlink"/>
@@ -961,7 +961,7 @@
             <w:noProof/>
             <w:webHidden/>
           </w:rPr>
-          <w:instrText xml:space="preserve"> PAGEREF _Toc184127615 \h </w:instrText>
+          <w:instrText xml:space="preserve"> PAGEREF _Toc184128373 \h </w:instrText>
         </w:r>
         <w:r>
           <w:rPr>
@@ -1005,7 +1005,7 @@
           <w:szCs w:val="24"/>
         </w:rPr>
       </w:pPr>
-      <w:hyperlink w:anchor="_Toc184127616" w:history="1">
+      <w:hyperlink w:anchor="_Toc184128374" w:history="1">
         <w:r>
           <w:rPr>
             <w:rStyle w:val="Hyperlink"/>
@@ -1032,7 +1032,7 @@
             <w:noProof/>
             <w:webHidden/>
           </w:rPr>
-          <w:instrText xml:space="preserve"> PAGEREF _Toc184127616 \h </w:instrText>
+          <w:instrText xml:space="preserve"> PAGEREF _Toc184128374 \h </w:instrText>
         </w:r>
         <w:r>
           <w:rPr>
@@ -1076,7 +1076,7 @@
           <w:szCs w:val="24"/>
         </w:rPr>
       </w:pPr>
-      <w:hyperlink w:anchor="_Toc184127617" w:history="1">
+      <w:hyperlink w:anchor="_Toc184128375" w:history="1">
         <w:r>
           <w:rPr>
             <w:rStyle w:val="Hyperlink"/>
@@ -1103,7 +1103,7 @@
             <w:noProof/>
             <w:webHidden/>
           </w:rPr>
-          <w:instrText xml:space="preserve"> PAGEREF _Toc184127617 \h </w:instrText>
+          <w:instrText xml:space="preserve"> PAGEREF _Toc184128375 \h </w:instrText>
         </w:r>
         <w:r>
           <w:rPr>
@@ -1147,7 +1147,7 @@
           <w:szCs w:val="24"/>
         </w:rPr>
       </w:pPr>
-      <w:hyperlink w:anchor="_Toc184127618" w:history="1">
+      <w:hyperlink w:anchor="_Toc184128376" w:history="1">
         <w:r>
           <w:rPr>
             <w:rStyle w:val="Hyperlink"/>
@@ -1174,7 +1174,7 @@
             <w:noProof/>
             <w:webHidden/>
           </w:rPr>
-          <w:instrText xml:space="preserve"> PAGEREF _Toc184127618 \h </w:instrText>
+          <w:instrText xml:space="preserve"> PAGEREF _Toc184128376 \h </w:instrText>
         </w:r>
         <w:r>
           <w:rPr>
@@ -1218,7 +1218,7 @@
           <w:szCs w:val="24"/>
         </w:rPr>
       </w:pPr>
-      <w:hyperlink w:anchor="_Toc184127619" w:history="1">
+      <w:hyperlink w:anchor="_Toc184128377" w:history="1">
         <w:r>
           <w:rPr>
             <w:rStyle w:val="Hyperlink"/>
@@ -1245,7 +1245,7 @@
             <w:noProof/>
             <w:webHidden/>
           </w:rPr>
-          <w:instrText xml:space="preserve"> PAGEREF _Toc184127619 \h </w:instrText>
+          <w:instrText xml:space="preserve"> PAGEREF _Toc184128377 \h </w:instrText>
         </w:r>
         <w:r>
           <w:rPr>
@@ -1289,7 +1289,7 @@
           <w:szCs w:val="24"/>
         </w:rPr>
       </w:pPr>
-      <w:hyperlink w:anchor="_Toc184127620" w:history="1">
+      <w:hyperlink w:anchor="_Toc184128378" w:history="1">
         <w:r>
           <w:rPr>
             <w:rStyle w:val="Hyperlink"/>
@@ -1316,7 +1316,7 @@
             <w:noProof/>
             <w:webHidden/>
           </w:rPr>
-          <w:instrText xml:space="preserve"> PAGEREF _Toc184127620 \h </w:instrText>
+          <w:instrText xml:space="preserve"> PAGEREF _Toc184128378 \h </w:instrText>
         </w:r>
         <w:r>
           <w:rPr>
@@ -1360,7 +1360,7 @@
           <w:szCs w:val="24"/>
         </w:rPr>
       </w:pPr>
-      <w:hyperlink w:anchor="_Toc184127621" w:history="1">
+      <w:hyperlink w:anchor="_Toc184128379" w:history="1">
         <w:r>
           <w:rPr>
             <w:rStyle w:val="Hyperlink"/>
@@ -1387,7 +1387,7 @@
             <w:noProof/>
             <w:webHidden/>
           </w:rPr>
-          <w:instrText xml:space="preserve"> PAGEREF _Toc184127621 \h </w:instrText>
+          <w:instrText xml:space="preserve"> PAGEREF _Toc184128379 \h </w:instrText>
         </w:r>
         <w:r>
           <w:rPr>
@@ -1431,27 +1431,13 @@
           <w:szCs w:val="24"/>
         </w:rPr>
       </w:pPr>
-      <w:hyperlink w:anchor="_Toc184127622" w:history="1">
+      <w:hyperlink w:anchor="_Toc184128380" w:history="1">
         <w:r>
           <w:rPr>
             <w:rStyle w:val="Hyperlink"/>
             <w:noProof/>
           </w:rPr>
-          <w:t>5.0 Dat</w:t>
-        </w:r>
-        <w:r>
-          <w:rPr>
-            <w:rStyle w:val="Hyperlink"/>
-            <w:noProof/>
-          </w:rPr>
-          <w:t>a</w:t>
-        </w:r>
-        <w:r>
-          <w:rPr>
-            <w:rStyle w:val="Hyperlink"/>
-            <w:noProof/>
-          </w:rPr>
-          <w:t xml:space="preserve"> Imputation</w:t>
+          <w:t>5.0 Data Imputation</w:t>
         </w:r>
         <w:r>
           <w:rPr>
@@ -1472,7 +1458,7 @@
             <w:noProof/>
             <w:webHidden/>
           </w:rPr>
-          <w:instrText xml:space="preserve"> PAGEREF _Toc184127622 \h </w:instrText>
+          <w:instrText xml:space="preserve"> PAGEREF _Toc184128380 \h </w:instrText>
         </w:r>
         <w:r>
           <w:rPr>
@@ -1516,7 +1502,7 @@
           <w:szCs w:val="24"/>
         </w:rPr>
       </w:pPr>
-      <w:hyperlink w:anchor="_Toc184127623" w:history="1">
+      <w:hyperlink w:anchor="_Toc184128381" w:history="1">
         <w:r>
           <w:rPr>
             <w:rStyle w:val="Hyperlink"/>
@@ -1543,7 +1529,7 @@
             <w:noProof/>
             <w:webHidden/>
           </w:rPr>
-          <w:instrText xml:space="preserve"> PAGEREF _Toc184127623 \h </w:instrText>
+          <w:instrText xml:space="preserve"> PAGEREF _Toc184128381 \h </w:instrText>
         </w:r>
         <w:r>
           <w:rPr>
@@ -1587,7 +1573,7 @@
           <w:szCs w:val="24"/>
         </w:rPr>
       </w:pPr>
-      <w:hyperlink w:anchor="_Toc184127624" w:history="1">
+      <w:hyperlink w:anchor="_Toc184128382" w:history="1">
         <w:r>
           <w:rPr>
             <w:rStyle w:val="Hyperlink"/>
@@ -1614,7 +1600,7 @@
             <w:noProof/>
             <w:webHidden/>
           </w:rPr>
-          <w:instrText xml:space="preserve"> PAGEREF _Toc184127624 \h </w:instrText>
+          <w:instrText xml:space="preserve"> PAGEREF _Toc184128382 \h </w:instrText>
         </w:r>
         <w:r>
           <w:rPr>
@@ -1658,7 +1644,7 @@
           <w:szCs w:val="24"/>
         </w:rPr>
       </w:pPr>
-      <w:hyperlink w:anchor="_Toc184127625" w:history="1">
+      <w:hyperlink w:anchor="_Toc184128383" w:history="1">
         <w:r>
           <w:rPr>
             <w:rStyle w:val="Hyperlink"/>
@@ -1685,7 +1671,7 @@
             <w:noProof/>
             <w:webHidden/>
           </w:rPr>
-          <w:instrText xml:space="preserve"> PAGEREF _Toc184127625 \h </w:instrText>
+          <w:instrText xml:space="preserve"> PAGEREF _Toc184128383 \h </w:instrText>
         </w:r>
         <w:r>
           <w:rPr>
@@ -1729,7 +1715,7 @@
           <w:szCs w:val="24"/>
         </w:rPr>
       </w:pPr>
-      <w:hyperlink w:anchor="_Toc184127626" w:history="1">
+      <w:hyperlink w:anchor="_Toc184128384" w:history="1">
         <w:r>
           <w:rPr>
             <w:rStyle w:val="Hyperlink"/>
@@ -1756,7 +1742,7 @@
             <w:noProof/>
             <w:webHidden/>
           </w:rPr>
-          <w:instrText xml:space="preserve"> PAGEREF _Toc184127626 \h </w:instrText>
+          <w:instrText xml:space="preserve"> PAGEREF _Toc184128384 \h </w:instrText>
         </w:r>
         <w:r>
           <w:rPr>
@@ -1800,7 +1786,7 @@
           <w:szCs w:val="24"/>
         </w:rPr>
       </w:pPr>
-      <w:hyperlink w:anchor="_Toc184127627" w:history="1">
+      <w:hyperlink w:anchor="_Toc184128385" w:history="1">
         <w:r>
           <w:rPr>
             <w:rStyle w:val="Hyperlink"/>
@@ -1827,7 +1813,7 @@
             <w:noProof/>
             <w:webHidden/>
           </w:rPr>
-          <w:instrText xml:space="preserve"> PAGEREF _Toc184127627 \h </w:instrText>
+          <w:instrText xml:space="preserve"> PAGEREF _Toc184128385 \h </w:instrText>
         </w:r>
         <w:r>
           <w:rPr>
@@ -1871,7 +1857,7 @@
           <w:szCs w:val="24"/>
         </w:rPr>
       </w:pPr>
-      <w:hyperlink w:anchor="_Toc184127628" w:history="1">
+      <w:hyperlink w:anchor="_Toc184128386" w:history="1">
         <w:r>
           <w:rPr>
             <w:rStyle w:val="Hyperlink"/>
@@ -1898,7 +1884,7 @@
             <w:noProof/>
             <w:webHidden/>
           </w:rPr>
-          <w:instrText xml:space="preserve"> PAGEREF _Toc184127628 \h </w:instrText>
+          <w:instrText xml:space="preserve"> PAGEREF _Toc184128386 \h </w:instrText>
         </w:r>
         <w:r>
           <w:rPr>
@@ -1942,7 +1928,7 @@
           <w:szCs w:val="24"/>
         </w:rPr>
       </w:pPr>
-      <w:hyperlink w:anchor="_Toc184127629" w:history="1">
+      <w:hyperlink w:anchor="_Toc184128387" w:history="1">
         <w:r>
           <w:rPr>
             <w:rStyle w:val="Hyperlink"/>
@@ -1969,7 +1955,7 @@
             <w:noProof/>
             <w:webHidden/>
           </w:rPr>
-          <w:instrText xml:space="preserve"> PAGEREF _Toc184127629 \h </w:instrText>
+          <w:instrText xml:space="preserve"> PAGEREF _Toc184128387 \h </w:instrText>
         </w:r>
         <w:r>
           <w:rPr>
@@ -2013,7 +1999,7 @@
           <w:szCs w:val="24"/>
         </w:rPr>
       </w:pPr>
-      <w:hyperlink w:anchor="_Toc184127630" w:history="1">
+      <w:hyperlink w:anchor="_Toc184128388" w:history="1">
         <w:r>
           <w:rPr>
             <w:rStyle w:val="Hyperlink"/>
@@ -2040,7 +2026,7 @@
             <w:noProof/>
             <w:webHidden/>
           </w:rPr>
-          <w:instrText xml:space="preserve"> PAGEREF _Toc184127630 \h </w:instrText>
+          <w:instrText xml:space="preserve"> PAGEREF _Toc184128388 \h </w:instrText>
         </w:r>
         <w:r>
           <w:rPr>
@@ -2084,7 +2070,7 @@
           <w:szCs w:val="24"/>
         </w:rPr>
       </w:pPr>
-      <w:hyperlink w:anchor="_Toc184127631" w:history="1">
+      <w:hyperlink w:anchor="_Toc184128389" w:history="1">
         <w:r>
           <w:rPr>
             <w:rStyle w:val="Hyperlink"/>
@@ -2111,7 +2097,7 @@
             <w:noProof/>
             <w:webHidden/>
           </w:rPr>
-          <w:instrText xml:space="preserve"> PAGEREF _Toc184127631 \h </w:instrText>
+          <w:instrText xml:space="preserve"> PAGEREF _Toc184128389 \h </w:instrText>
         </w:r>
         <w:r>
           <w:rPr>
@@ -2155,7 +2141,7 @@
           <w:szCs w:val="24"/>
         </w:rPr>
       </w:pPr>
-      <w:hyperlink w:anchor="_Toc184127632" w:history="1">
+      <w:hyperlink w:anchor="_Toc184128390" w:history="1">
         <w:r>
           <w:rPr>
             <w:rStyle w:val="Hyperlink"/>
@@ -2182,7 +2168,7 @@
             <w:noProof/>
             <w:webHidden/>
           </w:rPr>
-          <w:instrText xml:space="preserve"> PAGEREF _Toc184127632 \h </w:instrText>
+          <w:instrText xml:space="preserve"> PAGEREF _Toc184128390 \h </w:instrText>
         </w:r>
         <w:r>
           <w:rPr>
@@ -2226,7 +2212,7 @@
           <w:szCs w:val="24"/>
         </w:rPr>
       </w:pPr>
-      <w:hyperlink w:anchor="_Toc184127633" w:history="1">
+      <w:hyperlink w:anchor="_Toc184128391" w:history="1">
         <w:r>
           <w:rPr>
             <w:rStyle w:val="Hyperlink"/>
@@ -2253,7 +2239,7 @@
             <w:noProof/>
             <w:webHidden/>
           </w:rPr>
-          <w:instrText xml:space="preserve"> PAGEREF _Toc184127633 \h </w:instrText>
+          <w:instrText xml:space="preserve"> PAGEREF _Toc184128391 \h </w:instrText>
         </w:r>
         <w:r>
           <w:rPr>
@@ -2273,7 +2259,7 @@
             <w:noProof/>
             <w:webHidden/>
           </w:rPr>
-          <w:t>23</w:t>
+          <w:t>22</w:t>
         </w:r>
         <w:r>
           <w:rPr>
@@ -2335,7 +2321,7 @@
         </w:rPr>
       </w:pPr>
       <w:bookmarkStart w:id="0" w:name="_Toc184123818"/>
-      <w:bookmarkStart w:id="1" w:name="_Toc184127606"/>
+      <w:bookmarkStart w:id="1" w:name="_Toc184128364"/>
       <w:r>
         <w:rPr>
           <w:color w:val="auto"/>
@@ -2660,7 +2646,7 @@
         </w:rPr>
       </w:pPr>
       <w:bookmarkStart w:id="2" w:name="_Toc184123819"/>
-      <w:bookmarkStart w:id="3" w:name="_Toc184127607"/>
+      <w:bookmarkStart w:id="3" w:name="_Toc184128365"/>
       <w:r>
         <w:rPr>
           <w:color w:val="auto"/>
@@ -2737,7 +2723,23 @@
           <w:sz w:val="24"/>
           <w:szCs w:val="24"/>
         </w:rPr>
-        <w:t xml:space="preserve">followed to download the patient data </w:t>
+        <w:t xml:space="preserve">followed to download </w:t>
+      </w:r>
+      <w:proofErr w:type="gramStart"/>
+      <w:r>
+        <w:rPr>
+          <w:sz w:val="24"/>
+          <w:szCs w:val="24"/>
+        </w:rPr>
+        <w:t>the patient</w:t>
+      </w:r>
+      <w:proofErr w:type="gramEnd"/>
+      <w:r>
+        <w:rPr>
+          <w:sz w:val="24"/>
+          <w:szCs w:val="24"/>
+        </w:rPr>
+        <w:t xml:space="preserve"> data </w:t>
       </w:r>
       <w:r>
         <w:rPr>
@@ -3071,7 +3073,7 @@
           <w:color w:val="auto"/>
         </w:rPr>
       </w:pPr>
-      <w:bookmarkStart w:id="4" w:name="_Toc184127608"/>
+      <w:bookmarkStart w:id="4" w:name="_Toc184128366"/>
       <w:r>
         <w:rPr>
           <w:color w:val="auto"/>
@@ -3105,7 +3107,7 @@
           <w:color w:val="auto"/>
         </w:rPr>
       </w:pPr>
-      <w:bookmarkStart w:id="5" w:name="_Toc184127609"/>
+      <w:bookmarkStart w:id="5" w:name="_Toc184128367"/>
       <w:r>
         <w:rPr>
           <w:color w:val="auto"/>
@@ -3372,7 +3374,7 @@
           <w:color w:val="auto"/>
         </w:rPr>
       </w:pPr>
-      <w:bookmarkStart w:id="6" w:name="_Toc184127610"/>
+      <w:bookmarkStart w:id="6" w:name="_Toc184128368"/>
       <w:r>
         <w:rPr>
           <w:color w:val="auto"/>
@@ -4189,7 +4191,7 @@
           <w:color w:val="auto"/>
         </w:rPr>
       </w:pPr>
-      <w:bookmarkStart w:id="7" w:name="_Toc184127611"/>
+      <w:bookmarkStart w:id="7" w:name="_Toc184128369"/>
       <w:r>
         <w:rPr>
           <w:color w:val="auto"/>
@@ -4418,7 +4420,7 @@
           <w:color w:val="auto"/>
         </w:rPr>
       </w:pPr>
-      <w:bookmarkStart w:id="8" w:name="_Toc184127612"/>
+      <w:bookmarkStart w:id="8" w:name="_Toc184128370"/>
       <w:r>
         <w:rPr>
           <w:color w:val="auto"/>
@@ -4723,7 +4725,7 @@
           <w:color w:val="auto"/>
         </w:rPr>
       </w:pPr>
-      <w:bookmarkStart w:id="9" w:name="_Toc184127613"/>
+      <w:bookmarkStart w:id="9" w:name="_Toc184128371"/>
       <w:r>
         <w:rPr>
           <w:color w:val="auto"/>
@@ -5009,7 +5011,7 @@
           <w:color w:val="auto"/>
         </w:rPr>
       </w:pPr>
-      <w:bookmarkStart w:id="10" w:name="_Toc184127614"/>
+      <w:bookmarkStart w:id="10" w:name="_Toc184128372"/>
       <w:r>
         <w:rPr>
           <w:color w:val="auto"/>
@@ -5098,7 +5100,7 @@
           <w:color w:val="auto"/>
         </w:rPr>
       </w:pPr>
-      <w:bookmarkStart w:id="11" w:name="_Toc184127615"/>
+      <w:bookmarkStart w:id="11" w:name="_Toc184128373"/>
       <w:r>
         <w:rPr>
           <w:color w:val="auto"/>
@@ -5172,7 +5174,7 @@
           <w:color w:val="auto"/>
         </w:rPr>
       </w:pPr>
-      <w:bookmarkStart w:id="12" w:name="_Toc184127616"/>
+      <w:bookmarkStart w:id="12" w:name="_Toc184128374"/>
       <w:r>
         <w:rPr>
           <w:color w:val="auto"/>
@@ -5329,7 +5331,7 @@
           <w:color w:val="auto"/>
         </w:rPr>
       </w:pPr>
-      <w:bookmarkStart w:id="13" w:name="_Toc184127617"/>
+      <w:bookmarkStart w:id="13" w:name="_Toc184128375"/>
       <w:r>
         <w:rPr>
           <w:color w:val="auto"/>
@@ -5415,7 +5417,7 @@
           <w:color w:val="auto"/>
         </w:rPr>
       </w:pPr>
-      <w:bookmarkStart w:id="14" w:name="_Toc184127618"/>
+      <w:bookmarkStart w:id="14" w:name="_Toc184128376"/>
       <w:r>
         <w:rPr>
           <w:color w:val="auto"/>
@@ -5448,7 +5450,7 @@
           <w:color w:val="auto"/>
         </w:rPr>
       </w:pPr>
-      <w:bookmarkStart w:id="15" w:name="_Toc184127619"/>
+      <w:bookmarkStart w:id="15" w:name="_Toc184128377"/>
       <w:r>
         <w:rPr>
           <w:color w:val="auto"/>
@@ -5620,7 +5622,7 @@
           <w:color w:val="auto"/>
         </w:rPr>
       </w:pPr>
-      <w:bookmarkStart w:id="16" w:name="_Toc184127620"/>
+      <w:bookmarkStart w:id="16" w:name="_Toc184128378"/>
       <w:r>
         <w:rPr>
           <w:color w:val="auto"/>
@@ -6256,7 +6258,7 @@
           <w:color w:val="auto"/>
         </w:rPr>
       </w:pPr>
-      <w:bookmarkStart w:id="20" w:name="_Toc184127621"/>
+      <w:bookmarkStart w:id="20" w:name="_Toc184128379"/>
       <w:r>
         <w:rPr>
           <w:color w:val="auto"/>
@@ -6348,7 +6350,7 @@
           <w:color w:val="auto"/>
         </w:rPr>
       </w:pPr>
-      <w:bookmarkStart w:id="21" w:name="_Toc184127622"/>
+      <w:bookmarkStart w:id="21" w:name="_Toc184128380"/>
       <w:r>
         <w:rPr>
           <w:color w:val="auto"/>
@@ -6392,7 +6394,7 @@
           <w:color w:val="auto"/>
         </w:rPr>
       </w:pPr>
-      <w:bookmarkStart w:id="22" w:name="_Toc184127623"/>
+      <w:bookmarkStart w:id="22" w:name="_Toc184128381"/>
       <w:r>
         <w:rPr>
           <w:color w:val="auto"/>
@@ -6540,7 +6542,7 @@
           <w:color w:val="auto"/>
         </w:rPr>
       </w:pPr>
-      <w:bookmarkStart w:id="23" w:name="_Toc184127624"/>
+      <w:bookmarkStart w:id="23" w:name="_Toc184128382"/>
       <w:r>
         <w:rPr>
           <w:color w:val="auto"/>
@@ -7152,7 +7154,7 @@
           <w:color w:val="auto"/>
         </w:rPr>
       </w:pPr>
-      <w:bookmarkStart w:id="24" w:name="_Toc184127625"/>
+      <w:bookmarkStart w:id="24" w:name="_Toc184128383"/>
       <w:r>
         <w:rPr>
           <w:color w:val="auto"/>
@@ -7178,7 +7180,7 @@
           <w:color w:val="auto"/>
         </w:rPr>
       </w:pPr>
-      <w:bookmarkStart w:id="25" w:name="_Toc184127626"/>
+      <w:bookmarkStart w:id="25" w:name="_Toc184128384"/>
       <w:r>
         <w:rPr>
           <w:color w:val="auto"/>
@@ -7837,7 +7839,7 @@
           <w:color w:val="auto"/>
         </w:rPr>
       </w:pPr>
-      <w:bookmarkStart w:id="26" w:name="_Toc184127627"/>
+      <w:bookmarkStart w:id="26" w:name="_Toc184128385"/>
       <w:r>
         <w:rPr>
           <w:color w:val="auto"/>
@@ -7867,7 +7869,23 @@
           <w:sz w:val="24"/>
           <w:szCs w:val="24"/>
         </w:rPr>
-        <w:t>scaled with a standard scaler to improve performance of the models and ensure that no single feature dominate</w:t>
+        <w:t xml:space="preserve">scaled with a standard </w:t>
+      </w:r>
+      <w:proofErr w:type="gramStart"/>
+      <w:r>
+        <w:rPr>
+          <w:sz w:val="24"/>
+          <w:szCs w:val="24"/>
+        </w:rPr>
+        <w:t>scaler</w:t>
+      </w:r>
+      <w:proofErr w:type="gramEnd"/>
+      <w:r>
+        <w:rPr>
+          <w:sz w:val="24"/>
+          <w:szCs w:val="24"/>
+        </w:rPr>
+        <w:t xml:space="preserve"> to improve performance of the models and ensure that no single feature dominate</w:t>
       </w:r>
       <w:r>
         <w:rPr>
@@ -8438,7 +8456,7 @@
           <w:color w:val="auto"/>
         </w:rPr>
       </w:pPr>
-      <w:bookmarkStart w:id="27" w:name="_Toc184127628"/>
+      <w:bookmarkStart w:id="27" w:name="_Toc184128386"/>
       <w:r>
         <w:rPr>
           <w:color w:val="auto"/>
@@ -9081,7 +9099,7 @@
           <w:color w:val="auto"/>
         </w:rPr>
       </w:pPr>
-      <w:bookmarkStart w:id="28" w:name="_Toc184127629"/>
+      <w:bookmarkStart w:id="28" w:name="_Toc184128387"/>
       <w:r>
         <w:rPr>
           <w:color w:val="auto"/>
@@ -9724,7 +9742,7 @@
           <w:color w:val="auto"/>
         </w:rPr>
       </w:pPr>
-      <w:bookmarkStart w:id="29" w:name="_Toc184127630"/>
+      <w:bookmarkStart w:id="29" w:name="_Toc184128388"/>
       <w:r>
         <w:rPr>
           <w:color w:val="auto"/>
@@ -10547,7 +10565,7 @@
           <w:color w:val="auto"/>
         </w:rPr>
       </w:pPr>
-      <w:bookmarkStart w:id="30" w:name="_Toc184127631"/>
+      <w:bookmarkStart w:id="30" w:name="_Toc184128389"/>
       <w:r>
         <w:rPr>
           <w:color w:val="auto"/>
@@ -11398,7 +11416,7 @@
           <w:color w:val="auto"/>
         </w:rPr>
       </w:pPr>
-      <w:bookmarkStart w:id="31" w:name="_Toc184127632"/>
+      <w:bookmarkStart w:id="31" w:name="_Toc184128390"/>
       <w:r>
         <w:rPr>
           <w:color w:val="auto"/>
@@ -12568,7 +12586,7 @@
           <w:color w:val="auto"/>
         </w:rPr>
       </w:pPr>
-      <w:bookmarkStart w:id="32" w:name="_Toc184127633"/>
+      <w:bookmarkStart w:id="32" w:name="_Toc184128391"/>
       <w:r>
         <w:rPr>
           <w:color w:val="auto"/>
@@ -12710,7 +12728,23 @@
           <w:szCs w:val="24"/>
         </w:rPr>
         <w:tab/>
-        <w:t xml:space="preserve">There remains much room for future work with this dataset. There was a large amount of data that was left out since it would be difficult to transform into numerical data. For example, taking into account the different </w:t>
+        <w:t xml:space="preserve">There remains much room for future work with this dataset. There was a large amount of data that was left out since it would be difficult to transform into numerical data. For example, </w:t>
+      </w:r>
+      <w:proofErr w:type="gramStart"/>
+      <w:r>
+        <w:rPr>
+          <w:sz w:val="24"/>
+          <w:szCs w:val="24"/>
+        </w:rPr>
+        <w:t>taking into account</w:t>
+      </w:r>
+      <w:proofErr w:type="gramEnd"/>
+      <w:r>
+        <w:rPr>
+          <w:sz w:val="24"/>
+          <w:szCs w:val="24"/>
+        </w:rPr>
+        <w:t xml:space="preserve"> the different </w:t>
       </w:r>
       <w:r>
         <w:rPr>

</xml_diff>

<commit_message>
Updated graph in report
</commit_message>
<xml_diff>
--- a/docs/Synthea Capstone Project Report.docx
+++ b/docs/Synthea Capstone Project Report.docx
@@ -295,7 +295,7 @@
         </w:rPr>
         <w:fldChar w:fldCharType="separate"/>
       </w:r>
-      <w:hyperlink w:anchor="_Toc184128364" w:history="1">
+      <w:hyperlink w:anchor="_Toc184304638" w:history="1">
         <w:r>
           <w:rPr>
             <w:rStyle w:val="Hyperlink"/>
@@ -322,7 +322,7 @@
             <w:noProof/>
             <w:webHidden/>
           </w:rPr>
-          <w:instrText xml:space="preserve"> PAGEREF _Toc184128364 \h </w:instrText>
+          <w:instrText xml:space="preserve"> PAGEREF _Toc184304638 \h </w:instrText>
         </w:r>
         <w:r>
           <w:rPr>
@@ -366,7 +366,7 @@
           <w:szCs w:val="24"/>
         </w:rPr>
       </w:pPr>
-      <w:hyperlink w:anchor="_Toc184128365" w:history="1">
+      <w:hyperlink w:anchor="_Toc184304639" w:history="1">
         <w:r>
           <w:rPr>
             <w:rStyle w:val="Hyperlink"/>
@@ -393,7 +393,7 @@
             <w:noProof/>
             <w:webHidden/>
           </w:rPr>
-          <w:instrText xml:space="preserve"> PAGEREF _Toc184128365 \h </w:instrText>
+          <w:instrText xml:space="preserve"> PAGEREF _Toc184304639 \h </w:instrText>
         </w:r>
         <w:r>
           <w:rPr>
@@ -437,7 +437,7 @@
           <w:szCs w:val="24"/>
         </w:rPr>
       </w:pPr>
-      <w:hyperlink w:anchor="_Toc184128366" w:history="1">
+      <w:hyperlink w:anchor="_Toc184304640" w:history="1">
         <w:r>
           <w:rPr>
             <w:rStyle w:val="Hyperlink"/>
@@ -464,7 +464,7 @@
             <w:noProof/>
             <w:webHidden/>
           </w:rPr>
-          <w:instrText xml:space="preserve"> PAGEREF _Toc184128366 \h </w:instrText>
+          <w:instrText xml:space="preserve"> PAGEREF _Toc184304640 \h </w:instrText>
         </w:r>
         <w:r>
           <w:rPr>
@@ -508,7 +508,7 @@
           <w:szCs w:val="24"/>
         </w:rPr>
       </w:pPr>
-      <w:hyperlink w:anchor="_Toc184128367" w:history="1">
+      <w:hyperlink w:anchor="_Toc184304641" w:history="1">
         <w:r>
           <w:rPr>
             <w:rStyle w:val="Hyperlink"/>
@@ -535,7 +535,7 @@
             <w:noProof/>
             <w:webHidden/>
           </w:rPr>
-          <w:instrText xml:space="preserve"> PAGEREF _Toc184128367 \h </w:instrText>
+          <w:instrText xml:space="preserve"> PAGEREF _Toc184304641 \h </w:instrText>
         </w:r>
         <w:r>
           <w:rPr>
@@ -579,7 +579,7 @@
           <w:szCs w:val="24"/>
         </w:rPr>
       </w:pPr>
-      <w:hyperlink w:anchor="_Toc184128368" w:history="1">
+      <w:hyperlink w:anchor="_Toc184304642" w:history="1">
         <w:r>
           <w:rPr>
             <w:rStyle w:val="Hyperlink"/>
@@ -606,7 +606,7 @@
             <w:noProof/>
             <w:webHidden/>
           </w:rPr>
-          <w:instrText xml:space="preserve"> PAGEREF _Toc184128368 \h </w:instrText>
+          <w:instrText xml:space="preserve"> PAGEREF _Toc184304642 \h </w:instrText>
         </w:r>
         <w:r>
           <w:rPr>
@@ -650,7 +650,7 @@
           <w:szCs w:val="24"/>
         </w:rPr>
       </w:pPr>
-      <w:hyperlink w:anchor="_Toc184128369" w:history="1">
+      <w:hyperlink w:anchor="_Toc184304643" w:history="1">
         <w:r>
           <w:rPr>
             <w:rStyle w:val="Hyperlink"/>
@@ -677,7 +677,7 @@
             <w:noProof/>
             <w:webHidden/>
           </w:rPr>
-          <w:instrText xml:space="preserve"> PAGEREF _Toc184128369 \h </w:instrText>
+          <w:instrText xml:space="preserve"> PAGEREF _Toc184304643 \h </w:instrText>
         </w:r>
         <w:r>
           <w:rPr>
@@ -721,7 +721,7 @@
           <w:szCs w:val="24"/>
         </w:rPr>
       </w:pPr>
-      <w:hyperlink w:anchor="_Toc184128370" w:history="1">
+      <w:hyperlink w:anchor="_Toc184304644" w:history="1">
         <w:r>
           <w:rPr>
             <w:rStyle w:val="Hyperlink"/>
@@ -748,7 +748,7 @@
             <w:noProof/>
             <w:webHidden/>
           </w:rPr>
-          <w:instrText xml:space="preserve"> PAGEREF _Toc184128370 \h </w:instrText>
+          <w:instrText xml:space="preserve"> PAGEREF _Toc184304644 \h </w:instrText>
         </w:r>
         <w:r>
           <w:rPr>
@@ -792,7 +792,7 @@
           <w:szCs w:val="24"/>
         </w:rPr>
       </w:pPr>
-      <w:hyperlink w:anchor="_Toc184128371" w:history="1">
+      <w:hyperlink w:anchor="_Toc184304645" w:history="1">
         <w:r>
           <w:rPr>
             <w:rStyle w:val="Hyperlink"/>
@@ -819,7 +819,7 @@
             <w:noProof/>
             <w:webHidden/>
           </w:rPr>
-          <w:instrText xml:space="preserve"> PAGEREF _Toc184128371 \h </w:instrText>
+          <w:instrText xml:space="preserve"> PAGEREF _Toc184304645 \h </w:instrText>
         </w:r>
         <w:r>
           <w:rPr>
@@ -863,7 +863,7 @@
           <w:szCs w:val="24"/>
         </w:rPr>
       </w:pPr>
-      <w:hyperlink w:anchor="_Toc184128372" w:history="1">
+      <w:hyperlink w:anchor="_Toc184304646" w:history="1">
         <w:r>
           <w:rPr>
             <w:rStyle w:val="Hyperlink"/>
@@ -890,7 +890,7 @@
             <w:noProof/>
             <w:webHidden/>
           </w:rPr>
-          <w:instrText xml:space="preserve"> PAGEREF _Toc184128372 \h </w:instrText>
+          <w:instrText xml:space="preserve"> PAGEREF _Toc184304646 \h </w:instrText>
         </w:r>
         <w:r>
           <w:rPr>
@@ -934,7 +934,7 @@
           <w:szCs w:val="24"/>
         </w:rPr>
       </w:pPr>
-      <w:hyperlink w:anchor="_Toc184128373" w:history="1">
+      <w:hyperlink w:anchor="_Toc184304647" w:history="1">
         <w:r>
           <w:rPr>
             <w:rStyle w:val="Hyperlink"/>
@@ -961,7 +961,7 @@
             <w:noProof/>
             <w:webHidden/>
           </w:rPr>
-          <w:instrText xml:space="preserve"> PAGEREF _Toc184128373 \h </w:instrText>
+          <w:instrText xml:space="preserve"> PAGEREF _Toc184304647 \h </w:instrText>
         </w:r>
         <w:r>
           <w:rPr>
@@ -1005,7 +1005,7 @@
           <w:szCs w:val="24"/>
         </w:rPr>
       </w:pPr>
-      <w:hyperlink w:anchor="_Toc184128374" w:history="1">
+      <w:hyperlink w:anchor="_Toc184304648" w:history="1">
         <w:r>
           <w:rPr>
             <w:rStyle w:val="Hyperlink"/>
@@ -1032,7 +1032,7 @@
             <w:noProof/>
             <w:webHidden/>
           </w:rPr>
-          <w:instrText xml:space="preserve"> PAGEREF _Toc184128374 \h </w:instrText>
+          <w:instrText xml:space="preserve"> PAGEREF _Toc184304648 \h </w:instrText>
         </w:r>
         <w:r>
           <w:rPr>
@@ -1076,7 +1076,7 @@
           <w:szCs w:val="24"/>
         </w:rPr>
       </w:pPr>
-      <w:hyperlink w:anchor="_Toc184128375" w:history="1">
+      <w:hyperlink w:anchor="_Toc184304649" w:history="1">
         <w:r>
           <w:rPr>
             <w:rStyle w:val="Hyperlink"/>
@@ -1103,7 +1103,7 @@
             <w:noProof/>
             <w:webHidden/>
           </w:rPr>
-          <w:instrText xml:space="preserve"> PAGEREF _Toc184128375 \h </w:instrText>
+          <w:instrText xml:space="preserve"> PAGEREF _Toc184304649 \h </w:instrText>
         </w:r>
         <w:r>
           <w:rPr>
@@ -1147,7 +1147,7 @@
           <w:szCs w:val="24"/>
         </w:rPr>
       </w:pPr>
-      <w:hyperlink w:anchor="_Toc184128376" w:history="1">
+      <w:hyperlink w:anchor="_Toc184304650" w:history="1">
         <w:r>
           <w:rPr>
             <w:rStyle w:val="Hyperlink"/>
@@ -1174,7 +1174,7 @@
             <w:noProof/>
             <w:webHidden/>
           </w:rPr>
-          <w:instrText xml:space="preserve"> PAGEREF _Toc184128376 \h </w:instrText>
+          <w:instrText xml:space="preserve"> PAGEREF _Toc184304650 \h </w:instrText>
         </w:r>
         <w:r>
           <w:rPr>
@@ -1218,7 +1218,7 @@
           <w:szCs w:val="24"/>
         </w:rPr>
       </w:pPr>
-      <w:hyperlink w:anchor="_Toc184128377" w:history="1">
+      <w:hyperlink w:anchor="_Toc184304651" w:history="1">
         <w:r>
           <w:rPr>
             <w:rStyle w:val="Hyperlink"/>
@@ -1245,7 +1245,7 @@
             <w:noProof/>
             <w:webHidden/>
           </w:rPr>
-          <w:instrText xml:space="preserve"> PAGEREF _Toc184128377 \h </w:instrText>
+          <w:instrText xml:space="preserve"> PAGEREF _Toc184304651 \h </w:instrText>
         </w:r>
         <w:r>
           <w:rPr>
@@ -1289,7 +1289,7 @@
           <w:szCs w:val="24"/>
         </w:rPr>
       </w:pPr>
-      <w:hyperlink w:anchor="_Toc184128378" w:history="1">
+      <w:hyperlink w:anchor="_Toc184304652" w:history="1">
         <w:r>
           <w:rPr>
             <w:rStyle w:val="Hyperlink"/>
@@ -1316,7 +1316,7 @@
             <w:noProof/>
             <w:webHidden/>
           </w:rPr>
-          <w:instrText xml:space="preserve"> PAGEREF _Toc184128378 \h </w:instrText>
+          <w:instrText xml:space="preserve"> PAGEREF _Toc184304652 \h </w:instrText>
         </w:r>
         <w:r>
           <w:rPr>
@@ -1360,7 +1360,7 @@
           <w:szCs w:val="24"/>
         </w:rPr>
       </w:pPr>
-      <w:hyperlink w:anchor="_Toc184128379" w:history="1">
+      <w:hyperlink w:anchor="_Toc184304653" w:history="1">
         <w:r>
           <w:rPr>
             <w:rStyle w:val="Hyperlink"/>
@@ -1387,7 +1387,7 @@
             <w:noProof/>
             <w:webHidden/>
           </w:rPr>
-          <w:instrText xml:space="preserve"> PAGEREF _Toc184128379 \h </w:instrText>
+          <w:instrText xml:space="preserve"> PAGEREF _Toc184304653 \h </w:instrText>
         </w:r>
         <w:r>
           <w:rPr>
@@ -1431,7 +1431,7 @@
           <w:szCs w:val="24"/>
         </w:rPr>
       </w:pPr>
-      <w:hyperlink w:anchor="_Toc184128380" w:history="1">
+      <w:hyperlink w:anchor="_Toc184304654" w:history="1">
         <w:r>
           <w:rPr>
             <w:rStyle w:val="Hyperlink"/>
@@ -1458,7 +1458,7 @@
             <w:noProof/>
             <w:webHidden/>
           </w:rPr>
-          <w:instrText xml:space="preserve"> PAGEREF _Toc184128380 \h </w:instrText>
+          <w:instrText xml:space="preserve"> PAGEREF _Toc184304654 \h </w:instrText>
         </w:r>
         <w:r>
           <w:rPr>
@@ -1502,7 +1502,7 @@
           <w:szCs w:val="24"/>
         </w:rPr>
       </w:pPr>
-      <w:hyperlink w:anchor="_Toc184128381" w:history="1">
+      <w:hyperlink w:anchor="_Toc184304655" w:history="1">
         <w:r>
           <w:rPr>
             <w:rStyle w:val="Hyperlink"/>
@@ -1529,7 +1529,7 @@
             <w:noProof/>
             <w:webHidden/>
           </w:rPr>
-          <w:instrText xml:space="preserve"> PAGEREF _Toc184128381 \h </w:instrText>
+          <w:instrText xml:space="preserve"> PAGEREF _Toc184304655 \h </w:instrText>
         </w:r>
         <w:r>
           <w:rPr>
@@ -1573,7 +1573,7 @@
           <w:szCs w:val="24"/>
         </w:rPr>
       </w:pPr>
-      <w:hyperlink w:anchor="_Toc184128382" w:history="1">
+      <w:hyperlink w:anchor="_Toc184304656" w:history="1">
         <w:r>
           <w:rPr>
             <w:rStyle w:val="Hyperlink"/>
@@ -1600,7 +1600,7 @@
             <w:noProof/>
             <w:webHidden/>
           </w:rPr>
-          <w:instrText xml:space="preserve"> PAGEREF _Toc184128382 \h </w:instrText>
+          <w:instrText xml:space="preserve"> PAGEREF _Toc184304656 \h </w:instrText>
         </w:r>
         <w:r>
           <w:rPr>
@@ -1644,7 +1644,7 @@
           <w:szCs w:val="24"/>
         </w:rPr>
       </w:pPr>
-      <w:hyperlink w:anchor="_Toc184128383" w:history="1">
+      <w:hyperlink w:anchor="_Toc184304657" w:history="1">
         <w:r>
           <w:rPr>
             <w:rStyle w:val="Hyperlink"/>
@@ -1671,7 +1671,7 @@
             <w:noProof/>
             <w:webHidden/>
           </w:rPr>
-          <w:instrText xml:space="preserve"> PAGEREF _Toc184128383 \h </w:instrText>
+          <w:instrText xml:space="preserve"> PAGEREF _Toc184304657 \h </w:instrText>
         </w:r>
         <w:r>
           <w:rPr>
@@ -1715,7 +1715,7 @@
           <w:szCs w:val="24"/>
         </w:rPr>
       </w:pPr>
-      <w:hyperlink w:anchor="_Toc184128384" w:history="1">
+      <w:hyperlink w:anchor="_Toc184304658" w:history="1">
         <w:r>
           <w:rPr>
             <w:rStyle w:val="Hyperlink"/>
@@ -1742,7 +1742,7 @@
             <w:noProof/>
             <w:webHidden/>
           </w:rPr>
-          <w:instrText xml:space="preserve"> PAGEREF _Toc184128384 \h </w:instrText>
+          <w:instrText xml:space="preserve"> PAGEREF _Toc184304658 \h </w:instrText>
         </w:r>
         <w:r>
           <w:rPr>
@@ -1786,7 +1786,7 @@
           <w:szCs w:val="24"/>
         </w:rPr>
       </w:pPr>
-      <w:hyperlink w:anchor="_Toc184128385" w:history="1">
+      <w:hyperlink w:anchor="_Toc184304659" w:history="1">
         <w:r>
           <w:rPr>
             <w:rStyle w:val="Hyperlink"/>
@@ -1813,7 +1813,7 @@
             <w:noProof/>
             <w:webHidden/>
           </w:rPr>
-          <w:instrText xml:space="preserve"> PAGEREF _Toc184128385 \h </w:instrText>
+          <w:instrText xml:space="preserve"> PAGEREF _Toc184304659 \h </w:instrText>
         </w:r>
         <w:r>
           <w:rPr>
@@ -1857,7 +1857,7 @@
           <w:szCs w:val="24"/>
         </w:rPr>
       </w:pPr>
-      <w:hyperlink w:anchor="_Toc184128386" w:history="1">
+      <w:hyperlink w:anchor="_Toc184304660" w:history="1">
         <w:r>
           <w:rPr>
             <w:rStyle w:val="Hyperlink"/>
@@ -1884,7 +1884,7 @@
             <w:noProof/>
             <w:webHidden/>
           </w:rPr>
-          <w:instrText xml:space="preserve"> PAGEREF _Toc184128386 \h </w:instrText>
+          <w:instrText xml:space="preserve"> PAGEREF _Toc184304660 \h </w:instrText>
         </w:r>
         <w:r>
           <w:rPr>
@@ -1928,7 +1928,7 @@
           <w:szCs w:val="24"/>
         </w:rPr>
       </w:pPr>
-      <w:hyperlink w:anchor="_Toc184128387" w:history="1">
+      <w:hyperlink w:anchor="_Toc184304661" w:history="1">
         <w:r>
           <w:rPr>
             <w:rStyle w:val="Hyperlink"/>
@@ -1955,7 +1955,7 @@
             <w:noProof/>
             <w:webHidden/>
           </w:rPr>
-          <w:instrText xml:space="preserve"> PAGEREF _Toc184128387 \h </w:instrText>
+          <w:instrText xml:space="preserve"> PAGEREF _Toc184304661 \h </w:instrText>
         </w:r>
         <w:r>
           <w:rPr>
@@ -1999,7 +1999,7 @@
           <w:szCs w:val="24"/>
         </w:rPr>
       </w:pPr>
-      <w:hyperlink w:anchor="_Toc184128388" w:history="1">
+      <w:hyperlink w:anchor="_Toc184304662" w:history="1">
         <w:r>
           <w:rPr>
             <w:rStyle w:val="Hyperlink"/>
@@ -2026,7 +2026,7 @@
             <w:noProof/>
             <w:webHidden/>
           </w:rPr>
-          <w:instrText xml:space="preserve"> PAGEREF _Toc184128388 \h </w:instrText>
+          <w:instrText xml:space="preserve"> PAGEREF _Toc184304662 \h </w:instrText>
         </w:r>
         <w:r>
           <w:rPr>
@@ -2070,7 +2070,7 @@
           <w:szCs w:val="24"/>
         </w:rPr>
       </w:pPr>
-      <w:hyperlink w:anchor="_Toc184128389" w:history="1">
+      <w:hyperlink w:anchor="_Toc184304663" w:history="1">
         <w:r>
           <w:rPr>
             <w:rStyle w:val="Hyperlink"/>
@@ -2097,7 +2097,7 @@
             <w:noProof/>
             <w:webHidden/>
           </w:rPr>
-          <w:instrText xml:space="preserve"> PAGEREF _Toc184128389 \h </w:instrText>
+          <w:instrText xml:space="preserve"> PAGEREF _Toc184304663 \h </w:instrText>
         </w:r>
         <w:r>
           <w:rPr>
@@ -2141,7 +2141,7 @@
           <w:szCs w:val="24"/>
         </w:rPr>
       </w:pPr>
-      <w:hyperlink w:anchor="_Toc184128390" w:history="1">
+      <w:hyperlink w:anchor="_Toc184304664" w:history="1">
         <w:r>
           <w:rPr>
             <w:rStyle w:val="Hyperlink"/>
@@ -2168,7 +2168,7 @@
             <w:noProof/>
             <w:webHidden/>
           </w:rPr>
-          <w:instrText xml:space="preserve"> PAGEREF _Toc184128390 \h </w:instrText>
+          <w:instrText xml:space="preserve"> PAGEREF _Toc184304664 \h </w:instrText>
         </w:r>
         <w:r>
           <w:rPr>
@@ -2212,7 +2212,7 @@
           <w:szCs w:val="24"/>
         </w:rPr>
       </w:pPr>
-      <w:hyperlink w:anchor="_Toc184128391" w:history="1">
+      <w:hyperlink w:anchor="_Toc184304665" w:history="1">
         <w:r>
           <w:rPr>
             <w:rStyle w:val="Hyperlink"/>
@@ -2239,7 +2239,7 @@
             <w:noProof/>
             <w:webHidden/>
           </w:rPr>
-          <w:instrText xml:space="preserve"> PAGEREF _Toc184128391 \h </w:instrText>
+          <w:instrText xml:space="preserve"> PAGEREF _Toc184304665 \h </w:instrText>
         </w:r>
         <w:r>
           <w:rPr>
@@ -2321,7 +2321,7 @@
         </w:rPr>
       </w:pPr>
       <w:bookmarkStart w:id="0" w:name="_Toc184123818"/>
-      <w:bookmarkStart w:id="1" w:name="_Toc184128364"/>
+      <w:bookmarkStart w:id="1" w:name="_Toc184304638"/>
       <w:r>
         <w:rPr>
           <w:color w:val="auto"/>
@@ -2646,7 +2646,7 @@
         </w:rPr>
       </w:pPr>
       <w:bookmarkStart w:id="2" w:name="_Toc184123819"/>
-      <w:bookmarkStart w:id="3" w:name="_Toc184128365"/>
+      <w:bookmarkStart w:id="3" w:name="_Toc184304639"/>
       <w:r>
         <w:rPr>
           <w:color w:val="auto"/>
@@ -3073,7 +3073,7 @@
           <w:color w:val="auto"/>
         </w:rPr>
       </w:pPr>
-      <w:bookmarkStart w:id="4" w:name="_Toc184128366"/>
+      <w:bookmarkStart w:id="4" w:name="_Toc184304640"/>
       <w:r>
         <w:rPr>
           <w:color w:val="auto"/>
@@ -3107,7 +3107,7 @@
           <w:color w:val="auto"/>
         </w:rPr>
       </w:pPr>
-      <w:bookmarkStart w:id="5" w:name="_Toc184128367"/>
+      <w:bookmarkStart w:id="5" w:name="_Toc184304641"/>
       <w:r>
         <w:rPr>
           <w:color w:val="auto"/>
@@ -3374,7 +3374,7 @@
           <w:color w:val="auto"/>
         </w:rPr>
       </w:pPr>
-      <w:bookmarkStart w:id="6" w:name="_Toc184128368"/>
+      <w:bookmarkStart w:id="6" w:name="_Toc184304642"/>
       <w:r>
         <w:rPr>
           <w:color w:val="auto"/>
@@ -3748,7 +3748,7 @@
                 <w:szCs w:val="24"/>
               </w:rPr>
               <w:drawing>
-                <wp:inline distT="0" distB="0" distL="0" distR="0" wp14:anchorId="240478DA" wp14:editId="54ADF750">
+                <wp:inline distT="0" distB="0" distL="0" distR="0" wp14:anchorId="240478DA" wp14:editId="14E63478">
                   <wp:extent cx="3647544" cy="2834640"/>
                   <wp:effectExtent l="0" t="0" r="0" b="3810"/>
                   <wp:docPr id="1347273745" name="Picture 4" descr="A graph of blue and white columns&#10;&#10;Description automatically generated"/>
@@ -3818,7 +3818,7 @@
                 <w:szCs w:val="24"/>
               </w:rPr>
               <w:drawing>
-                <wp:inline distT="0" distB="0" distL="0" distR="0" wp14:anchorId="23E8376B" wp14:editId="4BFA1702">
+                <wp:inline distT="0" distB="0" distL="0" distR="0" wp14:anchorId="23E8376B" wp14:editId="73E43585">
                   <wp:extent cx="3601986" cy="2834640"/>
                   <wp:effectExtent l="0" t="0" r="0" b="3810"/>
                   <wp:docPr id="1998422243" name="Picture 6" descr="A graph with blue and black lines&#10;&#10;Description automatically generated with medium confidence"/>
@@ -3898,28 +3898,7 @@
           <w:sz w:val="24"/>
           <w:szCs w:val="24"/>
         </w:rPr>
-        <w:t>To further understand the spread of the data and identify any differences in medical costs between males and females, boxplots</w:t>
-      </w:r>
-      <w:r>
-        <w:rPr>
-          <w:sz w:val="24"/>
-          <w:szCs w:val="24"/>
-        </w:rPr>
-        <w:t xml:space="preserve"> were created for the encounters_cost </w:t>
-      </w:r>
-      <w:r>
-        <w:rPr>
-          <w:sz w:val="24"/>
-          <w:szCs w:val="24"/>
-        </w:rPr>
-        <w:t>grouped by gender</w:t>
-      </w:r>
-      <w:r>
-        <w:rPr>
-          <w:sz w:val="24"/>
-          <w:szCs w:val="24"/>
-        </w:rPr>
-        <w:t>, truncated to the $0-</w:t>
+        <w:t>To further understand the spread of the data and identify any differences in medical costs between males and females, boxplots were created for the encounters_cost grouped by gender, truncated to the $0-</w:t>
       </w:r>
       <w:r>
         <w:rPr>
@@ -3933,14 +3912,7 @@
           <w:sz w:val="24"/>
           <w:szCs w:val="24"/>
         </w:rPr>
-        <w:t xml:space="preserve">0,000 </w:t>
-      </w:r>
-      <w:r>
-        <w:rPr>
-          <w:sz w:val="24"/>
-          <w:szCs w:val="24"/>
-        </w:rPr>
-        <w:t>range.</w:t>
+        <w:t>0,000 range.</w:t>
       </w:r>
     </w:p>
     <w:p>
@@ -4043,14 +4015,7 @@
           <w:sz w:val="24"/>
           <w:szCs w:val="24"/>
         </w:rPr>
-        <w:t xml:space="preserve">boxplots were created for encounters_cost grouped by race, truncated to the </w:t>
-      </w:r>
-      <w:r>
-        <w:rPr>
-          <w:sz w:val="24"/>
-          <w:szCs w:val="24"/>
-        </w:rPr>
-        <w:t>$0-50,000 range.</w:t>
+        <w:t>boxplots were created for encounters_cost grouped by race, truncated to the $0-50,000 range.</w:t>
       </w:r>
     </w:p>
     <w:p>
@@ -4129,35 +4094,7 @@
           <w:sz w:val="24"/>
           <w:szCs w:val="24"/>
         </w:rPr>
-        <w:t xml:space="preserve">There does not seem to be a large difference in medical encounter costs for each race. </w:t>
-      </w:r>
-      <w:r>
-        <w:rPr>
-          <w:sz w:val="24"/>
-          <w:szCs w:val="24"/>
-        </w:rPr>
-        <w:t>“</w:t>
-      </w:r>
-      <w:r>
-        <w:rPr>
-          <w:sz w:val="24"/>
-          <w:szCs w:val="24"/>
-        </w:rPr>
-        <w:t>Other</w:t>
-      </w:r>
-      <w:r>
-        <w:rPr>
-          <w:sz w:val="24"/>
-          <w:szCs w:val="24"/>
-        </w:rPr>
-        <w:t>”</w:t>
-      </w:r>
-      <w:r>
-        <w:rPr>
-          <w:sz w:val="24"/>
-          <w:szCs w:val="24"/>
-        </w:rPr>
-        <w:t xml:space="preserve"> has the greatest interquartile range</w:t>
+        <w:t>There does not seem to be a large difference in medical encounter costs for each race. “Other” has the greatest interquartile range</w:t>
       </w:r>
       <w:r>
         <w:rPr>
@@ -4191,7 +4128,7 @@
           <w:color w:val="auto"/>
         </w:rPr>
       </w:pPr>
-      <w:bookmarkStart w:id="7" w:name="_Toc184128369"/>
+      <w:bookmarkStart w:id="7" w:name="_Toc184304643"/>
       <w:r>
         <w:rPr>
           <w:color w:val="auto"/>
@@ -4214,56 +4151,7 @@
           <w:sz w:val="24"/>
           <w:szCs w:val="24"/>
         </w:rPr>
-        <w:t xml:space="preserve">The </w:t>
-      </w:r>
-      <w:r>
-        <w:rPr>
-          <w:sz w:val="24"/>
-          <w:szCs w:val="24"/>
-        </w:rPr>
-        <w:t>medications</w:t>
-      </w:r>
-      <w:r>
-        <w:rPr>
-          <w:sz w:val="24"/>
-          <w:szCs w:val="24"/>
-        </w:rPr>
-        <w:t xml:space="preserve">.csv file was loaded into the workspace. This csv file contains the start time of the </w:t>
-      </w:r>
-      <w:r>
-        <w:rPr>
-          <w:sz w:val="24"/>
-          <w:szCs w:val="24"/>
-        </w:rPr>
-        <w:t>medication</w:t>
-      </w:r>
-      <w:r>
-        <w:rPr>
-          <w:sz w:val="24"/>
-          <w:szCs w:val="24"/>
-        </w:rPr>
-        <w:t xml:space="preserve">, the stop time of the </w:t>
-      </w:r>
-      <w:r>
-        <w:rPr>
-          <w:sz w:val="24"/>
-          <w:szCs w:val="24"/>
-        </w:rPr>
-        <w:t>medication</w:t>
-      </w:r>
-      <w:r>
-        <w:rPr>
-          <w:sz w:val="24"/>
-          <w:szCs w:val="24"/>
-        </w:rPr>
-        <w:t>, each patient’s unique identifier,</w:t>
-      </w:r>
-      <w:r>
-        <w:rPr>
-          <w:sz w:val="24"/>
-          <w:szCs w:val="24"/>
-        </w:rPr>
-        <w:t xml:space="preserve"> the payer, the encounter identifier associated with the medication, the medication code, the medication description, the base medication cost, the payer coverage, the number of dispenses, the total medication cost, the reason code, and the reason description.</w:t>
+        <w:t>The medications.csv file was loaded into the workspace. This csv file contains the start time of the medication, the stop time of the medication, each patient’s unique identifier, the payer, the encounter identifier associated with the medication, the medication code, the medication description, the base medication cost, the payer coverage, the number of dispenses, the total medication cost, the reason code, and the reason description.</w:t>
       </w:r>
     </w:p>
     <w:p>
@@ -4280,35 +4168,15 @@
           <w:sz w:val="24"/>
           <w:szCs w:val="24"/>
         </w:rPr>
-        <w:t xml:space="preserve">The start time of the </w:t>
-      </w:r>
-      <w:r>
-        <w:rPr>
-          <w:sz w:val="24"/>
-          <w:szCs w:val="24"/>
-        </w:rPr>
-        <w:t>medication</w:t>
-      </w:r>
-      <w:r>
-        <w:rPr>
-          <w:sz w:val="24"/>
-          <w:szCs w:val="24"/>
-        </w:rPr>
-        <w:t xml:space="preserve"> was used as a timestamp for the </w:t>
-      </w:r>
-      <w:r>
-        <w:rPr>
-          <w:sz w:val="24"/>
-          <w:szCs w:val="24"/>
-        </w:rPr>
-        <w:t>medication</w:t>
-      </w:r>
-      <w:r>
-        <w:rPr>
-          <w:sz w:val="24"/>
-          <w:szCs w:val="24"/>
-        </w:rPr>
-        <w:t xml:space="preserve">. This column was converted to datetime format and was filtered for </w:t>
+        <w:t xml:space="preserve">The start time of the medication was used as a timestamp for the medication. This column was converted to datetime format and was filtered for medications just in 2023. </w:t>
+      </w:r>
+      <w:r>
+        <w:rPr>
+          <w:sz w:val="24"/>
+          <w:szCs w:val="24"/>
+        </w:rPr>
+        <w:lastRenderedPageBreak/>
+        <w:t>Then, the total 2023 medication cost per patient (medications_cost) and number of medications per patient (num_</w:t>
       </w:r>
       <w:r>
         <w:rPr>
@@ -4322,85 +4190,7 @@
           <w:sz w:val="24"/>
           <w:szCs w:val="24"/>
         </w:rPr>
-        <w:t xml:space="preserve"> just in 2023. </w:t>
-      </w:r>
-      <w:r>
-        <w:rPr>
-          <w:sz w:val="24"/>
-          <w:szCs w:val="24"/>
-        </w:rPr>
-        <w:lastRenderedPageBreak/>
-        <w:t xml:space="preserve">Then, the total 2023 </w:t>
-      </w:r>
-      <w:r>
-        <w:rPr>
-          <w:sz w:val="24"/>
-          <w:szCs w:val="24"/>
-        </w:rPr>
-        <w:t>medication</w:t>
-      </w:r>
-      <w:r>
-        <w:rPr>
-          <w:sz w:val="24"/>
-          <w:szCs w:val="24"/>
-        </w:rPr>
-        <w:t xml:space="preserve"> cost per patient (</w:t>
-      </w:r>
-      <w:r>
-        <w:rPr>
-          <w:sz w:val="24"/>
-          <w:szCs w:val="24"/>
-        </w:rPr>
-        <w:t>medications</w:t>
-      </w:r>
-      <w:r>
-        <w:rPr>
-          <w:sz w:val="24"/>
-          <w:szCs w:val="24"/>
-        </w:rPr>
-        <w:t xml:space="preserve">_cost) and number of </w:t>
-      </w:r>
-      <w:r>
-        <w:rPr>
-          <w:sz w:val="24"/>
-          <w:szCs w:val="24"/>
-        </w:rPr>
-        <w:t>medications</w:t>
-      </w:r>
-      <w:r>
-        <w:rPr>
-          <w:sz w:val="24"/>
-          <w:szCs w:val="24"/>
-        </w:rPr>
-        <w:t xml:space="preserve"> per patient (num_</w:t>
-      </w:r>
-      <w:r>
-        <w:rPr>
-          <w:sz w:val="24"/>
-          <w:szCs w:val="24"/>
-        </w:rPr>
-        <w:t>medications</w:t>
-      </w:r>
-      <w:r>
-        <w:rPr>
-          <w:sz w:val="24"/>
-          <w:szCs w:val="24"/>
-        </w:rPr>
-        <w:t>) were calculated from the total</w:t>
-      </w:r>
-      <w:r>
-        <w:rPr>
-          <w:sz w:val="24"/>
-          <w:szCs w:val="24"/>
-        </w:rPr>
-        <w:t xml:space="preserve"> medication</w:t>
-      </w:r>
-      <w:r>
-        <w:rPr>
-          <w:sz w:val="24"/>
-          <w:szCs w:val="24"/>
-        </w:rPr>
-        <w:t xml:space="preserve"> cost column. These two columns were merged with the patients dataframe based on each patient’s unique identifier.</w:t>
+        <w:t>) were calculated from the total medication cost column. These two columns were merged with the patients dataframe based on each patient’s unique identifier.</w:t>
       </w:r>
     </w:p>
     <w:p>
@@ -4420,7 +4210,7 @@
           <w:color w:val="auto"/>
         </w:rPr>
       </w:pPr>
-      <w:bookmarkStart w:id="8" w:name="_Toc184128370"/>
+      <w:bookmarkStart w:id="8" w:name="_Toc184304644"/>
       <w:r>
         <w:rPr>
           <w:color w:val="auto"/>
@@ -4443,126 +4233,21 @@
           <w:sz w:val="24"/>
           <w:szCs w:val="24"/>
         </w:rPr>
-        <w:t xml:space="preserve">The </w:t>
-      </w:r>
-      <w:r>
-        <w:rPr>
-          <w:sz w:val="24"/>
-          <w:szCs w:val="24"/>
-        </w:rPr>
-        <w:t>procedures</w:t>
-      </w:r>
-      <w:r>
-        <w:rPr>
-          <w:sz w:val="24"/>
-          <w:szCs w:val="24"/>
-        </w:rPr>
-        <w:t xml:space="preserve">.csv file was loaded into the workspace. This csv file contains the start time of the </w:t>
-      </w:r>
-      <w:r>
-        <w:rPr>
-          <w:sz w:val="24"/>
-          <w:szCs w:val="24"/>
-        </w:rPr>
-        <w:t>procedure</w:t>
-      </w:r>
-      <w:r>
-        <w:rPr>
-          <w:sz w:val="24"/>
-          <w:szCs w:val="24"/>
-        </w:rPr>
-        <w:t xml:space="preserve">, the stop time of the </w:t>
-      </w:r>
-      <w:r>
-        <w:rPr>
-          <w:sz w:val="24"/>
-          <w:szCs w:val="24"/>
-        </w:rPr>
-        <w:t>procedure</w:t>
-      </w:r>
-      <w:r>
-        <w:rPr>
-          <w:sz w:val="24"/>
-          <w:szCs w:val="24"/>
-        </w:rPr>
-        <w:t xml:space="preserve">, each patient’s unique identifier, the encounter identifier associated with the </w:t>
-      </w:r>
-      <w:r>
-        <w:rPr>
-          <w:sz w:val="24"/>
-          <w:szCs w:val="24"/>
-        </w:rPr>
-        <w:t>procedure, the terminology</w:t>
-      </w:r>
-      <w:r>
-        <w:rPr>
-          <w:sz w:val="24"/>
-          <w:szCs w:val="24"/>
-        </w:rPr>
-        <w:t xml:space="preserve"> </w:t>
-      </w:r>
-      <w:r>
-        <w:rPr>
-          <w:sz w:val="24"/>
-          <w:szCs w:val="24"/>
-        </w:rPr>
-        <w:t>system</w:t>
-      </w:r>
-      <w:r>
-        <w:rPr>
-          <w:sz w:val="24"/>
-          <w:szCs w:val="24"/>
-        </w:rPr>
-        <w:t xml:space="preserve"> for the procedure,</w:t>
-      </w:r>
-      <w:r>
-        <w:rPr>
-          <w:sz w:val="24"/>
-          <w:szCs w:val="24"/>
-        </w:rPr>
-        <w:t xml:space="preserve"> the </w:t>
-      </w:r>
-      <w:r>
-        <w:rPr>
-          <w:sz w:val="24"/>
-          <w:szCs w:val="24"/>
-        </w:rPr>
-        <w:t>procedure</w:t>
-      </w:r>
-      <w:r>
-        <w:rPr>
-          <w:sz w:val="24"/>
-          <w:szCs w:val="24"/>
-        </w:rPr>
-        <w:t xml:space="preserve"> code, the </w:t>
-      </w:r>
-      <w:r>
-        <w:rPr>
-          <w:sz w:val="24"/>
-          <w:szCs w:val="24"/>
-        </w:rPr>
-        <w:t>procedure</w:t>
-      </w:r>
-      <w:r>
-        <w:rPr>
-          <w:sz w:val="24"/>
-          <w:szCs w:val="24"/>
-        </w:rPr>
-        <w:t xml:space="preserve"> description, the base </w:t>
-      </w:r>
-      <w:r>
-        <w:rPr>
-          <w:sz w:val="24"/>
-          <w:szCs w:val="24"/>
-        </w:rPr>
-        <w:t>procedure</w:t>
-      </w:r>
-      <w:r>
-        <w:rPr>
-          <w:sz w:val="24"/>
-          <w:szCs w:val="24"/>
-        </w:rPr>
-        <w:t xml:space="preserve"> cost, the reason code, and the reason description.</w:t>
+        <w:t>The procedures.csv file was loaded into the workspace. This csv file contains the start time of the procedure, the stop time of the procedure, each patient’s unique identifier, the encounter identifier associated with the procedure, the terminology</w:t>
+      </w:r>
+      <w:r>
+        <w:rPr>
+          <w:sz w:val="24"/>
+          <w:szCs w:val="24"/>
+        </w:rPr>
+        <w:t xml:space="preserve"> system</w:t>
+      </w:r>
+      <w:r>
+        <w:rPr>
+          <w:sz w:val="24"/>
+          <w:szCs w:val="24"/>
+        </w:rPr>
+        <w:t xml:space="preserve"> for the procedure, the procedure code, the procedure description, the base procedure cost, the reason code, and the reason description.</w:t>
       </w:r>
     </w:p>
     <w:p>
@@ -4579,21 +4264,7 @@
           <w:sz w:val="24"/>
           <w:szCs w:val="24"/>
         </w:rPr>
-        <w:t xml:space="preserve">The start time of the </w:t>
-      </w:r>
-      <w:r>
-        <w:rPr>
-          <w:sz w:val="24"/>
-          <w:szCs w:val="24"/>
-        </w:rPr>
-        <w:t>procedure</w:t>
-      </w:r>
-      <w:r>
-        <w:rPr>
-          <w:sz w:val="24"/>
-          <w:szCs w:val="24"/>
-        </w:rPr>
-        <w:t xml:space="preserve"> was used as a timestamp for the </w:t>
+        <w:t xml:space="preserve">The start time of the procedure was used as a timestamp for the </w:t>
       </w:r>
       <w:r>
         <w:rPr>
@@ -4725,7 +4396,7 @@
           <w:color w:val="auto"/>
         </w:rPr>
       </w:pPr>
-      <w:bookmarkStart w:id="9" w:name="_Toc184128371"/>
+      <w:bookmarkStart w:id="9" w:name="_Toc184304645"/>
       <w:r>
         <w:rPr>
           <w:color w:val="auto"/>
@@ -4748,112 +4419,7 @@
           <w:sz w:val="24"/>
           <w:szCs w:val="24"/>
         </w:rPr>
-        <w:t xml:space="preserve">The </w:t>
-      </w:r>
-      <w:r>
-        <w:rPr>
-          <w:sz w:val="24"/>
-          <w:szCs w:val="24"/>
-        </w:rPr>
-        <w:t>immunizations</w:t>
-      </w:r>
-      <w:r>
-        <w:rPr>
-          <w:sz w:val="24"/>
-          <w:szCs w:val="24"/>
-        </w:rPr>
-        <w:t xml:space="preserve">.csv file was loaded into the workspace. This csv file contains the </w:t>
-      </w:r>
-      <w:r>
-        <w:rPr>
-          <w:sz w:val="24"/>
-          <w:szCs w:val="24"/>
-        </w:rPr>
-        <w:t>date of the immunization</w:t>
-      </w:r>
-      <w:r>
-        <w:rPr>
-          <w:sz w:val="24"/>
-          <w:szCs w:val="24"/>
-        </w:rPr>
-        <w:t xml:space="preserve">, each patient’s unique identifier, the encounter identifier associated with the </w:t>
-      </w:r>
-      <w:r>
-        <w:rPr>
-          <w:sz w:val="24"/>
-          <w:szCs w:val="24"/>
-        </w:rPr>
-        <w:t>immunization</w:t>
-      </w:r>
-      <w:r>
-        <w:rPr>
-          <w:sz w:val="24"/>
-          <w:szCs w:val="24"/>
-        </w:rPr>
-        <w:t xml:space="preserve">, the </w:t>
-      </w:r>
-      <w:r>
-        <w:rPr>
-          <w:sz w:val="24"/>
-          <w:szCs w:val="24"/>
-        </w:rPr>
-        <w:t>immunization</w:t>
-      </w:r>
-      <w:r>
-        <w:rPr>
-          <w:sz w:val="24"/>
-          <w:szCs w:val="24"/>
-        </w:rPr>
-        <w:t xml:space="preserve"> code, the </w:t>
-      </w:r>
-      <w:r>
-        <w:rPr>
-          <w:sz w:val="24"/>
-          <w:szCs w:val="24"/>
-        </w:rPr>
-        <w:t>immunization</w:t>
-      </w:r>
-      <w:r>
-        <w:rPr>
-          <w:sz w:val="24"/>
-          <w:szCs w:val="24"/>
-        </w:rPr>
-        <w:t xml:space="preserve"> description, </w:t>
-      </w:r>
-      <w:r>
-        <w:rPr>
-          <w:sz w:val="24"/>
-          <w:szCs w:val="24"/>
-        </w:rPr>
-        <w:t xml:space="preserve">and </w:t>
-      </w:r>
-      <w:r>
-        <w:rPr>
-          <w:sz w:val="24"/>
-          <w:szCs w:val="24"/>
-        </w:rPr>
-        <w:t xml:space="preserve">the base </w:t>
-      </w:r>
-      <w:r>
-        <w:rPr>
-          <w:sz w:val="24"/>
-          <w:szCs w:val="24"/>
-        </w:rPr>
-        <w:t>immunization</w:t>
-      </w:r>
-      <w:r>
-        <w:rPr>
-          <w:sz w:val="24"/>
-          <w:szCs w:val="24"/>
-        </w:rPr>
-        <w:t xml:space="preserve"> cost</w:t>
-      </w:r>
-      <w:r>
-        <w:rPr>
-          <w:sz w:val="24"/>
-          <w:szCs w:val="24"/>
-        </w:rPr>
-        <w:t>.</w:t>
+        <w:t>The immunizations.csv file was loaded into the workspace. This csv file contains the date of the immunization, each patient’s unique identifier, the encounter identifier associated with the immunization, the immunization code, the immunization description, and the base immunization cost.</w:t>
       </w:r>
     </w:p>
     <w:p>
@@ -4870,91 +4436,7 @@
           <w:sz w:val="24"/>
           <w:szCs w:val="24"/>
         </w:rPr>
-        <w:t xml:space="preserve">The </w:t>
-      </w:r>
-      <w:r>
-        <w:rPr>
-          <w:sz w:val="24"/>
-          <w:szCs w:val="24"/>
-        </w:rPr>
-        <w:t>date of the immunization</w:t>
-      </w:r>
-      <w:r>
-        <w:rPr>
-          <w:sz w:val="24"/>
-          <w:szCs w:val="24"/>
-        </w:rPr>
-        <w:t xml:space="preserve"> was used as a timestamp for the </w:t>
-      </w:r>
-      <w:r>
-        <w:rPr>
-          <w:sz w:val="24"/>
-          <w:szCs w:val="24"/>
-        </w:rPr>
-        <w:t>immunization</w:t>
-      </w:r>
-      <w:r>
-        <w:rPr>
-          <w:sz w:val="24"/>
-          <w:szCs w:val="24"/>
-        </w:rPr>
-        <w:t xml:space="preserve">. This column was converted to datetime format and was filtered for </w:t>
-      </w:r>
-      <w:r>
-        <w:rPr>
-          <w:sz w:val="24"/>
-          <w:szCs w:val="24"/>
-        </w:rPr>
-        <w:t>immunizations</w:t>
-      </w:r>
-      <w:r>
-        <w:rPr>
-          <w:sz w:val="24"/>
-          <w:szCs w:val="24"/>
-        </w:rPr>
-        <w:t xml:space="preserve"> just in 2023. Then, the total 2023 </w:t>
-      </w:r>
-      <w:r>
-        <w:rPr>
-          <w:sz w:val="24"/>
-          <w:szCs w:val="24"/>
-        </w:rPr>
-        <w:t>immunization</w:t>
-      </w:r>
-      <w:r>
-        <w:rPr>
-          <w:sz w:val="24"/>
-          <w:szCs w:val="24"/>
-        </w:rPr>
-        <w:t xml:space="preserve"> cost per patient (</w:t>
-      </w:r>
-      <w:r>
-        <w:rPr>
-          <w:sz w:val="24"/>
-          <w:szCs w:val="24"/>
-        </w:rPr>
-        <w:t>immunizations</w:t>
-      </w:r>
-      <w:r>
-        <w:rPr>
-          <w:sz w:val="24"/>
-          <w:szCs w:val="24"/>
-        </w:rPr>
-        <w:t xml:space="preserve">_cost) and number of </w:t>
-      </w:r>
-      <w:r>
-        <w:rPr>
-          <w:sz w:val="24"/>
-          <w:szCs w:val="24"/>
-        </w:rPr>
-        <w:t>immunizations</w:t>
-      </w:r>
-      <w:r>
-        <w:rPr>
-          <w:sz w:val="24"/>
-          <w:szCs w:val="24"/>
-        </w:rPr>
-        <w:t xml:space="preserve"> per patient (</w:t>
+        <w:t>The date of the immunization was used as a timestamp for the immunization. This column was converted to datetime format and was filtered for immunizations just in 2023. Then, the total 2023 immunization cost per patient (immunizations_cost) and number of immunizations per patient (</w:t>
       </w:r>
       <w:proofErr w:type="spellStart"/>
       <w:r>
@@ -4962,14 +4444,7 @@
           <w:sz w:val="24"/>
           <w:szCs w:val="24"/>
         </w:rPr>
-        <w:t>num_</w:t>
-      </w:r>
-      <w:r>
-        <w:rPr>
-          <w:sz w:val="24"/>
-          <w:szCs w:val="24"/>
-        </w:rPr>
-        <w:t>immunizations</w:t>
+        <w:t>num_immunizations</w:t>
       </w:r>
       <w:proofErr w:type="spellEnd"/>
       <w:r>
@@ -4977,21 +4452,7 @@
           <w:sz w:val="24"/>
           <w:szCs w:val="24"/>
         </w:rPr>
-        <w:t xml:space="preserve">) were calculated from the base </w:t>
-      </w:r>
-      <w:r>
-        <w:rPr>
-          <w:sz w:val="24"/>
-          <w:szCs w:val="24"/>
-        </w:rPr>
-        <w:t>immunization</w:t>
-      </w:r>
-      <w:r>
-        <w:rPr>
-          <w:sz w:val="24"/>
-          <w:szCs w:val="24"/>
-        </w:rPr>
-        <w:t xml:space="preserve"> cost column. These two columns were merged with the patients dataframe based on each patient’s unique identifier.</w:t>
+        <w:t>) were calculated from the base immunization cost column. These two columns were merged with the patients dataframe based on each patient’s unique identifier.</w:t>
       </w:r>
     </w:p>
     <w:p>
@@ -5011,7 +4472,7 @@
           <w:color w:val="auto"/>
         </w:rPr>
       </w:pPr>
-      <w:bookmarkStart w:id="10" w:name="_Toc184128372"/>
+      <w:bookmarkStart w:id="10" w:name="_Toc184304646"/>
       <w:r>
         <w:rPr>
           <w:color w:val="auto"/>
@@ -5034,21 +4495,7 @@
           <w:sz w:val="24"/>
           <w:szCs w:val="24"/>
         </w:rPr>
-        <w:t xml:space="preserve">The </w:t>
-      </w:r>
-      <w:r>
-        <w:rPr>
-          <w:sz w:val="24"/>
-          <w:szCs w:val="24"/>
-        </w:rPr>
-        <w:t>allergies</w:t>
-      </w:r>
-      <w:r>
-        <w:rPr>
-          <w:sz w:val="24"/>
-          <w:szCs w:val="24"/>
-        </w:rPr>
-        <w:t xml:space="preserve">.csv file was loaded into the workspace. This csv file </w:t>
+        <w:t xml:space="preserve">The allergies.csv file was loaded into the workspace. This csv file </w:t>
       </w:r>
       <w:r>
         <w:rPr>
@@ -5100,7 +4547,7 @@
           <w:color w:val="auto"/>
         </w:rPr>
       </w:pPr>
-      <w:bookmarkStart w:id="11" w:name="_Toc184128373"/>
+      <w:bookmarkStart w:id="11" w:name="_Toc184304647"/>
       <w:r>
         <w:rPr>
           <w:color w:val="auto"/>
@@ -5174,7 +4621,7 @@
           <w:color w:val="auto"/>
         </w:rPr>
       </w:pPr>
-      <w:bookmarkStart w:id="12" w:name="_Toc184128374"/>
+      <w:bookmarkStart w:id="12" w:name="_Toc184304648"/>
       <w:r>
         <w:rPr>
           <w:color w:val="auto"/>
@@ -5331,7 +4778,7 @@
           <w:color w:val="auto"/>
         </w:rPr>
       </w:pPr>
-      <w:bookmarkStart w:id="13" w:name="_Toc184128375"/>
+      <w:bookmarkStart w:id="13" w:name="_Toc184304649"/>
       <w:r>
         <w:rPr>
           <w:color w:val="auto"/>
@@ -5417,7 +4864,7 @@
           <w:color w:val="auto"/>
         </w:rPr>
       </w:pPr>
-      <w:bookmarkStart w:id="14" w:name="_Toc184128376"/>
+      <w:bookmarkStart w:id="14" w:name="_Toc184304650"/>
       <w:r>
         <w:rPr>
           <w:color w:val="auto"/>
@@ -5450,7 +4897,7 @@
           <w:color w:val="auto"/>
         </w:rPr>
       </w:pPr>
-      <w:bookmarkStart w:id="15" w:name="_Toc184128377"/>
+      <w:bookmarkStart w:id="15" w:name="_Toc184304651"/>
       <w:r>
         <w:rPr>
           <w:color w:val="auto"/>
@@ -5490,119 +4937,7 @@
           <w:sz w:val="24"/>
           <w:szCs w:val="24"/>
         </w:rPr>
-        <w:t xml:space="preserve">Next, the states column </w:t>
-      </w:r>
-      <w:r>
-        <w:rPr>
-          <w:sz w:val="24"/>
-          <w:szCs w:val="24"/>
-        </w:rPr>
-        <w:t>was transformed into</w:t>
-      </w:r>
-      <w:r>
-        <w:rPr>
-          <w:sz w:val="24"/>
-          <w:szCs w:val="24"/>
-        </w:rPr>
-        <w:t xml:space="preserve"> a numeric format. There </w:t>
-      </w:r>
-      <w:r>
-        <w:rPr>
-          <w:sz w:val="24"/>
-          <w:szCs w:val="24"/>
-        </w:rPr>
-        <w:t>were</w:t>
-      </w:r>
-      <w:r>
-        <w:rPr>
-          <w:sz w:val="24"/>
-          <w:szCs w:val="24"/>
-        </w:rPr>
-        <w:t xml:space="preserve"> multiple ways in which to do this, including one hot encoding, label encoding, and target encoding. Since there are 50 states, one hot encoding would add 49 additional columns, which could cause problems with dimensionality. Label encoding would give each state an integer value from 0 to 49, but since there is no inherent ranking to the states, the behavior of this feature could be disruptive to modeling. To introduce target encoding, the population of each state </w:t>
-      </w:r>
-      <w:r>
-        <w:rPr>
-          <w:sz w:val="24"/>
-          <w:szCs w:val="24"/>
-        </w:rPr>
-        <w:t>was</w:t>
-      </w:r>
-      <w:r>
-        <w:rPr>
-          <w:sz w:val="24"/>
-          <w:szCs w:val="24"/>
-        </w:rPr>
-        <w:t xml:space="preserve"> used. This give</w:t>
-      </w:r>
-      <w:r>
-        <w:rPr>
-          <w:sz w:val="24"/>
-          <w:szCs w:val="24"/>
-        </w:rPr>
-        <w:t>s</w:t>
-      </w:r>
-      <w:r>
-        <w:rPr>
-          <w:sz w:val="24"/>
-          <w:szCs w:val="24"/>
-        </w:rPr>
-        <w:t xml:space="preserve"> some information on the availability of healthcare within a state, as a state with a larger population would likely have more cities and thus more healthcare facilities. To do this, state data from Wikipedia </w:t>
-      </w:r>
-      <w:r>
-        <w:rPr>
-          <w:sz w:val="24"/>
-          <w:szCs w:val="24"/>
-        </w:rPr>
-        <w:t>was</w:t>
-      </w:r>
-      <w:r>
-        <w:rPr>
-          <w:sz w:val="24"/>
-          <w:szCs w:val="24"/>
-        </w:rPr>
-        <w:t xml:space="preserve"> imported and the population column </w:t>
-      </w:r>
-      <w:r>
-        <w:rPr>
-          <w:sz w:val="24"/>
-          <w:szCs w:val="24"/>
-        </w:rPr>
-        <w:t>was</w:t>
-      </w:r>
-      <w:r>
-        <w:rPr>
-          <w:sz w:val="24"/>
-          <w:szCs w:val="24"/>
-        </w:rPr>
-        <w:t xml:space="preserve"> merged with the patients dataframe. Then, the state and city columns </w:t>
-      </w:r>
-      <w:r>
-        <w:rPr>
-          <w:sz w:val="24"/>
-          <w:szCs w:val="24"/>
-        </w:rPr>
-        <w:t>were</w:t>
-      </w:r>
-      <w:r>
-        <w:rPr>
-          <w:sz w:val="24"/>
-          <w:szCs w:val="24"/>
-        </w:rPr>
-        <w:t xml:space="preserve"> </w:t>
-      </w:r>
-      <w:r>
-        <w:rPr>
-          <w:sz w:val="24"/>
-          <w:szCs w:val="24"/>
-        </w:rPr>
-        <w:t>dropped</w:t>
-      </w:r>
-      <w:r>
-        <w:rPr>
-          <w:sz w:val="24"/>
-          <w:szCs w:val="24"/>
-        </w:rPr>
-        <w:t>.</w:t>
+        <w:t>Next, the states column was transformed into a numeric format. There were multiple ways in which to do this, including one hot encoding, label encoding, and target encoding. Since there are 50 states, one hot encoding would add 49 additional columns, which could cause problems with dimensionality. Label encoding would give each state an integer value from 0 to 49, but since there is no inherent ranking to the states, the behavior of this feature could be disruptive to modeling. To introduce target encoding, the population of each state was used. This gives some information on the availability of healthcare within a state, as a state with a larger population would likely have more cities and thus more healthcare facilities. To do this, state data from Wikipedia was imported and the population column was merged with the patients dataframe. Then, the state and city columns were dropped.</w:t>
       </w:r>
     </w:p>
     <w:p>
@@ -5622,7 +4957,7 @@
           <w:color w:val="auto"/>
         </w:rPr>
       </w:pPr>
-      <w:bookmarkStart w:id="16" w:name="_Toc184128378"/>
+      <w:bookmarkStart w:id="16" w:name="_Toc184304652"/>
       <w:r>
         <w:rPr>
           <w:color w:val="auto"/>
@@ -6039,21 +5374,7 @@
           <w:sz w:val="24"/>
           <w:szCs w:val="24"/>
         </w:rPr>
-        <w:t xml:space="preserve">. </w:t>
-      </w:r>
-      <w:r>
-        <w:rPr>
-          <w:sz w:val="24"/>
-          <w:szCs w:val="24"/>
-        </w:rPr>
-        <w:t>A</w:t>
-      </w:r>
-      <w:r>
-        <w:rPr>
-          <w:sz w:val="24"/>
-          <w:szCs w:val="24"/>
-        </w:rPr>
-        <w:t xml:space="preserve">nother visible positive correlation is height, and a few negative correlations include income, immunization cost, and number of immunizations. Other than that, there are not </w:t>
+        <w:t xml:space="preserve">. Another visible positive correlation is height, and a few negative correlations include income, immunization cost, and number of immunizations. Other than that, there are not </w:t>
       </w:r>
       <w:r>
         <w:rPr>
@@ -6067,14 +5388,7 @@
           <w:sz w:val="24"/>
           <w:szCs w:val="24"/>
         </w:rPr>
-        <w:t xml:space="preserve"> clear relationships</w:t>
-      </w:r>
-      <w:r>
-        <w:rPr>
-          <w:sz w:val="24"/>
-          <w:szCs w:val="24"/>
-        </w:rPr>
-        <w:t>.</w:t>
+        <w:t xml:space="preserve"> clear relationships.</w:t>
       </w:r>
     </w:p>
     <w:p>
@@ -6101,6 +5415,13 @@
         </w:rPr>
         <w:t>correlations between features.</w:t>
       </w:r>
+      <w:r>
+        <w:rPr>
+          <w:sz w:val="24"/>
+          <w:szCs w:val="24"/>
+        </w:rPr>
+        <w:t xml:space="preserve"> Only features with  a correlation coefficient greater than 0.075 or less than -0.075 were included.</w:t>
+      </w:r>
     </w:p>
     <w:bookmarkEnd w:id="19"/>
     <w:p>
@@ -6113,15 +5434,14 @@
       </w:pPr>
       <w:r>
         <w:rPr>
-          <w:noProof/>
           <w:sz w:val="24"/>
           <w:szCs w:val="24"/>
         </w:rPr>
         <w:drawing>
-          <wp:inline distT="0" distB="0" distL="0" distR="0" wp14:anchorId="168AB75D" wp14:editId="0EF6AF20">
-            <wp:extent cx="6114884" cy="5440680"/>
+          <wp:inline distT="0" distB="0" distL="0" distR="0" wp14:anchorId="544BCB2E" wp14:editId="00159656">
+            <wp:extent cx="5867116" cy="5212080"/>
             <wp:effectExtent l="0" t="0" r="635" b="7620"/>
-            <wp:docPr id="22422000" name="Picture 21" descr="A red square with a white line&#10;&#10;Description automatically generated"/>
+            <wp:docPr id="1274391281" name="Picture 1" descr="A screenshot of a computer&#10;&#10;Description automatically generated"/>
             <wp:cNvGraphicFramePr>
               <a:graphicFrameLocks xmlns:a="http://schemas.openxmlformats.org/drawingml/2006/main" noChangeAspect="1"/>
             </wp:cNvGraphicFramePr>
@@ -6129,13 +5449,13 @@
               <a:graphicData uri="http://schemas.openxmlformats.org/drawingml/2006/picture">
                 <pic:pic xmlns:pic="http://schemas.openxmlformats.org/drawingml/2006/picture">
                   <pic:nvPicPr>
-                    <pic:cNvPr id="22422000" name="Picture 21" descr="A red square with a white line&#10;&#10;Description automatically generated"/>
+                    <pic:cNvPr id="1274391281" name="Picture 1" descr="A screenshot of a computer&#10;&#10;Description automatically generated"/>
                     <pic:cNvPicPr>
                       <a:picLocks noChangeAspect="1" noChangeArrowheads="1"/>
                     </pic:cNvPicPr>
                   </pic:nvPicPr>
                   <pic:blipFill>
-                    <a:blip r:embed="rId16" cstate="print">
+                    <a:blip r:embed="rId16">
                       <a:extLst>
                         <a:ext uri="{28A0092B-C50C-407E-A947-70E740481C1C}">
                           <a14:useLocalDpi xmlns:a14="http://schemas.microsoft.com/office/drawing/2010/main" val="0"/>
@@ -6150,7 +5470,7 @@
                   <pic:spPr bwMode="auto">
                     <a:xfrm>
                       <a:off x="0" y="0"/>
-                      <a:ext cx="6114884" cy="5440680"/>
+                      <a:ext cx="5867116" cy="5212080"/>
                     </a:xfrm>
                     <a:prstGeom prst="rect">
                       <a:avLst/>
@@ -6182,21 +5502,7 @@
           <w:szCs w:val="24"/>
         </w:rPr>
         <w:lastRenderedPageBreak/>
-        <w:t>As identified in the scatterplots, some features that appear to be correlated with encounters</w:t>
-      </w:r>
-      <w:r>
-        <w:rPr>
-          <w:sz w:val="24"/>
-          <w:szCs w:val="24"/>
-        </w:rPr>
-        <w:t>_</w:t>
-      </w:r>
-      <w:r>
-        <w:rPr>
-          <w:sz w:val="24"/>
-          <w:szCs w:val="24"/>
-        </w:rPr>
-        <w:t xml:space="preserve">cost include </w:t>
+        <w:t xml:space="preserve">As identified in the scatterplots, some features that appear to be correlated with encounters_cost include </w:t>
       </w:r>
       <w:r>
         <w:rPr>
@@ -6258,7 +5564,7 @@
           <w:color w:val="auto"/>
         </w:rPr>
       </w:pPr>
-      <w:bookmarkStart w:id="20" w:name="_Toc184128379"/>
+      <w:bookmarkStart w:id="20" w:name="_Toc184304653"/>
       <w:r>
         <w:rPr>
           <w:color w:val="auto"/>
@@ -6350,7 +5656,7 @@
           <w:color w:val="auto"/>
         </w:rPr>
       </w:pPr>
-      <w:bookmarkStart w:id="21" w:name="_Toc184128380"/>
+      <w:bookmarkStart w:id="21" w:name="_Toc184304654"/>
       <w:r>
         <w:rPr>
           <w:color w:val="auto"/>
@@ -6394,7 +5700,7 @@
           <w:color w:val="auto"/>
         </w:rPr>
       </w:pPr>
-      <w:bookmarkStart w:id="22" w:name="_Toc184128381"/>
+      <w:bookmarkStart w:id="22" w:name="_Toc184304655"/>
       <w:r>
         <w:rPr>
           <w:color w:val="auto"/>
@@ -6431,49 +5737,7 @@
           <w:sz w:val="24"/>
           <w:szCs w:val="24"/>
         </w:rPr>
-        <w:t xml:space="preserve">missing values for </w:t>
-      </w:r>
-      <w:r>
-        <w:rPr>
-          <w:sz w:val="24"/>
-          <w:szCs w:val="24"/>
-        </w:rPr>
-        <w:t>encounters_cost, num_encounters</w:t>
-      </w:r>
-      <w:r>
-        <w:rPr>
-          <w:sz w:val="24"/>
-          <w:szCs w:val="24"/>
-        </w:rPr>
-        <w:t>,</w:t>
-      </w:r>
-      <w:r>
-        <w:rPr>
-          <w:sz w:val="24"/>
-          <w:szCs w:val="24"/>
-        </w:rPr>
-        <w:t xml:space="preserve"> medications_cost, num_medications,</w:t>
-      </w:r>
-      <w:r>
-        <w:rPr>
-          <w:sz w:val="24"/>
-          <w:szCs w:val="24"/>
-        </w:rPr>
-        <w:t xml:space="preserve"> </w:t>
-      </w:r>
-      <w:r>
-        <w:rPr>
-          <w:sz w:val="24"/>
-          <w:szCs w:val="24"/>
-        </w:rPr>
-        <w:t xml:space="preserve">num_procedures, </w:t>
-      </w:r>
-      <w:r>
-        <w:rPr>
-          <w:sz w:val="24"/>
-          <w:szCs w:val="24"/>
-        </w:rPr>
-        <w:t xml:space="preserve">number of procedures, </w:t>
+        <w:t xml:space="preserve">missing values for encounters_cost, num_encounters, medications_cost, num_medications, num_procedures, number of procedures, </w:t>
       </w:r>
       <w:r>
         <w:rPr>
@@ -6542,7 +5806,7 @@
           <w:color w:val="auto"/>
         </w:rPr>
       </w:pPr>
-      <w:bookmarkStart w:id="23" w:name="_Toc184128382"/>
+      <w:bookmarkStart w:id="23" w:name="_Toc184304656"/>
       <w:r>
         <w:rPr>
           <w:color w:val="auto"/>
@@ -7154,7 +6418,7 @@
           <w:color w:val="auto"/>
         </w:rPr>
       </w:pPr>
-      <w:bookmarkStart w:id="24" w:name="_Toc184128383"/>
+      <w:bookmarkStart w:id="24" w:name="_Toc184304657"/>
       <w:r>
         <w:rPr>
           <w:color w:val="auto"/>
@@ -7180,7 +6444,7 @@
           <w:color w:val="auto"/>
         </w:rPr>
       </w:pPr>
-      <w:bookmarkStart w:id="25" w:name="_Toc184128384"/>
+      <w:bookmarkStart w:id="25" w:name="_Toc184304658"/>
       <w:r>
         <w:rPr>
           <w:color w:val="auto"/>
@@ -7839,7 +7103,7 @@
           <w:color w:val="auto"/>
         </w:rPr>
       </w:pPr>
-      <w:bookmarkStart w:id="26" w:name="_Toc184128385"/>
+      <w:bookmarkStart w:id="26" w:name="_Toc184304659"/>
       <w:r>
         <w:rPr>
           <w:color w:val="auto"/>
@@ -8456,7 +7720,7 @@
           <w:color w:val="auto"/>
         </w:rPr>
       </w:pPr>
-      <w:bookmarkStart w:id="27" w:name="_Toc184128386"/>
+      <w:bookmarkStart w:id="27" w:name="_Toc184304660"/>
       <w:r>
         <w:rPr>
           <w:color w:val="auto"/>
@@ -8507,14 +7771,7 @@
           <w:sz w:val="24"/>
           <w:szCs w:val="24"/>
         </w:rPr>
-        <w:t xml:space="preserve"> </w:t>
-      </w:r>
-      <w:r>
-        <w:rPr>
-          <w:sz w:val="24"/>
-          <w:szCs w:val="24"/>
-        </w:rPr>
-        <w:t>[0.1, 1.0, 10.0, 100.0, 1000.0, 10000.0]</w:t>
+        <w:t xml:space="preserve"> [0.1, 1.0, 10.0, 100.0, 1000.0, 10000.0]</w:t>
       </w:r>
       <w:r>
         <w:rPr>
@@ -8574,35 +7831,7 @@
           <w:szCs w:val="24"/>
         </w:rPr>
         <w:lastRenderedPageBreak/>
-        <w:t xml:space="preserve">The best 10 features were selected to be included in the model using F-regression, and 5-fold cross validation  was performed. </w:t>
-      </w:r>
-      <w:r>
-        <w:rPr>
-          <w:sz w:val="24"/>
-          <w:szCs w:val="24"/>
-        </w:rPr>
-        <w:t>A</w:t>
-      </w:r>
-      <w:r>
-        <w:rPr>
-          <w:sz w:val="24"/>
-          <w:szCs w:val="24"/>
-        </w:rPr>
-        <w:t xml:space="preserve"> grid search was performed to determine the best number of features to include, which was determined to be </w:t>
-      </w:r>
-      <w:r>
-        <w:rPr>
-          <w:sz w:val="24"/>
-          <w:szCs w:val="24"/>
-        </w:rPr>
-        <w:t>46</w:t>
-      </w:r>
-      <w:r>
-        <w:rPr>
-          <w:sz w:val="24"/>
-          <w:szCs w:val="24"/>
-        </w:rPr>
-        <w:t>. The mean R-squared value versus the number of features was plotted to visualize how the number of features affects the performance of the model.</w:t>
+        <w:t>The best 10 features were selected to be included in the model using F-regression, and 5-fold cross validation  was performed. A grid search was performed to determine the best number of features to include, which was determined to be 46. The mean R-squared value versus the number of features was plotted to visualize how the number of features affects the performance of the model.</w:t>
       </w:r>
     </w:p>
     <w:p>
@@ -8684,21 +7913,7 @@
           <w:sz w:val="24"/>
           <w:szCs w:val="24"/>
         </w:rPr>
-        <w:t>The graph shows that the R-squared value flattens out around 20 features</w:t>
-      </w:r>
-      <w:r>
-        <w:rPr>
-          <w:sz w:val="24"/>
-          <w:szCs w:val="24"/>
-        </w:rPr>
-        <w:t>, similar to the linear regression model.</w:t>
-      </w:r>
-      <w:r>
-        <w:rPr>
-          <w:sz w:val="24"/>
-          <w:szCs w:val="24"/>
-        </w:rPr>
-        <w:t xml:space="preserve"> The final model is evaluated, using the 20 best features.</w:t>
+        <w:t>The graph shows that the R-squared value flattens out around 20 features, similar to the linear regression model. The final model is evaluated, using the 20 best features.</w:t>
       </w:r>
     </w:p>
     <w:tbl>
@@ -9099,7 +8314,7 @@
           <w:color w:val="auto"/>
         </w:rPr>
       </w:pPr>
-      <w:bookmarkStart w:id="28" w:name="_Toc184128387"/>
+      <w:bookmarkStart w:id="28" w:name="_Toc184304661"/>
       <w:r>
         <w:rPr>
           <w:color w:val="auto"/>
@@ -9136,28 +8351,7 @@
           <w:sz w:val="24"/>
           <w:szCs w:val="24"/>
         </w:rPr>
-        <w:t>asso</w:t>
-      </w:r>
-      <w:r>
-        <w:rPr>
-          <w:sz w:val="24"/>
-          <w:szCs w:val="24"/>
-        </w:rPr>
-        <w:t xml:space="preserve"> regression model was fit on the data. Different values of alpha [0.1, 1.0, 10.0, 100.0, 1000.0, 10000.0] were tested to assess various levels of controlling regularization strength. Each alpha value was used to fit the model and R-squared values were calculated. The alpha value of 1000 produced the highest R-squared </w:t>
-      </w:r>
-      <w:r>
-        <w:rPr>
-          <w:sz w:val="24"/>
-          <w:szCs w:val="24"/>
-        </w:rPr>
-        <w:t>value,</w:t>
-      </w:r>
-      <w:r>
-        <w:rPr>
-          <w:sz w:val="24"/>
-          <w:szCs w:val="24"/>
-        </w:rPr>
-        <w:t xml:space="preserve"> so it was selected.</w:t>
+        <w:t>asso regression model was fit on the data. Different values of alpha [0.1, 1.0, 10.0, 100.0, 1000.0, 10000.0] were tested to assess various levels of controlling regularization strength. Each alpha value was used to fit the model and R-squared values were calculated. The alpha value of 1000 produced the highest R-squared value, so it was selected.</w:t>
       </w:r>
     </w:p>
     <w:p>
@@ -9182,21 +8376,7 @@
           <w:szCs w:val="24"/>
         </w:rPr>
         <w:lastRenderedPageBreak/>
-        <w:t>best number of features to include, which was determined to be 4</w:t>
-      </w:r>
-      <w:r>
-        <w:rPr>
-          <w:sz w:val="24"/>
-          <w:szCs w:val="24"/>
-        </w:rPr>
-        <w:t>3</w:t>
-      </w:r>
-      <w:r>
-        <w:rPr>
-          <w:sz w:val="24"/>
-          <w:szCs w:val="24"/>
-        </w:rPr>
-        <w:t>. The mean R-squared value versus the number of features was plotted to visualize how the number of features affects the performance of the model.</w:t>
+        <w:t>best number of features to include, which was determined to be 43. The mean R-squared value versus the number of features was plotted to visualize how the number of features affects the performance of the model.</w:t>
       </w:r>
     </w:p>
     <w:p>
@@ -9299,14 +8479,7 @@
           <w:sz w:val="24"/>
           <w:szCs w:val="24"/>
         </w:rPr>
-        <w:t xml:space="preserve"> </w:t>
-      </w:r>
-      <w:r>
-        <w:rPr>
-          <w:sz w:val="24"/>
-          <w:szCs w:val="24"/>
-        </w:rPr>
-        <w:t>The final model is evaluated, using the 20 best features.</w:t>
+        <w:t xml:space="preserve"> The final model is evaluated, using the 20 best features.</w:t>
       </w:r>
     </w:p>
     <w:tbl>
@@ -9742,7 +8915,7 @@
           <w:color w:val="auto"/>
         </w:rPr>
       </w:pPr>
-      <w:bookmarkStart w:id="29" w:name="_Toc184128388"/>
+      <w:bookmarkStart w:id="29" w:name="_Toc184304662"/>
       <w:r>
         <w:rPr>
           <w:color w:val="auto"/>
@@ -9779,21 +8952,7 @@
           <w:sz w:val="24"/>
           <w:szCs w:val="24"/>
         </w:rPr>
-        <w:t xml:space="preserve">fold cross validation was performed. A grid search was used to find the best number of features to include (k = </w:t>
-      </w:r>
-      <w:r>
-        <w:rPr>
-          <w:sz w:val="24"/>
-          <w:szCs w:val="24"/>
-        </w:rPr>
-        <w:t>[10, 15, 20, 25, 30, 35, 40, 45, 50 55, 60]</w:t>
-      </w:r>
-      <w:r>
-        <w:rPr>
-          <w:sz w:val="24"/>
-          <w:szCs w:val="24"/>
-        </w:rPr>
-        <w:t>) and the optimal number of trees in the random forest (</w:t>
+        <w:t>fold cross validation was performed. A grid search was used to find the best number of features to include (k = [10, 15, 20, 25, 30, 35, 40, 45, 50 55, 60]) and the optimal number of trees in the random forest (</w:t>
       </w:r>
       <w:proofErr w:type="spellStart"/>
       <w:r>
@@ -9809,56 +8968,7 @@
           <w:sz w:val="24"/>
           <w:szCs w:val="24"/>
         </w:rPr>
-        <w:t xml:space="preserve"> </w:t>
-      </w:r>
-      <w:r>
-        <w:rPr>
-          <w:sz w:val="24"/>
-          <w:szCs w:val="24"/>
-        </w:rPr>
-        <w:t>= [10, 20, 30, 40, 50, 60, 70, 80, 90, 100]</w:t>
-      </w:r>
-      <w:r>
-        <w:rPr>
-          <w:sz w:val="24"/>
-          <w:szCs w:val="24"/>
-        </w:rPr>
-        <w:t xml:space="preserve">). The </w:t>
-      </w:r>
-      <w:r>
-        <w:rPr>
-          <w:sz w:val="24"/>
-          <w:szCs w:val="24"/>
-        </w:rPr>
-        <w:t>best number of features to include</w:t>
-      </w:r>
-      <w:r>
-        <w:rPr>
-          <w:sz w:val="24"/>
-          <w:szCs w:val="24"/>
-        </w:rPr>
-        <w:t xml:space="preserve"> was determined to be 45, and the optimal</w:t>
-      </w:r>
-      <w:r>
-        <w:rPr>
-          <w:sz w:val="24"/>
-          <w:szCs w:val="24"/>
-        </w:rPr>
-        <w:t xml:space="preserve"> number of trees in the random forest</w:t>
-      </w:r>
-      <w:r>
-        <w:rPr>
-          <w:sz w:val="24"/>
-          <w:szCs w:val="24"/>
-        </w:rPr>
-        <w:t xml:space="preserve"> was determined to be 80. </w:t>
-      </w:r>
-      <w:r>
-        <w:rPr>
-          <w:sz w:val="24"/>
-          <w:szCs w:val="24"/>
-        </w:rPr>
-        <w:t xml:space="preserve">The mean R-squared value </w:t>
+        <w:t xml:space="preserve"> = [10, 20, 30, 40, 50, 60, 70, 80, 90, 100]). The best number of features to include was determined to be 45, and the optimal number of trees in the random forest was determined to be 80. The mean R-squared value </w:t>
       </w:r>
       <w:r>
         <w:rPr>
@@ -9866,14 +8976,7 @@
           <w:szCs w:val="24"/>
         </w:rPr>
         <w:lastRenderedPageBreak/>
-        <w:t>versus the numbe</w:t>
-      </w:r>
-      <w:r>
-        <w:rPr>
-          <w:sz w:val="24"/>
-          <w:szCs w:val="24"/>
-        </w:rPr>
-        <w:t>r of features and the number of trees were plotted to visualize how these parameters affect the performance of the model.</w:t>
+        <w:t>versus the number of features and the number of trees were plotted to visualize how these parameters affect the performance of the model.</w:t>
       </w:r>
     </w:p>
     <w:p>
@@ -10020,28 +9123,7 @@
           <w:sz w:val="24"/>
           <w:szCs w:val="24"/>
         </w:rPr>
-        <w:t xml:space="preserve">The final model is evaluated, using the </w:t>
-      </w:r>
-      <w:r>
-        <w:rPr>
-          <w:sz w:val="24"/>
-          <w:szCs w:val="24"/>
-        </w:rPr>
-        <w:t>45</w:t>
-      </w:r>
-      <w:r>
-        <w:rPr>
-          <w:sz w:val="24"/>
-          <w:szCs w:val="24"/>
-        </w:rPr>
-        <w:t xml:space="preserve"> best features</w:t>
-      </w:r>
-      <w:r>
-        <w:rPr>
-          <w:sz w:val="24"/>
-          <w:szCs w:val="24"/>
-        </w:rPr>
-        <w:t xml:space="preserve"> and 80 trees.</w:t>
+        <w:t>The final model is evaluated, using the 45 best features and 80 trees.</w:t>
       </w:r>
     </w:p>
     <w:tbl>
@@ -10532,20 +9614,7 @@
         </w:rPr>
         <w:lastRenderedPageBreak/>
         <w:tab/>
-      </w:r>
-      <w:r>
-        <w:rPr>
-          <w:sz w:val="24"/>
-          <w:szCs w:val="24"/>
-        </w:rPr>
-        <w:t>Since the testing R-squared value is lower than the training R-squared value, it can be concluded that the model is overfitting</w:t>
-      </w:r>
-      <w:r>
-        <w:rPr>
-          <w:sz w:val="24"/>
-          <w:szCs w:val="24"/>
-        </w:rPr>
-        <w:t>. However, the R-squared, MAE, and MSE values are much better than those of any other model tested thus far.</w:t>
+        <w:t>Since the testing R-squared value is lower than the training R-squared value, it can be concluded that the model is overfitting. However, the R-squared, MAE, and MSE values are much better than those of any other model tested thus far.</w:t>
       </w:r>
     </w:p>
     <w:p>
@@ -10565,7 +9634,7 @@
           <w:color w:val="auto"/>
         </w:rPr>
       </w:pPr>
-      <w:bookmarkStart w:id="30" w:name="_Toc184128389"/>
+      <w:bookmarkStart w:id="30" w:name="_Toc184304663"/>
       <w:r>
         <w:rPr>
           <w:color w:val="auto"/>
@@ -10588,49 +9657,7 @@
           <w:sz w:val="24"/>
           <w:szCs w:val="24"/>
         </w:rPr>
-        <w:t xml:space="preserve">A default </w:t>
-      </w:r>
-      <w:r>
-        <w:rPr>
-          <w:sz w:val="24"/>
-          <w:szCs w:val="24"/>
-        </w:rPr>
-        <w:t>gradient boosting</w:t>
-      </w:r>
-      <w:r>
-        <w:rPr>
-          <w:sz w:val="24"/>
-          <w:szCs w:val="24"/>
-        </w:rPr>
-        <w:t xml:space="preserve"> model was fit on the data using F-regression to select the best 10 features to include. </w:t>
-      </w:r>
-      <w:r>
-        <w:rPr>
-          <w:sz w:val="24"/>
-          <w:szCs w:val="24"/>
-        </w:rPr>
-        <w:t>5-fold</w:t>
-      </w:r>
-      <w:r>
-        <w:rPr>
-          <w:sz w:val="24"/>
-          <w:szCs w:val="24"/>
-        </w:rPr>
-        <w:t xml:space="preserve"> cross validation was performed. A grid search was used to find the best number of features to include (k = [10, 15, 20, 25, 30, 35, 40, 45, 50 55, 60]) and the optimal number </w:t>
-      </w:r>
-      <w:r>
-        <w:rPr>
-          <w:sz w:val="24"/>
-          <w:szCs w:val="24"/>
-        </w:rPr>
-        <w:t>of boosting stages</w:t>
-      </w:r>
-      <w:r>
-        <w:rPr>
-          <w:sz w:val="24"/>
-          <w:szCs w:val="24"/>
-        </w:rPr>
-        <w:t xml:space="preserve"> (</w:t>
+        <w:t>A default gradient boosting model was fit on the data using F-regression to select the best 10 features to include. 5-fold cross validation was performed. A grid search was used to find the best number of features to include (k = [10, 15, 20, 25, 30, 35, 40, 45, 50 55, 60]) and the optimal number of boosting stages (</w:t>
       </w:r>
       <w:proofErr w:type="spellStart"/>
       <w:r>
@@ -10646,49 +9673,7 @@
           <w:sz w:val="24"/>
           <w:szCs w:val="24"/>
         </w:rPr>
-        <w:t xml:space="preserve"> = [10, 20, 30, 40, 50, 60, 70, 80, 90, 100, 110, 120, 130, 140, 150, 160, 170, 180, 190, 200]). The best number of features to include was determined to be </w:t>
-      </w:r>
-      <w:r>
-        <w:rPr>
-          <w:sz w:val="24"/>
-          <w:szCs w:val="24"/>
-        </w:rPr>
-        <w:t>55</w:t>
-      </w:r>
-      <w:r>
-        <w:rPr>
-          <w:sz w:val="24"/>
-          <w:szCs w:val="24"/>
-        </w:rPr>
-        <w:t xml:space="preserve">, and the optimal number of </w:t>
-      </w:r>
-      <w:r>
-        <w:rPr>
-          <w:sz w:val="24"/>
-          <w:szCs w:val="24"/>
-        </w:rPr>
-        <w:t>boosting stages was determined to be 190</w:t>
-      </w:r>
-      <w:r>
-        <w:rPr>
-          <w:sz w:val="24"/>
-          <w:szCs w:val="24"/>
-        </w:rPr>
-        <w:t xml:space="preserve">. The mean R-squared value versus the number of features and the number of </w:t>
-      </w:r>
-      <w:r>
-        <w:rPr>
-          <w:sz w:val="24"/>
-          <w:szCs w:val="24"/>
-        </w:rPr>
-        <w:t>boosting stages</w:t>
-      </w:r>
-      <w:r>
-        <w:rPr>
-          <w:sz w:val="24"/>
-          <w:szCs w:val="24"/>
-        </w:rPr>
-        <w:t xml:space="preserve"> were plotted to visualize how these parameters affect the performance of the model.</w:t>
+        <w:t xml:space="preserve"> = [10, 20, 30, 40, 50, 60, 70, 80, 90, 100, 110, 120, 130, 140, 150, 160, 170, 180, 190, 200]). The best number of features to include was determined to be 55, and the optimal number of boosting stages was determined to be 190. The mean R-squared value versus the number of features and the number of boosting stages were plotted to visualize how these parameters affect the performance of the model.</w:t>
       </w:r>
     </w:p>
     <w:p>
@@ -11217,12 +10202,6 @@
           <w:szCs w:val="24"/>
         </w:rPr>
         <w:tab/>
-      </w:r>
-      <w:r>
-        <w:rPr>
-          <w:sz w:val="24"/>
-          <w:szCs w:val="24"/>
-        </w:rPr>
         <w:t>Cross validation was performed on the final model to determine its accuracy.</w:t>
       </w:r>
     </w:p>
@@ -11375,28 +10354,7 @@
           <w:sz w:val="24"/>
           <w:szCs w:val="24"/>
         </w:rPr>
-        <w:t xml:space="preserve">Since the testing R-squared value is lower than the training R-squared value, it can be concluded that the model is overfitting. </w:t>
-      </w:r>
-      <w:r>
-        <w:rPr>
-          <w:sz w:val="24"/>
-          <w:szCs w:val="24"/>
-        </w:rPr>
-        <w:t>The</w:t>
-      </w:r>
-      <w:r>
-        <w:rPr>
-          <w:sz w:val="24"/>
-          <w:szCs w:val="24"/>
-        </w:rPr>
-        <w:t xml:space="preserve"> R-squared, MAE, and MSE values </w:t>
-      </w:r>
-      <w:r>
-        <w:rPr>
-          <w:sz w:val="24"/>
-          <w:szCs w:val="24"/>
-        </w:rPr>
-        <w:t>as well as the cross validation results are very similar to the random forest model.</w:t>
+        <w:t>Since the testing R-squared value is lower than the training R-squared value, it can be concluded that the model is overfitting. The R-squared, MAE, and MSE values as well as the cross validation results are very similar to the random forest model.</w:t>
       </w:r>
     </w:p>
     <w:p>
@@ -11416,7 +10374,7 @@
           <w:color w:val="auto"/>
         </w:rPr>
       </w:pPr>
-      <w:bookmarkStart w:id="31" w:name="_Toc184128390"/>
+      <w:bookmarkStart w:id="31" w:name="_Toc184304664"/>
       <w:r>
         <w:rPr>
           <w:color w:val="auto"/>
@@ -12586,7 +11544,7 @@
           <w:color w:val="auto"/>
         </w:rPr>
       </w:pPr>
-      <w:bookmarkStart w:id="32" w:name="_Toc184128391"/>
+      <w:bookmarkStart w:id="32" w:name="_Toc184304665"/>
       <w:r>
         <w:rPr>
           <w:color w:val="auto"/>

</xml_diff>

<commit_message>
Updated report and pdf with fixed metrics
</commit_message>
<xml_diff>
--- a/docs/Synthea Capstone Project Report.docx
+++ b/docs/Synthea Capstone Project Report.docx
@@ -295,7 +295,7 @@
         </w:rPr>
         <w:fldChar w:fldCharType="separate"/>
       </w:r>
-      <w:hyperlink w:anchor="_Toc184304638" w:history="1">
+      <w:hyperlink w:anchor="_Toc184731717" w:history="1">
         <w:r>
           <w:rPr>
             <w:rStyle w:val="Hyperlink"/>
@@ -322,7 +322,7 @@
             <w:noProof/>
             <w:webHidden/>
           </w:rPr>
-          <w:instrText xml:space="preserve"> PAGEREF _Toc184304638 \h </w:instrText>
+          <w:instrText xml:space="preserve"> PAGEREF _Toc184731717 \h </w:instrText>
         </w:r>
         <w:r>
           <w:rPr>
@@ -366,7 +366,7 @@
           <w:szCs w:val="24"/>
         </w:rPr>
       </w:pPr>
-      <w:hyperlink w:anchor="_Toc184304639" w:history="1">
+      <w:hyperlink w:anchor="_Toc184731718" w:history="1">
         <w:r>
           <w:rPr>
             <w:rStyle w:val="Hyperlink"/>
@@ -393,7 +393,7 @@
             <w:noProof/>
             <w:webHidden/>
           </w:rPr>
-          <w:instrText xml:space="preserve"> PAGEREF _Toc184304639 \h </w:instrText>
+          <w:instrText xml:space="preserve"> PAGEREF _Toc184731718 \h </w:instrText>
         </w:r>
         <w:r>
           <w:rPr>
@@ -437,7 +437,7 @@
           <w:szCs w:val="24"/>
         </w:rPr>
       </w:pPr>
-      <w:hyperlink w:anchor="_Toc184304640" w:history="1">
+      <w:hyperlink w:anchor="_Toc184731719" w:history="1">
         <w:r>
           <w:rPr>
             <w:rStyle w:val="Hyperlink"/>
@@ -464,7 +464,7 @@
             <w:noProof/>
             <w:webHidden/>
           </w:rPr>
-          <w:instrText xml:space="preserve"> PAGEREF _Toc184304640 \h </w:instrText>
+          <w:instrText xml:space="preserve"> PAGEREF _Toc184731719 \h </w:instrText>
         </w:r>
         <w:r>
           <w:rPr>
@@ -508,7 +508,7 @@
           <w:szCs w:val="24"/>
         </w:rPr>
       </w:pPr>
-      <w:hyperlink w:anchor="_Toc184304641" w:history="1">
+      <w:hyperlink w:anchor="_Toc184731720" w:history="1">
         <w:r>
           <w:rPr>
             <w:rStyle w:val="Hyperlink"/>
@@ -535,7 +535,7 @@
             <w:noProof/>
             <w:webHidden/>
           </w:rPr>
-          <w:instrText xml:space="preserve"> PAGEREF _Toc184304641 \h </w:instrText>
+          <w:instrText xml:space="preserve"> PAGEREF _Toc184731720 \h </w:instrText>
         </w:r>
         <w:r>
           <w:rPr>
@@ -579,7 +579,7 @@
           <w:szCs w:val="24"/>
         </w:rPr>
       </w:pPr>
-      <w:hyperlink w:anchor="_Toc184304642" w:history="1">
+      <w:hyperlink w:anchor="_Toc184731721" w:history="1">
         <w:r>
           <w:rPr>
             <w:rStyle w:val="Hyperlink"/>
@@ -606,7 +606,7 @@
             <w:noProof/>
             <w:webHidden/>
           </w:rPr>
-          <w:instrText xml:space="preserve"> PAGEREF _Toc184304642 \h </w:instrText>
+          <w:instrText xml:space="preserve"> PAGEREF _Toc184731721 \h </w:instrText>
         </w:r>
         <w:r>
           <w:rPr>
@@ -650,7 +650,7 @@
           <w:szCs w:val="24"/>
         </w:rPr>
       </w:pPr>
-      <w:hyperlink w:anchor="_Toc184304643" w:history="1">
+      <w:hyperlink w:anchor="_Toc184731722" w:history="1">
         <w:r>
           <w:rPr>
             <w:rStyle w:val="Hyperlink"/>
@@ -677,7 +677,7 @@
             <w:noProof/>
             <w:webHidden/>
           </w:rPr>
-          <w:instrText xml:space="preserve"> PAGEREF _Toc184304643 \h </w:instrText>
+          <w:instrText xml:space="preserve"> PAGEREF _Toc184731722 \h </w:instrText>
         </w:r>
         <w:r>
           <w:rPr>
@@ -721,7 +721,7 @@
           <w:szCs w:val="24"/>
         </w:rPr>
       </w:pPr>
-      <w:hyperlink w:anchor="_Toc184304644" w:history="1">
+      <w:hyperlink w:anchor="_Toc184731723" w:history="1">
         <w:r>
           <w:rPr>
             <w:rStyle w:val="Hyperlink"/>
@@ -748,7 +748,7 @@
             <w:noProof/>
             <w:webHidden/>
           </w:rPr>
-          <w:instrText xml:space="preserve"> PAGEREF _Toc184304644 \h </w:instrText>
+          <w:instrText xml:space="preserve"> PAGEREF _Toc184731723 \h </w:instrText>
         </w:r>
         <w:r>
           <w:rPr>
@@ -792,7 +792,7 @@
           <w:szCs w:val="24"/>
         </w:rPr>
       </w:pPr>
-      <w:hyperlink w:anchor="_Toc184304645" w:history="1">
+      <w:hyperlink w:anchor="_Toc184731724" w:history="1">
         <w:r>
           <w:rPr>
             <w:rStyle w:val="Hyperlink"/>
@@ -819,7 +819,7 @@
             <w:noProof/>
             <w:webHidden/>
           </w:rPr>
-          <w:instrText xml:space="preserve"> PAGEREF _Toc184304645 \h </w:instrText>
+          <w:instrText xml:space="preserve"> PAGEREF _Toc184731724 \h </w:instrText>
         </w:r>
         <w:r>
           <w:rPr>
@@ -863,7 +863,7 @@
           <w:szCs w:val="24"/>
         </w:rPr>
       </w:pPr>
-      <w:hyperlink w:anchor="_Toc184304646" w:history="1">
+      <w:hyperlink w:anchor="_Toc184731725" w:history="1">
         <w:r>
           <w:rPr>
             <w:rStyle w:val="Hyperlink"/>
@@ -890,7 +890,7 @@
             <w:noProof/>
             <w:webHidden/>
           </w:rPr>
-          <w:instrText xml:space="preserve"> PAGEREF _Toc184304646 \h </w:instrText>
+          <w:instrText xml:space="preserve"> PAGEREF _Toc184731725 \h </w:instrText>
         </w:r>
         <w:r>
           <w:rPr>
@@ -934,7 +934,7 @@
           <w:szCs w:val="24"/>
         </w:rPr>
       </w:pPr>
-      <w:hyperlink w:anchor="_Toc184304647" w:history="1">
+      <w:hyperlink w:anchor="_Toc184731726" w:history="1">
         <w:r>
           <w:rPr>
             <w:rStyle w:val="Hyperlink"/>
@@ -961,7 +961,7 @@
             <w:noProof/>
             <w:webHidden/>
           </w:rPr>
-          <w:instrText xml:space="preserve"> PAGEREF _Toc184304647 \h </w:instrText>
+          <w:instrText xml:space="preserve"> PAGEREF _Toc184731726 \h </w:instrText>
         </w:r>
         <w:r>
           <w:rPr>
@@ -1005,7 +1005,7 @@
           <w:szCs w:val="24"/>
         </w:rPr>
       </w:pPr>
-      <w:hyperlink w:anchor="_Toc184304648" w:history="1">
+      <w:hyperlink w:anchor="_Toc184731727" w:history="1">
         <w:r>
           <w:rPr>
             <w:rStyle w:val="Hyperlink"/>
@@ -1032,7 +1032,7 @@
             <w:noProof/>
             <w:webHidden/>
           </w:rPr>
-          <w:instrText xml:space="preserve"> PAGEREF _Toc184304648 \h </w:instrText>
+          <w:instrText xml:space="preserve"> PAGEREF _Toc184731727 \h </w:instrText>
         </w:r>
         <w:r>
           <w:rPr>
@@ -1076,7 +1076,7 @@
           <w:szCs w:val="24"/>
         </w:rPr>
       </w:pPr>
-      <w:hyperlink w:anchor="_Toc184304649" w:history="1">
+      <w:hyperlink w:anchor="_Toc184731728" w:history="1">
         <w:r>
           <w:rPr>
             <w:rStyle w:val="Hyperlink"/>
@@ -1103,7 +1103,7 @@
             <w:noProof/>
             <w:webHidden/>
           </w:rPr>
-          <w:instrText xml:space="preserve"> PAGEREF _Toc184304649 \h </w:instrText>
+          <w:instrText xml:space="preserve"> PAGEREF _Toc184731728 \h </w:instrText>
         </w:r>
         <w:r>
           <w:rPr>
@@ -1147,7 +1147,7 @@
           <w:szCs w:val="24"/>
         </w:rPr>
       </w:pPr>
-      <w:hyperlink w:anchor="_Toc184304650" w:history="1">
+      <w:hyperlink w:anchor="_Toc184731729" w:history="1">
         <w:r>
           <w:rPr>
             <w:rStyle w:val="Hyperlink"/>
@@ -1174,7 +1174,7 @@
             <w:noProof/>
             <w:webHidden/>
           </w:rPr>
-          <w:instrText xml:space="preserve"> PAGEREF _Toc184304650 \h </w:instrText>
+          <w:instrText xml:space="preserve"> PAGEREF _Toc184731729 \h </w:instrText>
         </w:r>
         <w:r>
           <w:rPr>
@@ -1218,7 +1218,7 @@
           <w:szCs w:val="24"/>
         </w:rPr>
       </w:pPr>
-      <w:hyperlink w:anchor="_Toc184304651" w:history="1">
+      <w:hyperlink w:anchor="_Toc184731730" w:history="1">
         <w:r>
           <w:rPr>
             <w:rStyle w:val="Hyperlink"/>
@@ -1245,7 +1245,7 @@
             <w:noProof/>
             <w:webHidden/>
           </w:rPr>
-          <w:instrText xml:space="preserve"> PAGEREF _Toc184304651 \h </w:instrText>
+          <w:instrText xml:space="preserve"> PAGEREF _Toc184731730 \h </w:instrText>
         </w:r>
         <w:r>
           <w:rPr>
@@ -1289,7 +1289,7 @@
           <w:szCs w:val="24"/>
         </w:rPr>
       </w:pPr>
-      <w:hyperlink w:anchor="_Toc184304652" w:history="1">
+      <w:hyperlink w:anchor="_Toc184731731" w:history="1">
         <w:r>
           <w:rPr>
             <w:rStyle w:val="Hyperlink"/>
@@ -1316,7 +1316,7 @@
             <w:noProof/>
             <w:webHidden/>
           </w:rPr>
-          <w:instrText xml:space="preserve"> PAGEREF _Toc184304652 \h </w:instrText>
+          <w:instrText xml:space="preserve"> PAGEREF _Toc184731731 \h </w:instrText>
         </w:r>
         <w:r>
           <w:rPr>
@@ -1360,7 +1360,7 @@
           <w:szCs w:val="24"/>
         </w:rPr>
       </w:pPr>
-      <w:hyperlink w:anchor="_Toc184304653" w:history="1">
+      <w:hyperlink w:anchor="_Toc184731732" w:history="1">
         <w:r>
           <w:rPr>
             <w:rStyle w:val="Hyperlink"/>
@@ -1387,7 +1387,7 @@
             <w:noProof/>
             <w:webHidden/>
           </w:rPr>
-          <w:instrText xml:space="preserve"> PAGEREF _Toc184304653 \h </w:instrText>
+          <w:instrText xml:space="preserve"> PAGEREF _Toc184731732 \h </w:instrText>
         </w:r>
         <w:r>
           <w:rPr>
@@ -1431,7 +1431,7 @@
           <w:szCs w:val="24"/>
         </w:rPr>
       </w:pPr>
-      <w:hyperlink w:anchor="_Toc184304654" w:history="1">
+      <w:hyperlink w:anchor="_Toc184731733" w:history="1">
         <w:r>
           <w:rPr>
             <w:rStyle w:val="Hyperlink"/>
@@ -1458,7 +1458,7 @@
             <w:noProof/>
             <w:webHidden/>
           </w:rPr>
-          <w:instrText xml:space="preserve"> PAGEREF _Toc184304654 \h </w:instrText>
+          <w:instrText xml:space="preserve"> PAGEREF _Toc184731733 \h </w:instrText>
         </w:r>
         <w:r>
           <w:rPr>
@@ -1502,7 +1502,7 @@
           <w:szCs w:val="24"/>
         </w:rPr>
       </w:pPr>
-      <w:hyperlink w:anchor="_Toc184304655" w:history="1">
+      <w:hyperlink w:anchor="_Toc184731734" w:history="1">
         <w:r>
           <w:rPr>
             <w:rStyle w:val="Hyperlink"/>
@@ -1529,7 +1529,7 @@
             <w:noProof/>
             <w:webHidden/>
           </w:rPr>
-          <w:instrText xml:space="preserve"> PAGEREF _Toc184304655 \h </w:instrText>
+          <w:instrText xml:space="preserve"> PAGEREF _Toc184731734 \h </w:instrText>
         </w:r>
         <w:r>
           <w:rPr>
@@ -1573,7 +1573,7 @@
           <w:szCs w:val="24"/>
         </w:rPr>
       </w:pPr>
-      <w:hyperlink w:anchor="_Toc184304656" w:history="1">
+      <w:hyperlink w:anchor="_Toc184731735" w:history="1">
         <w:r>
           <w:rPr>
             <w:rStyle w:val="Hyperlink"/>
@@ -1600,7 +1600,7 @@
             <w:noProof/>
             <w:webHidden/>
           </w:rPr>
-          <w:instrText xml:space="preserve"> PAGEREF _Toc184304656 \h </w:instrText>
+          <w:instrText xml:space="preserve"> PAGEREF _Toc184731735 \h </w:instrText>
         </w:r>
         <w:r>
           <w:rPr>
@@ -1644,7 +1644,7 @@
           <w:szCs w:val="24"/>
         </w:rPr>
       </w:pPr>
-      <w:hyperlink w:anchor="_Toc184304657" w:history="1">
+      <w:hyperlink w:anchor="_Toc184731736" w:history="1">
         <w:r>
           <w:rPr>
             <w:rStyle w:val="Hyperlink"/>
@@ -1671,7 +1671,7 @@
             <w:noProof/>
             <w:webHidden/>
           </w:rPr>
-          <w:instrText xml:space="preserve"> PAGEREF _Toc184304657 \h </w:instrText>
+          <w:instrText xml:space="preserve"> PAGEREF _Toc184731736 \h </w:instrText>
         </w:r>
         <w:r>
           <w:rPr>
@@ -1715,7 +1715,7 @@
           <w:szCs w:val="24"/>
         </w:rPr>
       </w:pPr>
-      <w:hyperlink w:anchor="_Toc184304658" w:history="1">
+      <w:hyperlink w:anchor="_Toc184731737" w:history="1">
         <w:r>
           <w:rPr>
             <w:rStyle w:val="Hyperlink"/>
@@ -1742,7 +1742,7 @@
             <w:noProof/>
             <w:webHidden/>
           </w:rPr>
-          <w:instrText xml:space="preserve"> PAGEREF _Toc184304658 \h </w:instrText>
+          <w:instrText xml:space="preserve"> PAGEREF _Toc184731737 \h </w:instrText>
         </w:r>
         <w:r>
           <w:rPr>
@@ -1786,7 +1786,7 @@
           <w:szCs w:val="24"/>
         </w:rPr>
       </w:pPr>
-      <w:hyperlink w:anchor="_Toc184304659" w:history="1">
+      <w:hyperlink w:anchor="_Toc184731738" w:history="1">
         <w:r>
           <w:rPr>
             <w:rStyle w:val="Hyperlink"/>
@@ -1813,7 +1813,7 @@
             <w:noProof/>
             <w:webHidden/>
           </w:rPr>
-          <w:instrText xml:space="preserve"> PAGEREF _Toc184304659 \h </w:instrText>
+          <w:instrText xml:space="preserve"> PAGEREF _Toc184731738 \h </w:instrText>
         </w:r>
         <w:r>
           <w:rPr>
@@ -1857,7 +1857,7 @@
           <w:szCs w:val="24"/>
         </w:rPr>
       </w:pPr>
-      <w:hyperlink w:anchor="_Toc184304660" w:history="1">
+      <w:hyperlink w:anchor="_Toc184731739" w:history="1">
         <w:r>
           <w:rPr>
             <w:rStyle w:val="Hyperlink"/>
@@ -1884,7 +1884,7 @@
             <w:noProof/>
             <w:webHidden/>
           </w:rPr>
-          <w:instrText xml:space="preserve"> PAGEREF _Toc184304660 \h </w:instrText>
+          <w:instrText xml:space="preserve"> PAGEREF _Toc184731739 \h </w:instrText>
         </w:r>
         <w:r>
           <w:rPr>
@@ -1928,7 +1928,7 @@
           <w:szCs w:val="24"/>
         </w:rPr>
       </w:pPr>
-      <w:hyperlink w:anchor="_Toc184304661" w:history="1">
+      <w:hyperlink w:anchor="_Toc184731740" w:history="1">
         <w:r>
           <w:rPr>
             <w:rStyle w:val="Hyperlink"/>
@@ -1955,7 +1955,7 @@
             <w:noProof/>
             <w:webHidden/>
           </w:rPr>
-          <w:instrText xml:space="preserve"> PAGEREF _Toc184304661 \h </w:instrText>
+          <w:instrText xml:space="preserve"> PAGEREF _Toc184731740 \h </w:instrText>
         </w:r>
         <w:r>
           <w:rPr>
@@ -1999,7 +1999,7 @@
           <w:szCs w:val="24"/>
         </w:rPr>
       </w:pPr>
-      <w:hyperlink w:anchor="_Toc184304662" w:history="1">
+      <w:hyperlink w:anchor="_Toc184731741" w:history="1">
         <w:r>
           <w:rPr>
             <w:rStyle w:val="Hyperlink"/>
@@ -2026,7 +2026,7 @@
             <w:noProof/>
             <w:webHidden/>
           </w:rPr>
-          <w:instrText xml:space="preserve"> PAGEREF _Toc184304662 \h </w:instrText>
+          <w:instrText xml:space="preserve"> PAGEREF _Toc184731741 \h </w:instrText>
         </w:r>
         <w:r>
           <w:rPr>
@@ -2070,7 +2070,7 @@
           <w:szCs w:val="24"/>
         </w:rPr>
       </w:pPr>
-      <w:hyperlink w:anchor="_Toc184304663" w:history="1">
+      <w:hyperlink w:anchor="_Toc184731742" w:history="1">
         <w:r>
           <w:rPr>
             <w:rStyle w:val="Hyperlink"/>
@@ -2097,7 +2097,7 @@
             <w:noProof/>
             <w:webHidden/>
           </w:rPr>
-          <w:instrText xml:space="preserve"> PAGEREF _Toc184304663 \h </w:instrText>
+          <w:instrText xml:space="preserve"> PAGEREF _Toc184731742 \h </w:instrText>
         </w:r>
         <w:r>
           <w:rPr>
@@ -2141,7 +2141,7 @@
           <w:szCs w:val="24"/>
         </w:rPr>
       </w:pPr>
-      <w:hyperlink w:anchor="_Toc184304664" w:history="1">
+      <w:hyperlink w:anchor="_Toc184731743" w:history="1">
         <w:r>
           <w:rPr>
             <w:rStyle w:val="Hyperlink"/>
@@ -2168,7 +2168,7 @@
             <w:noProof/>
             <w:webHidden/>
           </w:rPr>
-          <w:instrText xml:space="preserve"> PAGEREF _Toc184304664 \h </w:instrText>
+          <w:instrText xml:space="preserve"> PAGEREF _Toc184731743 \h </w:instrText>
         </w:r>
         <w:r>
           <w:rPr>
@@ -2212,7 +2212,7 @@
           <w:szCs w:val="24"/>
         </w:rPr>
       </w:pPr>
-      <w:hyperlink w:anchor="_Toc184304665" w:history="1">
+      <w:hyperlink w:anchor="_Toc184731744" w:history="1">
         <w:r>
           <w:rPr>
             <w:rStyle w:val="Hyperlink"/>
@@ -2239,7 +2239,7 @@
             <w:noProof/>
             <w:webHidden/>
           </w:rPr>
-          <w:instrText xml:space="preserve"> PAGEREF _Toc184304665 \h </w:instrText>
+          <w:instrText xml:space="preserve"> PAGEREF _Toc184731744 \h </w:instrText>
         </w:r>
         <w:r>
           <w:rPr>
@@ -2321,7 +2321,7 @@
         </w:rPr>
       </w:pPr>
       <w:bookmarkStart w:id="0" w:name="_Toc184123818"/>
-      <w:bookmarkStart w:id="1" w:name="_Toc184304638"/>
+      <w:bookmarkStart w:id="1" w:name="_Toc184731717"/>
       <w:r>
         <w:rPr>
           <w:color w:val="auto"/>
@@ -2604,7 +2604,238 @@
           <w:sz w:val="24"/>
           <w:szCs w:val="24"/>
         </w:rPr>
-        <w:t xml:space="preserve"> resulting in an R-squared value of 0.9495 and a MAE of $2,379.54. </w:t>
+        <w:t xml:space="preserve"> resulting in an</w:t>
+      </w:r>
+      <w:r>
+        <w:rPr>
+          <w:sz w:val="24"/>
+          <w:szCs w:val="24"/>
+        </w:rPr>
+        <w:t xml:space="preserve"> average cross validation</w:t>
+      </w:r>
+      <w:r>
+        <w:rPr>
+          <w:sz w:val="24"/>
+          <w:szCs w:val="24"/>
+        </w:rPr>
+        <w:t xml:space="preserve"> R-squared value of 0.</w:t>
+      </w:r>
+      <w:r>
+        <w:rPr>
+          <w:sz w:val="24"/>
+          <w:szCs w:val="24"/>
+        </w:rPr>
+        <w:t>6649</w:t>
+      </w:r>
+      <w:r>
+        <w:rPr>
+          <w:sz w:val="24"/>
+          <w:szCs w:val="24"/>
+        </w:rPr>
+        <w:t xml:space="preserve"> and a</w:t>
+      </w:r>
+      <w:r>
+        <w:rPr>
+          <w:sz w:val="24"/>
+          <w:szCs w:val="24"/>
+        </w:rPr>
+        <w:t>n average cross validation</w:t>
+      </w:r>
+      <w:r>
+        <w:rPr>
+          <w:sz w:val="24"/>
+          <w:szCs w:val="24"/>
+        </w:rPr>
+        <w:t xml:space="preserve"> MAE of $</w:t>
+      </w:r>
+      <w:r>
+        <w:rPr>
+          <w:sz w:val="24"/>
+          <w:szCs w:val="24"/>
+        </w:rPr>
+        <w:t>6</w:t>
+      </w:r>
+      <w:r>
+        <w:rPr>
+          <w:sz w:val="24"/>
+          <w:szCs w:val="24"/>
+        </w:rPr>
+        <w:t>,</w:t>
+      </w:r>
+      <w:r>
+        <w:rPr>
+          <w:sz w:val="24"/>
+          <w:szCs w:val="24"/>
+        </w:rPr>
+        <w:t>583.3</w:t>
+      </w:r>
+      <w:r>
+        <w:rPr>
+          <w:sz w:val="24"/>
+          <w:szCs w:val="24"/>
+        </w:rPr>
+        <w:t>5</w:t>
+      </w:r>
+      <w:r>
+        <w:rPr>
+          <w:sz w:val="24"/>
+          <w:szCs w:val="24"/>
+        </w:rPr>
+        <w:t xml:space="preserve">. </w:t>
+      </w:r>
+    </w:p>
+    <w:p>
+      <w:pPr>
+        <w:spacing w:after="0" w:line="276" w:lineRule="auto"/>
+        <w:rPr>
+          <w:sz w:val="24"/>
+          <w:szCs w:val="24"/>
+        </w:rPr>
+      </w:pPr>
+    </w:p>
+    <w:p>
+      <w:pPr>
+        <w:spacing w:after="0" w:line="276" w:lineRule="auto"/>
+        <w:rPr>
+          <w:sz w:val="24"/>
+          <w:szCs w:val="24"/>
+        </w:rPr>
+      </w:pPr>
+    </w:p>
+    <w:p>
+      <w:pPr>
+        <w:pStyle w:val="Heading1"/>
+        <w:spacing w:before="0" w:after="0" w:line="276" w:lineRule="auto"/>
+        <w:rPr>
+          <w:color w:val="auto"/>
+        </w:rPr>
+      </w:pPr>
+      <w:bookmarkStart w:id="2" w:name="_Toc184123819"/>
+      <w:bookmarkStart w:id="3" w:name="_Toc184731718"/>
+      <w:r>
+        <w:rPr>
+          <w:color w:val="auto"/>
+        </w:rPr>
+        <w:lastRenderedPageBreak/>
+        <w:t xml:space="preserve">2.0 </w:t>
+      </w:r>
+      <w:r>
+        <w:rPr>
+          <w:color w:val="auto"/>
+        </w:rPr>
+        <w:t>Data Generation</w:t>
+      </w:r>
+      <w:bookmarkEnd w:id="2"/>
+      <w:bookmarkEnd w:id="3"/>
+    </w:p>
+    <w:p>
+      <w:pPr>
+        <w:spacing w:after="0" w:line="276" w:lineRule="auto"/>
+        <w:rPr>
+          <w:b/>
+          <w:bCs/>
+          <w:sz w:val="24"/>
+          <w:szCs w:val="24"/>
+        </w:rPr>
+      </w:pPr>
+    </w:p>
+    <w:p>
+      <w:pPr>
+        <w:spacing w:after="0" w:line="276" w:lineRule="auto"/>
+        <w:rPr>
+          <w:sz w:val="24"/>
+          <w:szCs w:val="24"/>
+        </w:rPr>
+      </w:pPr>
+      <w:r>
+        <w:rPr>
+          <w:sz w:val="24"/>
+          <w:szCs w:val="24"/>
+        </w:rPr>
+        <w:tab/>
+        <w:t xml:space="preserve">First, the data was </w:t>
+      </w:r>
+      <w:r>
+        <w:rPr>
+          <w:sz w:val="24"/>
+          <w:szCs w:val="24"/>
+        </w:rPr>
+        <w:t>generated</w:t>
+      </w:r>
+      <w:r>
+        <w:rPr>
+          <w:sz w:val="24"/>
+          <w:szCs w:val="24"/>
+        </w:rPr>
+        <w:t xml:space="preserve"> from Synthea. Instructions on the Synthea GitHub page</w:t>
+      </w:r>
+      <w:r>
+        <w:rPr>
+          <w:sz w:val="24"/>
+          <w:szCs w:val="24"/>
+        </w:rPr>
+        <w:t xml:space="preserve"> were</w:t>
+      </w:r>
+      <w:r>
+        <w:rPr>
+          <w:sz w:val="24"/>
+          <w:szCs w:val="24"/>
+        </w:rPr>
+        <w:t xml:space="preserve"> </w:t>
+      </w:r>
+      <w:r>
+        <w:rPr>
+          <w:sz w:val="24"/>
+          <w:szCs w:val="24"/>
+        </w:rPr>
+        <w:t xml:space="preserve">followed to download </w:t>
+      </w:r>
+      <w:proofErr w:type="gramStart"/>
+      <w:r>
+        <w:rPr>
+          <w:sz w:val="24"/>
+          <w:szCs w:val="24"/>
+        </w:rPr>
+        <w:t>the patient</w:t>
+      </w:r>
+      <w:proofErr w:type="gramEnd"/>
+      <w:r>
+        <w:rPr>
+          <w:sz w:val="24"/>
+          <w:szCs w:val="24"/>
+        </w:rPr>
+        <w:t xml:space="preserve"> data </w:t>
+      </w:r>
+      <w:r>
+        <w:rPr>
+          <w:sz w:val="24"/>
+          <w:szCs w:val="24"/>
+        </w:rPr>
+        <w:t xml:space="preserve">using </w:t>
+      </w:r>
+      <w:r>
+        <w:rPr>
+          <w:sz w:val="24"/>
+          <w:szCs w:val="24"/>
+        </w:rPr>
+        <w:t>default parameters, except for a slight modification to generate 100 living patients from each of the 50 states.</w:t>
+      </w:r>
+    </w:p>
+    <w:p>
+      <w:pPr>
+        <w:spacing w:after="0" w:line="276" w:lineRule="auto"/>
+        <w:rPr>
+          <w:sz w:val="24"/>
+          <w:szCs w:val="24"/>
+        </w:rPr>
+      </w:pPr>
+      <w:r>
+        <w:rPr>
+          <w:sz w:val="24"/>
+          <w:szCs w:val="24"/>
+        </w:rPr>
+        <w:tab/>
+        <w:t xml:space="preserve">This resulted in 18 csv files containing different types of medical record data. The csv files could be linked by unique patient identification numbers, encounter numbers, claim transaction numbers, and various other unique identifiers. </w:t>
       </w:r>
     </w:p>
     <w:p>
@@ -2616,6 +2847,345 @@
           <w:szCs w:val="24"/>
         </w:rPr>
       </w:pPr>
+      <w:r>
+        <w:rPr>
+          <w:sz w:val="24"/>
+          <w:szCs w:val="24"/>
+        </w:rPr>
+        <w:t>In order to create one complete dataframe for modeling, seven dataframes were selected to be included in analysis. These dataframes were titled patients.csv (patient demographic data), encounters.csv (patient encounter data), medications.csv (patient medication data), procedures.csv (patient procedure data including surgeries), immunizations.csv (patient immunization data),</w:t>
+      </w:r>
+      <w:r>
+        <w:rPr>
+          <w:sz w:val="24"/>
+          <w:szCs w:val="24"/>
+        </w:rPr>
+        <w:t xml:space="preserve"> </w:t>
+      </w:r>
+      <w:r>
+        <w:rPr>
+          <w:sz w:val="24"/>
+          <w:szCs w:val="24"/>
+        </w:rPr>
+        <w:t>a</w:t>
+      </w:r>
+      <w:r>
+        <w:rPr>
+          <w:sz w:val="24"/>
+          <w:szCs w:val="24"/>
+        </w:rPr>
+        <w:t>llergies</w:t>
+      </w:r>
+      <w:r>
+        <w:rPr>
+          <w:sz w:val="24"/>
+          <w:szCs w:val="24"/>
+        </w:rPr>
+        <w:t>.csv (</w:t>
+      </w:r>
+      <w:r>
+        <w:rPr>
+          <w:sz w:val="24"/>
+          <w:szCs w:val="24"/>
+        </w:rPr>
+        <w:t>patient allergy data</w:t>
+      </w:r>
+      <w:r>
+        <w:rPr>
+          <w:sz w:val="24"/>
+          <w:szCs w:val="24"/>
+        </w:rPr>
+        <w:t xml:space="preserve">), </w:t>
+      </w:r>
+      <w:r>
+        <w:rPr>
+          <w:sz w:val="24"/>
+          <w:szCs w:val="24"/>
+        </w:rPr>
+        <w:t xml:space="preserve">and </w:t>
+      </w:r>
+      <w:r>
+        <w:rPr>
+          <w:sz w:val="24"/>
+          <w:szCs w:val="24"/>
+        </w:rPr>
+        <w:t>o</w:t>
+      </w:r>
+      <w:r>
+        <w:rPr>
+          <w:sz w:val="24"/>
+          <w:szCs w:val="24"/>
+        </w:rPr>
+        <w:t>bservations</w:t>
+      </w:r>
+      <w:r>
+        <w:rPr>
+          <w:sz w:val="24"/>
+          <w:szCs w:val="24"/>
+        </w:rPr>
+        <w:t>.csv</w:t>
+      </w:r>
+      <w:r>
+        <w:rPr>
+          <w:sz w:val="24"/>
+          <w:szCs w:val="24"/>
+        </w:rPr>
+        <w:t xml:space="preserve"> </w:t>
+      </w:r>
+      <w:r>
+        <w:rPr>
+          <w:sz w:val="24"/>
+          <w:szCs w:val="24"/>
+        </w:rPr>
+        <w:t>(</w:t>
+      </w:r>
+      <w:r>
+        <w:rPr>
+          <w:sz w:val="24"/>
+          <w:szCs w:val="24"/>
+        </w:rPr>
+        <w:t>patient observations including vital signs and lab reports</w:t>
+      </w:r>
+      <w:r>
+        <w:rPr>
+          <w:sz w:val="24"/>
+          <w:szCs w:val="24"/>
+        </w:rPr>
+        <w:t xml:space="preserve">). The dataframes that were not included in analysis were titled </w:t>
+      </w:r>
+      <w:r>
+        <w:rPr>
+          <w:sz w:val="24"/>
+          <w:szCs w:val="24"/>
+        </w:rPr>
+        <w:t>careplans</w:t>
+      </w:r>
+      <w:r>
+        <w:rPr>
+          <w:sz w:val="24"/>
+          <w:szCs w:val="24"/>
+        </w:rPr>
+        <w:t>.csv</w:t>
+      </w:r>
+      <w:r>
+        <w:rPr>
+          <w:sz w:val="24"/>
+          <w:szCs w:val="24"/>
+        </w:rPr>
+        <w:t>, claims</w:t>
+      </w:r>
+      <w:r>
+        <w:rPr>
+          <w:sz w:val="24"/>
+          <w:szCs w:val="24"/>
+        </w:rPr>
+        <w:t>.csv</w:t>
+      </w:r>
+      <w:r>
+        <w:rPr>
+          <w:sz w:val="24"/>
+          <w:szCs w:val="24"/>
+        </w:rPr>
+        <w:t>, claims_transactions</w:t>
+      </w:r>
+      <w:r>
+        <w:rPr>
+          <w:sz w:val="24"/>
+          <w:szCs w:val="24"/>
+        </w:rPr>
+        <w:t>.csv</w:t>
+      </w:r>
+      <w:r>
+        <w:rPr>
+          <w:sz w:val="24"/>
+          <w:szCs w:val="24"/>
+        </w:rPr>
+        <w:t>, conditions</w:t>
+      </w:r>
+      <w:r>
+        <w:rPr>
+          <w:sz w:val="24"/>
+          <w:szCs w:val="24"/>
+        </w:rPr>
+        <w:t>.csv</w:t>
+      </w:r>
+      <w:r>
+        <w:rPr>
+          <w:sz w:val="24"/>
+          <w:szCs w:val="24"/>
+        </w:rPr>
+        <w:t>, devices</w:t>
+      </w:r>
+      <w:r>
+        <w:rPr>
+          <w:sz w:val="24"/>
+          <w:szCs w:val="24"/>
+        </w:rPr>
+        <w:t>.csv</w:t>
+      </w:r>
+      <w:r>
+        <w:rPr>
+          <w:sz w:val="24"/>
+          <w:szCs w:val="24"/>
+        </w:rPr>
+        <w:t>, imaging_studies</w:t>
+      </w:r>
+      <w:r>
+        <w:rPr>
+          <w:sz w:val="24"/>
+          <w:szCs w:val="24"/>
+        </w:rPr>
+        <w:t>.csv</w:t>
+      </w:r>
+      <w:r>
+        <w:rPr>
+          <w:sz w:val="24"/>
+          <w:szCs w:val="24"/>
+        </w:rPr>
+        <w:t>, organizations</w:t>
+      </w:r>
+      <w:r>
+        <w:rPr>
+          <w:sz w:val="24"/>
+          <w:szCs w:val="24"/>
+        </w:rPr>
+        <w:t>.csv</w:t>
+      </w:r>
+      <w:r>
+        <w:rPr>
+          <w:sz w:val="24"/>
+          <w:szCs w:val="24"/>
+        </w:rPr>
+        <w:t>, payer_transitions</w:t>
+      </w:r>
+      <w:r>
+        <w:rPr>
+          <w:sz w:val="24"/>
+          <w:szCs w:val="24"/>
+        </w:rPr>
+        <w:t>.csv</w:t>
+      </w:r>
+      <w:r>
+        <w:rPr>
+          <w:sz w:val="24"/>
+          <w:szCs w:val="24"/>
+        </w:rPr>
+        <w:t>, payers</w:t>
+      </w:r>
+      <w:r>
+        <w:rPr>
+          <w:sz w:val="24"/>
+          <w:szCs w:val="24"/>
+        </w:rPr>
+        <w:t>.csv</w:t>
+      </w:r>
+      <w:r>
+        <w:rPr>
+          <w:sz w:val="24"/>
+          <w:szCs w:val="24"/>
+        </w:rPr>
+        <w:t>, providers</w:t>
+      </w:r>
+      <w:r>
+        <w:rPr>
+          <w:sz w:val="24"/>
+          <w:szCs w:val="24"/>
+        </w:rPr>
+        <w:t>.csv</w:t>
+      </w:r>
+      <w:r>
+        <w:rPr>
+          <w:sz w:val="24"/>
+          <w:szCs w:val="24"/>
+        </w:rPr>
+        <w:t>,</w:t>
+      </w:r>
+      <w:r>
+        <w:rPr>
+          <w:sz w:val="24"/>
+          <w:szCs w:val="24"/>
+        </w:rPr>
+        <w:t xml:space="preserve"> and</w:t>
+      </w:r>
+      <w:r>
+        <w:rPr>
+          <w:sz w:val="24"/>
+          <w:szCs w:val="24"/>
+        </w:rPr>
+        <w:t xml:space="preserve"> supplies</w:t>
+      </w:r>
+      <w:r>
+        <w:rPr>
+          <w:sz w:val="24"/>
+          <w:szCs w:val="24"/>
+        </w:rPr>
+        <w:t>.csv.</w:t>
+      </w:r>
+    </w:p>
+    <w:p>
+      <w:pPr>
+        <w:spacing w:after="0" w:line="276" w:lineRule="auto"/>
+        <w:rPr>
+          <w:sz w:val="24"/>
+          <w:szCs w:val="24"/>
+        </w:rPr>
+      </w:pPr>
+    </w:p>
+    <w:p>
+      <w:pPr>
+        <w:pStyle w:val="Heading1"/>
+        <w:spacing w:before="0" w:after="0" w:line="276" w:lineRule="auto"/>
+        <w:rPr>
+          <w:color w:val="auto"/>
+        </w:rPr>
+      </w:pPr>
+      <w:bookmarkStart w:id="4" w:name="_Toc184731719"/>
+      <w:r>
+        <w:rPr>
+          <w:color w:val="auto"/>
+        </w:rPr>
+        <w:t xml:space="preserve">3.0 </w:t>
+      </w:r>
+      <w:r>
+        <w:rPr>
+          <w:color w:val="auto"/>
+        </w:rPr>
+        <w:t>Data Wrangling</w:t>
+      </w:r>
+      <w:bookmarkEnd w:id="4"/>
+    </w:p>
+    <w:p>
+      <w:pPr>
+        <w:spacing w:after="0" w:line="276" w:lineRule="auto"/>
+        <w:rPr>
+          <w:b/>
+          <w:bCs/>
+          <w:sz w:val="24"/>
+          <w:szCs w:val="24"/>
+        </w:rPr>
+      </w:pPr>
+    </w:p>
+    <w:p>
+      <w:pPr>
+        <w:pStyle w:val="Heading2"/>
+        <w:spacing w:before="0" w:after="0" w:line="276" w:lineRule="auto"/>
+        <w:rPr>
+          <w:color w:val="auto"/>
+        </w:rPr>
+      </w:pPr>
+      <w:bookmarkStart w:id="5" w:name="_Toc184731720"/>
+      <w:r>
+        <w:rPr>
+          <w:color w:val="auto"/>
+        </w:rPr>
+        <w:t xml:space="preserve">3.1 </w:t>
+      </w:r>
+      <w:r>
+        <w:rPr>
+          <w:color w:val="auto"/>
+        </w:rPr>
+        <w:t>Patients</w:t>
+      </w:r>
+      <w:bookmarkEnd w:id="5"/>
     </w:p>
     <w:p>
       <w:pPr>
@@ -2626,6 +3196,111 @@
           <w:szCs w:val="24"/>
         </w:rPr>
       </w:pPr>
+      <w:r>
+        <w:rPr>
+          <w:sz w:val="24"/>
+          <w:szCs w:val="24"/>
+        </w:rPr>
+        <w:t>The patients.csv file was loaded</w:t>
+      </w:r>
+      <w:r>
+        <w:rPr>
+          <w:sz w:val="24"/>
+          <w:szCs w:val="24"/>
+        </w:rPr>
+        <w:t xml:space="preserve"> into </w:t>
+      </w:r>
+      <w:r>
+        <w:rPr>
+          <w:sz w:val="24"/>
+          <w:szCs w:val="24"/>
+        </w:rPr>
+        <w:t xml:space="preserve">the </w:t>
+      </w:r>
+      <w:r>
+        <w:rPr>
+          <w:sz w:val="24"/>
+          <w:szCs w:val="24"/>
+        </w:rPr>
+        <w:t>workspace</w:t>
+      </w:r>
+      <w:r>
+        <w:rPr>
+          <w:sz w:val="24"/>
+          <w:szCs w:val="24"/>
+        </w:rPr>
+        <w:t>. This file contains</w:t>
+      </w:r>
+      <w:r>
+        <w:rPr>
+          <w:sz w:val="24"/>
+          <w:szCs w:val="24"/>
+        </w:rPr>
+        <w:t xml:space="preserve"> 5</w:t>
+      </w:r>
+      <w:r>
+        <w:rPr>
+          <w:sz w:val="24"/>
+          <w:szCs w:val="24"/>
+        </w:rPr>
+        <w:t>,</w:t>
+      </w:r>
+      <w:r>
+        <w:rPr>
+          <w:sz w:val="24"/>
+          <w:szCs w:val="24"/>
+        </w:rPr>
+        <w:t xml:space="preserve">871 </w:t>
+      </w:r>
+      <w:r>
+        <w:rPr>
+          <w:sz w:val="24"/>
+          <w:szCs w:val="24"/>
+        </w:rPr>
+        <w:t xml:space="preserve">rows with each row representing a unique patient. The Synthea software occasionally generates dead patients, and whenever this occurs, it will continue to generate additional patients until the criteria for the number of live patients is met. Since the software was prompted to generate </w:t>
+      </w:r>
+      <w:r>
+        <w:rPr>
+          <w:sz w:val="24"/>
+          <w:szCs w:val="24"/>
+        </w:rPr>
+        <w:t xml:space="preserve">100 </w:t>
+      </w:r>
+      <w:r>
+        <w:rPr>
+          <w:sz w:val="24"/>
+          <w:szCs w:val="24"/>
+        </w:rPr>
+        <w:t xml:space="preserve">live </w:t>
+      </w:r>
+      <w:r>
+        <w:rPr>
+          <w:sz w:val="24"/>
+          <w:szCs w:val="24"/>
+        </w:rPr>
+        <w:t xml:space="preserve">patients from each of the 50 states, </w:t>
+      </w:r>
+      <w:r>
+        <w:rPr>
+          <w:sz w:val="24"/>
+          <w:szCs w:val="24"/>
+        </w:rPr>
+        <w:t xml:space="preserve">the additional 871 entries in the patients dataframe </w:t>
+      </w:r>
+      <w:r>
+        <w:rPr>
+          <w:sz w:val="24"/>
+          <w:szCs w:val="24"/>
+        </w:rPr>
+        <w:t>represent dead patients</w:t>
+      </w:r>
+      <w:r>
+        <w:rPr>
+          <w:sz w:val="24"/>
+          <w:szCs w:val="24"/>
+        </w:rPr>
+        <w:t>.</w:t>
+      </w:r>
     </w:p>
     <w:p>
       <w:pPr>
@@ -2636,464 +3311,121 @@
           <w:szCs w:val="24"/>
         </w:rPr>
       </w:pPr>
-    </w:p>
-    <w:p>
-      <w:pPr>
-        <w:pStyle w:val="Heading1"/>
-        <w:spacing w:before="0" w:after="0" w:line="276" w:lineRule="auto"/>
-        <w:rPr>
-          <w:color w:val="auto"/>
-        </w:rPr>
-      </w:pPr>
-      <w:bookmarkStart w:id="2" w:name="_Toc184123819"/>
-      <w:bookmarkStart w:id="3" w:name="_Toc184304639"/>
-      <w:r>
-        <w:rPr>
-          <w:color w:val="auto"/>
+      <w:r>
+        <w:rPr>
+          <w:sz w:val="24"/>
+          <w:szCs w:val="24"/>
+        </w:rPr>
+        <w:t xml:space="preserve">This </w:t>
+      </w:r>
+      <w:r>
+        <w:rPr>
+          <w:sz w:val="24"/>
+          <w:szCs w:val="24"/>
+        </w:rPr>
+        <w:t>csv file contains each patient’s unique identifier, birth</w:t>
+      </w:r>
+      <w:r>
+        <w:rPr>
+          <w:sz w:val="24"/>
+          <w:szCs w:val="24"/>
+        </w:rPr>
+        <w:t xml:space="preserve"> </w:t>
+      </w:r>
+      <w:r>
+        <w:rPr>
+          <w:sz w:val="24"/>
+          <w:szCs w:val="24"/>
+        </w:rPr>
+        <w:t>date, death date, social security number, drivers license number, passport number, prefix, first name, middle name, last name, suffix, maiden name, marital status, race, ethnicity, gender, birthplace, address, city, state, county, FIPS code, ZIP code, latitude, longitude, total lifetime healthcare expenses,</w:t>
+      </w:r>
+      <w:r>
+        <w:rPr>
+          <w:sz w:val="24"/>
+          <w:szCs w:val="24"/>
+        </w:rPr>
+        <w:t xml:space="preserve"> total lifetime</w:t>
+      </w:r>
+      <w:r>
+        <w:rPr>
+          <w:sz w:val="24"/>
+          <w:szCs w:val="24"/>
+        </w:rPr>
+        <w:t xml:space="preserve"> healthcare coverage, and</w:t>
+      </w:r>
+      <w:r>
+        <w:rPr>
+          <w:sz w:val="24"/>
+          <w:szCs w:val="24"/>
+        </w:rPr>
+        <w:t xml:space="preserve"> annual</w:t>
+      </w:r>
+      <w:r>
+        <w:rPr>
+          <w:sz w:val="24"/>
+          <w:szCs w:val="24"/>
+        </w:rPr>
+        <w:t xml:space="preserve"> income.</w:t>
+      </w:r>
+    </w:p>
+    <w:p>
+      <w:pPr>
+        <w:spacing w:after="0" w:line="276" w:lineRule="auto"/>
+        <w:rPr>
+          <w:sz w:val="24"/>
+          <w:szCs w:val="24"/>
+        </w:rPr>
+      </w:pPr>
+      <w:r>
+        <w:rPr>
+          <w:sz w:val="24"/>
+          <w:szCs w:val="24"/>
+        </w:rPr>
+        <w:tab/>
+        <w:t xml:space="preserve">The number and percentage of missing values were calculated per column. There were numerous missing values for suffix, death date, maiden name, marital status, passport number, prefix, middle name, drivers license number, and FIPS code. Any rows with a value present in the death date column were dropped to only include living patients. </w:t>
+      </w:r>
+      <w:r>
+        <w:rPr>
+          <w:sz w:val="24"/>
+          <w:szCs w:val="24"/>
         </w:rPr>
         <w:lastRenderedPageBreak/>
-        <w:t xml:space="preserve">2.0 </w:t>
-      </w:r>
-      <w:r>
-        <w:rPr>
-          <w:color w:val="auto"/>
-        </w:rPr>
-        <w:t>Data Generation</w:t>
-      </w:r>
-      <w:bookmarkEnd w:id="2"/>
-      <w:bookmarkEnd w:id="3"/>
+        <w:t xml:space="preserve">Additionally, the other columns  with missing values were dropped since they would not be useful for analysis and would be difficult to impute. Next, each patient’s age at the end of 2023 was calculated by subtracting their </w:t>
+      </w:r>
+      <w:r>
+        <w:rPr>
+          <w:sz w:val="24"/>
+          <w:szCs w:val="24"/>
+        </w:rPr>
+        <w:t>birth date</w:t>
+      </w:r>
+      <w:r>
+        <w:rPr>
+          <w:sz w:val="24"/>
+          <w:szCs w:val="24"/>
+        </w:rPr>
+        <w:t xml:space="preserve"> from December 31</w:t>
+      </w:r>
+      <w:r>
+        <w:rPr>
+          <w:sz w:val="24"/>
+          <w:szCs w:val="24"/>
+          <w:vertAlign w:val="superscript"/>
+        </w:rPr>
+        <w:t>st</w:t>
+      </w:r>
+      <w:r>
+        <w:rPr>
+          <w:sz w:val="24"/>
+          <w:szCs w:val="24"/>
+        </w:rPr>
+        <w:t>, 2023.</w:t>
+      </w:r>
     </w:p>
     <w:p>
       <w:pPr>
         <w:spacing w:after="0" w:line="276" w:lineRule="auto"/>
         <w:rPr>
-          <w:b/>
-          <w:bCs/>
-          <w:sz w:val="24"/>
-          <w:szCs w:val="24"/>
-        </w:rPr>
-      </w:pPr>
-    </w:p>
-    <w:p>
-      <w:pPr>
-        <w:spacing w:after="0" w:line="276" w:lineRule="auto"/>
-        <w:rPr>
-          <w:sz w:val="24"/>
-          <w:szCs w:val="24"/>
-        </w:rPr>
-      </w:pPr>
-      <w:r>
-        <w:rPr>
-          <w:sz w:val="24"/>
-          <w:szCs w:val="24"/>
-        </w:rPr>
-        <w:tab/>
-        <w:t xml:space="preserve">First, the data was </w:t>
-      </w:r>
-      <w:r>
-        <w:rPr>
-          <w:sz w:val="24"/>
-          <w:szCs w:val="24"/>
-        </w:rPr>
-        <w:t>generated</w:t>
-      </w:r>
-      <w:r>
-        <w:rPr>
-          <w:sz w:val="24"/>
-          <w:szCs w:val="24"/>
-        </w:rPr>
-        <w:t xml:space="preserve"> from Synthea. Instructions on the Synthea GitHub page</w:t>
-      </w:r>
-      <w:r>
-        <w:rPr>
-          <w:sz w:val="24"/>
-          <w:szCs w:val="24"/>
-        </w:rPr>
-        <w:t xml:space="preserve"> were</w:t>
-      </w:r>
-      <w:r>
-        <w:rPr>
-          <w:sz w:val="24"/>
-          <w:szCs w:val="24"/>
-        </w:rPr>
-        <w:t xml:space="preserve"> </w:t>
-      </w:r>
-      <w:r>
-        <w:rPr>
-          <w:sz w:val="24"/>
-          <w:szCs w:val="24"/>
-        </w:rPr>
-        <w:t xml:space="preserve">followed to download </w:t>
-      </w:r>
-      <w:proofErr w:type="gramStart"/>
-      <w:r>
-        <w:rPr>
-          <w:sz w:val="24"/>
-          <w:szCs w:val="24"/>
-        </w:rPr>
-        <w:t>the patient</w:t>
-      </w:r>
-      <w:proofErr w:type="gramEnd"/>
-      <w:r>
-        <w:rPr>
-          <w:sz w:val="24"/>
-          <w:szCs w:val="24"/>
-        </w:rPr>
-        <w:t xml:space="preserve"> data </w:t>
-      </w:r>
-      <w:r>
-        <w:rPr>
-          <w:sz w:val="24"/>
-          <w:szCs w:val="24"/>
-        </w:rPr>
-        <w:t xml:space="preserve">using </w:t>
-      </w:r>
-      <w:r>
-        <w:rPr>
-          <w:sz w:val="24"/>
-          <w:szCs w:val="24"/>
-        </w:rPr>
-        <w:t>default parameters, except for a slight modification to generate 100 living patients from each of the 50 states.</w:t>
-      </w:r>
-    </w:p>
-    <w:p>
-      <w:pPr>
-        <w:spacing w:after="0" w:line="276" w:lineRule="auto"/>
-        <w:rPr>
-          <w:sz w:val="24"/>
-          <w:szCs w:val="24"/>
-        </w:rPr>
-      </w:pPr>
-      <w:r>
-        <w:rPr>
-          <w:sz w:val="24"/>
-          <w:szCs w:val="24"/>
-        </w:rPr>
-        <w:tab/>
-        <w:t xml:space="preserve">This resulted in 18 csv files containing different types of medical record data. The csv files could be linked by unique patient identification numbers, encounter numbers, claim transaction numbers, and various other unique identifiers. </w:t>
-      </w:r>
-    </w:p>
-    <w:p>
-      <w:pPr>
-        <w:spacing w:after="0" w:line="276" w:lineRule="auto"/>
-        <w:ind w:firstLine="720"/>
-        <w:rPr>
-          <w:sz w:val="24"/>
-          <w:szCs w:val="24"/>
-        </w:rPr>
-      </w:pPr>
-      <w:r>
-        <w:rPr>
-          <w:sz w:val="24"/>
-          <w:szCs w:val="24"/>
-        </w:rPr>
-        <w:t>In order to create one complete dataframe for modeling, seven dataframes were selected to be included in analysis. These dataframes were titled patients.csv (patient demographic data), encounters.csv (patient encounter data), medications.csv (patient medication data), procedures.csv (patient procedure data including surgeries), immunizations.csv (patient immunization data),</w:t>
-      </w:r>
-      <w:r>
-        <w:rPr>
-          <w:sz w:val="24"/>
-          <w:szCs w:val="24"/>
-        </w:rPr>
-        <w:t xml:space="preserve"> </w:t>
-      </w:r>
-      <w:r>
-        <w:rPr>
-          <w:sz w:val="24"/>
-          <w:szCs w:val="24"/>
-        </w:rPr>
-        <w:t>a</w:t>
-      </w:r>
-      <w:r>
-        <w:rPr>
-          <w:sz w:val="24"/>
-          <w:szCs w:val="24"/>
-        </w:rPr>
-        <w:t>llergies</w:t>
-      </w:r>
-      <w:r>
-        <w:rPr>
-          <w:sz w:val="24"/>
-          <w:szCs w:val="24"/>
-        </w:rPr>
-        <w:t>.csv (</w:t>
-      </w:r>
-      <w:r>
-        <w:rPr>
-          <w:sz w:val="24"/>
-          <w:szCs w:val="24"/>
-        </w:rPr>
-        <w:t>patient allergy data</w:t>
-      </w:r>
-      <w:r>
-        <w:rPr>
-          <w:sz w:val="24"/>
-          <w:szCs w:val="24"/>
-        </w:rPr>
-        <w:t xml:space="preserve">), </w:t>
-      </w:r>
-      <w:r>
-        <w:rPr>
-          <w:sz w:val="24"/>
-          <w:szCs w:val="24"/>
-        </w:rPr>
-        <w:t xml:space="preserve">and </w:t>
-      </w:r>
-      <w:r>
-        <w:rPr>
-          <w:sz w:val="24"/>
-          <w:szCs w:val="24"/>
-        </w:rPr>
-        <w:t>o</w:t>
-      </w:r>
-      <w:r>
-        <w:rPr>
-          <w:sz w:val="24"/>
-          <w:szCs w:val="24"/>
-        </w:rPr>
-        <w:t>bservations</w:t>
-      </w:r>
-      <w:r>
-        <w:rPr>
-          <w:sz w:val="24"/>
-          <w:szCs w:val="24"/>
-        </w:rPr>
-        <w:t>.csv</w:t>
-      </w:r>
-      <w:r>
-        <w:rPr>
-          <w:sz w:val="24"/>
-          <w:szCs w:val="24"/>
-        </w:rPr>
-        <w:t xml:space="preserve"> </w:t>
-      </w:r>
-      <w:r>
-        <w:rPr>
-          <w:sz w:val="24"/>
-          <w:szCs w:val="24"/>
-        </w:rPr>
-        <w:t>(</w:t>
-      </w:r>
-      <w:r>
-        <w:rPr>
-          <w:sz w:val="24"/>
-          <w:szCs w:val="24"/>
-        </w:rPr>
-        <w:t>patient observations including vital signs and lab reports</w:t>
-      </w:r>
-      <w:r>
-        <w:rPr>
-          <w:sz w:val="24"/>
-          <w:szCs w:val="24"/>
-        </w:rPr>
-        <w:t xml:space="preserve">). The dataframes that were not included in analysis were titled </w:t>
-      </w:r>
-      <w:r>
-        <w:rPr>
-          <w:sz w:val="24"/>
-          <w:szCs w:val="24"/>
-        </w:rPr>
-        <w:t>careplans</w:t>
-      </w:r>
-      <w:r>
-        <w:rPr>
-          <w:sz w:val="24"/>
-          <w:szCs w:val="24"/>
-        </w:rPr>
-        <w:t>.csv</w:t>
-      </w:r>
-      <w:r>
-        <w:rPr>
-          <w:sz w:val="24"/>
-          <w:szCs w:val="24"/>
-        </w:rPr>
-        <w:t>, claims</w:t>
-      </w:r>
-      <w:r>
-        <w:rPr>
-          <w:sz w:val="24"/>
-          <w:szCs w:val="24"/>
-        </w:rPr>
-        <w:t>.csv</w:t>
-      </w:r>
-      <w:r>
-        <w:rPr>
-          <w:sz w:val="24"/>
-          <w:szCs w:val="24"/>
-        </w:rPr>
-        <w:t>, claims_transactions</w:t>
-      </w:r>
-      <w:r>
-        <w:rPr>
-          <w:sz w:val="24"/>
-          <w:szCs w:val="24"/>
-        </w:rPr>
-        <w:t>.csv</w:t>
-      </w:r>
-      <w:r>
-        <w:rPr>
-          <w:sz w:val="24"/>
-          <w:szCs w:val="24"/>
-        </w:rPr>
-        <w:t>, conditions</w:t>
-      </w:r>
-      <w:r>
-        <w:rPr>
-          <w:sz w:val="24"/>
-          <w:szCs w:val="24"/>
-        </w:rPr>
-        <w:t>.csv</w:t>
-      </w:r>
-      <w:r>
-        <w:rPr>
-          <w:sz w:val="24"/>
-          <w:szCs w:val="24"/>
-        </w:rPr>
-        <w:t>, devices</w:t>
-      </w:r>
-      <w:r>
-        <w:rPr>
-          <w:sz w:val="24"/>
-          <w:szCs w:val="24"/>
-        </w:rPr>
-        <w:t>.csv</w:t>
-      </w:r>
-      <w:r>
-        <w:rPr>
-          <w:sz w:val="24"/>
-          <w:szCs w:val="24"/>
-        </w:rPr>
-        <w:t>, imaging_studies</w:t>
-      </w:r>
-      <w:r>
-        <w:rPr>
-          <w:sz w:val="24"/>
-          <w:szCs w:val="24"/>
-        </w:rPr>
-        <w:t>.csv</w:t>
-      </w:r>
-      <w:r>
-        <w:rPr>
-          <w:sz w:val="24"/>
-          <w:szCs w:val="24"/>
-        </w:rPr>
-        <w:t>, organizations</w:t>
-      </w:r>
-      <w:r>
-        <w:rPr>
-          <w:sz w:val="24"/>
-          <w:szCs w:val="24"/>
-        </w:rPr>
-        <w:t>.csv</w:t>
-      </w:r>
-      <w:r>
-        <w:rPr>
-          <w:sz w:val="24"/>
-          <w:szCs w:val="24"/>
-        </w:rPr>
-        <w:t>, payer_transitions</w:t>
-      </w:r>
-      <w:r>
-        <w:rPr>
-          <w:sz w:val="24"/>
-          <w:szCs w:val="24"/>
-        </w:rPr>
-        <w:t>.csv</w:t>
-      </w:r>
-      <w:r>
-        <w:rPr>
-          <w:sz w:val="24"/>
-          <w:szCs w:val="24"/>
-        </w:rPr>
-        <w:t>, payers</w:t>
-      </w:r>
-      <w:r>
-        <w:rPr>
-          <w:sz w:val="24"/>
-          <w:szCs w:val="24"/>
-        </w:rPr>
-        <w:t>.csv</w:t>
-      </w:r>
-      <w:r>
-        <w:rPr>
-          <w:sz w:val="24"/>
-          <w:szCs w:val="24"/>
-        </w:rPr>
-        <w:t>, providers</w:t>
-      </w:r>
-      <w:r>
-        <w:rPr>
-          <w:sz w:val="24"/>
-          <w:szCs w:val="24"/>
-        </w:rPr>
-        <w:t>.csv</w:t>
-      </w:r>
-      <w:r>
-        <w:rPr>
-          <w:sz w:val="24"/>
-          <w:szCs w:val="24"/>
-        </w:rPr>
-        <w:t>,</w:t>
-      </w:r>
-      <w:r>
-        <w:rPr>
-          <w:sz w:val="24"/>
-          <w:szCs w:val="24"/>
-        </w:rPr>
-        <w:t xml:space="preserve"> and</w:t>
-      </w:r>
-      <w:r>
-        <w:rPr>
-          <w:sz w:val="24"/>
-          <w:szCs w:val="24"/>
-        </w:rPr>
-        <w:t xml:space="preserve"> supplies</w:t>
-      </w:r>
-      <w:r>
-        <w:rPr>
-          <w:sz w:val="24"/>
-          <w:szCs w:val="24"/>
-        </w:rPr>
-        <w:t>.csv.</w:t>
-      </w:r>
-    </w:p>
-    <w:p>
-      <w:pPr>
-        <w:spacing w:after="0" w:line="276" w:lineRule="auto"/>
-        <w:rPr>
-          <w:sz w:val="24"/>
-          <w:szCs w:val="24"/>
-        </w:rPr>
-      </w:pPr>
-    </w:p>
-    <w:p>
-      <w:pPr>
-        <w:pStyle w:val="Heading1"/>
-        <w:spacing w:before="0" w:after="0" w:line="276" w:lineRule="auto"/>
-        <w:rPr>
-          <w:color w:val="auto"/>
-        </w:rPr>
-      </w:pPr>
-      <w:bookmarkStart w:id="4" w:name="_Toc184304640"/>
-      <w:r>
-        <w:rPr>
-          <w:color w:val="auto"/>
-        </w:rPr>
-        <w:t xml:space="preserve">3.0 </w:t>
-      </w:r>
-      <w:r>
-        <w:rPr>
-          <w:color w:val="auto"/>
-        </w:rPr>
-        <w:t>Data Wrangling</w:t>
-      </w:r>
-      <w:bookmarkEnd w:id="4"/>
-    </w:p>
-    <w:p>
-      <w:pPr>
-        <w:spacing w:after="0" w:line="276" w:lineRule="auto"/>
-        <w:rPr>
-          <w:b/>
-          <w:bCs/>
           <w:sz w:val="24"/>
           <w:szCs w:val="24"/>
         </w:rPr>
@@ -3107,274 +3439,7 @@
           <w:color w:val="auto"/>
         </w:rPr>
       </w:pPr>
-      <w:bookmarkStart w:id="5" w:name="_Toc184304641"/>
-      <w:r>
-        <w:rPr>
-          <w:color w:val="auto"/>
-        </w:rPr>
-        <w:t xml:space="preserve">3.1 </w:t>
-      </w:r>
-      <w:r>
-        <w:rPr>
-          <w:color w:val="auto"/>
-        </w:rPr>
-        <w:t>Patients</w:t>
-      </w:r>
-      <w:bookmarkEnd w:id="5"/>
-    </w:p>
-    <w:p>
-      <w:pPr>
-        <w:spacing w:after="0" w:line="276" w:lineRule="auto"/>
-        <w:ind w:firstLine="720"/>
-        <w:rPr>
-          <w:sz w:val="24"/>
-          <w:szCs w:val="24"/>
-        </w:rPr>
-      </w:pPr>
-      <w:r>
-        <w:rPr>
-          <w:sz w:val="24"/>
-          <w:szCs w:val="24"/>
-        </w:rPr>
-        <w:t>The patients.csv file was loaded</w:t>
-      </w:r>
-      <w:r>
-        <w:rPr>
-          <w:sz w:val="24"/>
-          <w:szCs w:val="24"/>
-        </w:rPr>
-        <w:t xml:space="preserve"> into </w:t>
-      </w:r>
-      <w:r>
-        <w:rPr>
-          <w:sz w:val="24"/>
-          <w:szCs w:val="24"/>
-        </w:rPr>
-        <w:t xml:space="preserve">the </w:t>
-      </w:r>
-      <w:r>
-        <w:rPr>
-          <w:sz w:val="24"/>
-          <w:szCs w:val="24"/>
-        </w:rPr>
-        <w:t>workspace</w:t>
-      </w:r>
-      <w:r>
-        <w:rPr>
-          <w:sz w:val="24"/>
-          <w:szCs w:val="24"/>
-        </w:rPr>
-        <w:t>. This file contains</w:t>
-      </w:r>
-      <w:r>
-        <w:rPr>
-          <w:sz w:val="24"/>
-          <w:szCs w:val="24"/>
-        </w:rPr>
-        <w:t xml:space="preserve"> 5</w:t>
-      </w:r>
-      <w:r>
-        <w:rPr>
-          <w:sz w:val="24"/>
-          <w:szCs w:val="24"/>
-        </w:rPr>
-        <w:t>,</w:t>
-      </w:r>
-      <w:r>
-        <w:rPr>
-          <w:sz w:val="24"/>
-          <w:szCs w:val="24"/>
-        </w:rPr>
-        <w:t xml:space="preserve">871 </w:t>
-      </w:r>
-      <w:r>
-        <w:rPr>
-          <w:sz w:val="24"/>
-          <w:szCs w:val="24"/>
-        </w:rPr>
-        <w:t xml:space="preserve">rows with each row representing a unique patient. The Synthea software occasionally generates dead patients, and whenever this occurs, it will continue to generate additional patients until the criteria for the number of live patients is met. Since the software was prompted to generate </w:t>
-      </w:r>
-      <w:r>
-        <w:rPr>
-          <w:sz w:val="24"/>
-          <w:szCs w:val="24"/>
-        </w:rPr>
-        <w:t xml:space="preserve">100 </w:t>
-      </w:r>
-      <w:r>
-        <w:rPr>
-          <w:sz w:val="24"/>
-          <w:szCs w:val="24"/>
-        </w:rPr>
-        <w:t xml:space="preserve">live </w:t>
-      </w:r>
-      <w:r>
-        <w:rPr>
-          <w:sz w:val="24"/>
-          <w:szCs w:val="24"/>
-        </w:rPr>
-        <w:t xml:space="preserve">patients from each of the 50 states, </w:t>
-      </w:r>
-      <w:r>
-        <w:rPr>
-          <w:sz w:val="24"/>
-          <w:szCs w:val="24"/>
-        </w:rPr>
-        <w:t xml:space="preserve">the additional 871 entries in the patients dataframe </w:t>
-      </w:r>
-      <w:r>
-        <w:rPr>
-          <w:sz w:val="24"/>
-          <w:szCs w:val="24"/>
-        </w:rPr>
-        <w:t>represent dead patients</w:t>
-      </w:r>
-      <w:r>
-        <w:rPr>
-          <w:sz w:val="24"/>
-          <w:szCs w:val="24"/>
-        </w:rPr>
-        <w:t>.</w:t>
-      </w:r>
-    </w:p>
-    <w:p>
-      <w:pPr>
-        <w:spacing w:after="0" w:line="276" w:lineRule="auto"/>
-        <w:ind w:firstLine="720"/>
-        <w:rPr>
-          <w:sz w:val="24"/>
-          <w:szCs w:val="24"/>
-        </w:rPr>
-      </w:pPr>
-      <w:r>
-        <w:rPr>
-          <w:sz w:val="24"/>
-          <w:szCs w:val="24"/>
-        </w:rPr>
-        <w:t xml:space="preserve">This </w:t>
-      </w:r>
-      <w:r>
-        <w:rPr>
-          <w:sz w:val="24"/>
-          <w:szCs w:val="24"/>
-        </w:rPr>
-        <w:t>csv file contains each patient’s unique identifier, birth</w:t>
-      </w:r>
-      <w:r>
-        <w:rPr>
-          <w:sz w:val="24"/>
-          <w:szCs w:val="24"/>
-        </w:rPr>
-        <w:t xml:space="preserve"> </w:t>
-      </w:r>
-      <w:r>
-        <w:rPr>
-          <w:sz w:val="24"/>
-          <w:szCs w:val="24"/>
-        </w:rPr>
-        <w:t>date, death date, social security number, drivers license number, passport number, prefix, first name, middle name, last name, suffix, maiden name, marital status, race, ethnicity, gender, birthplace, address, city, state, county, FIPS code, ZIP code, latitude, longitude, total lifetime healthcare expenses,</w:t>
-      </w:r>
-      <w:r>
-        <w:rPr>
-          <w:sz w:val="24"/>
-          <w:szCs w:val="24"/>
-        </w:rPr>
-        <w:t xml:space="preserve"> total lifetime</w:t>
-      </w:r>
-      <w:r>
-        <w:rPr>
-          <w:sz w:val="24"/>
-          <w:szCs w:val="24"/>
-        </w:rPr>
-        <w:t xml:space="preserve"> healthcare coverage, and</w:t>
-      </w:r>
-      <w:r>
-        <w:rPr>
-          <w:sz w:val="24"/>
-          <w:szCs w:val="24"/>
-        </w:rPr>
-        <w:t xml:space="preserve"> annual</w:t>
-      </w:r>
-      <w:r>
-        <w:rPr>
-          <w:sz w:val="24"/>
-          <w:szCs w:val="24"/>
-        </w:rPr>
-        <w:t xml:space="preserve"> income.</w:t>
-      </w:r>
-    </w:p>
-    <w:p>
-      <w:pPr>
-        <w:spacing w:after="0" w:line="276" w:lineRule="auto"/>
-        <w:rPr>
-          <w:sz w:val="24"/>
-          <w:szCs w:val="24"/>
-        </w:rPr>
-      </w:pPr>
-      <w:r>
-        <w:rPr>
-          <w:sz w:val="24"/>
-          <w:szCs w:val="24"/>
-        </w:rPr>
-        <w:tab/>
-        <w:t xml:space="preserve">The number and percentage of missing values were calculated per column. There were numerous missing values for suffix, death date, maiden name, marital status, passport number, prefix, middle name, drivers license number, and FIPS code. Any rows with a value present in the death date column were dropped to only include living patients. </w:t>
-      </w:r>
-      <w:r>
-        <w:rPr>
-          <w:sz w:val="24"/>
-          <w:szCs w:val="24"/>
-        </w:rPr>
-        <w:lastRenderedPageBreak/>
-        <w:t xml:space="preserve">Additionally, the other columns  with missing values were dropped since they would not be useful for analysis and would be difficult to impute. Next, each patient’s age at the end of 2023 was calculated by subtracting their </w:t>
-      </w:r>
-      <w:r>
-        <w:rPr>
-          <w:sz w:val="24"/>
-          <w:szCs w:val="24"/>
-        </w:rPr>
-        <w:t>birth date</w:t>
-      </w:r>
-      <w:r>
-        <w:rPr>
-          <w:sz w:val="24"/>
-          <w:szCs w:val="24"/>
-        </w:rPr>
-        <w:t xml:space="preserve"> from December 31</w:t>
-      </w:r>
-      <w:r>
-        <w:rPr>
-          <w:sz w:val="24"/>
-          <w:szCs w:val="24"/>
-          <w:vertAlign w:val="superscript"/>
-        </w:rPr>
-        <w:t>st</w:t>
-      </w:r>
-      <w:r>
-        <w:rPr>
-          <w:sz w:val="24"/>
-          <w:szCs w:val="24"/>
-        </w:rPr>
-        <w:t>, 2023.</w:t>
-      </w:r>
-    </w:p>
-    <w:p>
-      <w:pPr>
-        <w:spacing w:after="0" w:line="276" w:lineRule="auto"/>
-        <w:rPr>
-          <w:sz w:val="24"/>
-          <w:szCs w:val="24"/>
-        </w:rPr>
-      </w:pPr>
-    </w:p>
-    <w:p>
-      <w:pPr>
-        <w:pStyle w:val="Heading2"/>
-        <w:spacing w:before="0" w:after="0" w:line="276" w:lineRule="auto"/>
-        <w:rPr>
-          <w:color w:val="auto"/>
-        </w:rPr>
-      </w:pPr>
-      <w:bookmarkStart w:id="6" w:name="_Toc184304642"/>
+      <w:bookmarkStart w:id="6" w:name="_Toc184731721"/>
       <w:r>
         <w:rPr>
           <w:color w:val="auto"/>
@@ -3748,7 +3813,7 @@
                 <w:szCs w:val="24"/>
               </w:rPr>
               <w:drawing>
-                <wp:inline distT="0" distB="0" distL="0" distR="0" wp14:anchorId="240478DA" wp14:editId="14E63478">
+                <wp:inline distT="0" distB="0" distL="0" distR="0" wp14:anchorId="240478DA" wp14:editId="56766886">
                   <wp:extent cx="3647544" cy="2834640"/>
                   <wp:effectExtent l="0" t="0" r="0" b="3810"/>
                   <wp:docPr id="1347273745" name="Picture 4" descr="A graph of blue and white columns&#10;&#10;Description automatically generated"/>
@@ -3818,7 +3883,7 @@
                 <w:szCs w:val="24"/>
               </w:rPr>
               <w:drawing>
-                <wp:inline distT="0" distB="0" distL="0" distR="0" wp14:anchorId="23E8376B" wp14:editId="73E43585">
+                <wp:inline distT="0" distB="0" distL="0" distR="0" wp14:anchorId="23E8376B" wp14:editId="0E90721D">
                   <wp:extent cx="3601986" cy="2834640"/>
                   <wp:effectExtent l="0" t="0" r="0" b="3810"/>
                   <wp:docPr id="1998422243" name="Picture 6" descr="A graph with blue and black lines&#10;&#10;Description automatically generated with medium confidence"/>
@@ -4128,7 +4193,7 @@
           <w:color w:val="auto"/>
         </w:rPr>
       </w:pPr>
-      <w:bookmarkStart w:id="7" w:name="_Toc184304643"/>
+      <w:bookmarkStart w:id="7" w:name="_Toc184731722"/>
       <w:r>
         <w:rPr>
           <w:color w:val="auto"/>
@@ -4210,7 +4275,7 @@
           <w:color w:val="auto"/>
         </w:rPr>
       </w:pPr>
-      <w:bookmarkStart w:id="8" w:name="_Toc184304644"/>
+      <w:bookmarkStart w:id="8" w:name="_Toc184731723"/>
       <w:r>
         <w:rPr>
           <w:color w:val="auto"/>
@@ -4396,7 +4461,7 @@
           <w:color w:val="auto"/>
         </w:rPr>
       </w:pPr>
-      <w:bookmarkStart w:id="9" w:name="_Toc184304645"/>
+      <w:bookmarkStart w:id="9" w:name="_Toc184731724"/>
       <w:r>
         <w:rPr>
           <w:color w:val="auto"/>
@@ -4472,7 +4537,7 @@
           <w:color w:val="auto"/>
         </w:rPr>
       </w:pPr>
-      <w:bookmarkStart w:id="10" w:name="_Toc184304646"/>
+      <w:bookmarkStart w:id="10" w:name="_Toc184731725"/>
       <w:r>
         <w:rPr>
           <w:color w:val="auto"/>
@@ -4547,7 +4612,7 @@
           <w:color w:val="auto"/>
         </w:rPr>
       </w:pPr>
-      <w:bookmarkStart w:id="11" w:name="_Toc184304647"/>
+      <w:bookmarkStart w:id="11" w:name="_Toc184731726"/>
       <w:r>
         <w:rPr>
           <w:color w:val="auto"/>
@@ -4621,7 +4686,7 @@
           <w:color w:val="auto"/>
         </w:rPr>
       </w:pPr>
-      <w:bookmarkStart w:id="12" w:name="_Toc184304648"/>
+      <w:bookmarkStart w:id="12" w:name="_Toc184731727"/>
       <w:r>
         <w:rPr>
           <w:color w:val="auto"/>
@@ -4778,7 +4843,7 @@
           <w:color w:val="auto"/>
         </w:rPr>
       </w:pPr>
-      <w:bookmarkStart w:id="13" w:name="_Toc184304649"/>
+      <w:bookmarkStart w:id="13" w:name="_Toc184731728"/>
       <w:r>
         <w:rPr>
           <w:color w:val="auto"/>
@@ -4864,7 +4929,7 @@
           <w:color w:val="auto"/>
         </w:rPr>
       </w:pPr>
-      <w:bookmarkStart w:id="14" w:name="_Toc184304650"/>
+      <w:bookmarkStart w:id="14" w:name="_Toc184731729"/>
       <w:r>
         <w:rPr>
           <w:color w:val="auto"/>
@@ -4897,7 +4962,7 @@
           <w:color w:val="auto"/>
         </w:rPr>
       </w:pPr>
-      <w:bookmarkStart w:id="15" w:name="_Toc184304651"/>
+      <w:bookmarkStart w:id="15" w:name="_Toc184731730"/>
       <w:r>
         <w:rPr>
           <w:color w:val="auto"/>
@@ -4957,7 +5022,7 @@
           <w:color w:val="auto"/>
         </w:rPr>
       </w:pPr>
-      <w:bookmarkStart w:id="16" w:name="_Toc184304652"/>
+      <w:bookmarkStart w:id="16" w:name="_Toc184731731"/>
       <w:r>
         <w:rPr>
           <w:color w:val="auto"/>
@@ -5434,6 +5499,7 @@
       </w:pPr>
       <w:r>
         <w:rPr>
+          <w:noProof/>
           <w:sz w:val="24"/>
           <w:szCs w:val="24"/>
         </w:rPr>
@@ -5564,7 +5630,7 @@
           <w:color w:val="auto"/>
         </w:rPr>
       </w:pPr>
-      <w:bookmarkStart w:id="20" w:name="_Toc184304653"/>
+      <w:bookmarkStart w:id="20" w:name="_Toc184731732"/>
       <w:r>
         <w:rPr>
           <w:color w:val="auto"/>
@@ -5656,7 +5722,7 @@
           <w:color w:val="auto"/>
         </w:rPr>
       </w:pPr>
-      <w:bookmarkStart w:id="21" w:name="_Toc184304654"/>
+      <w:bookmarkStart w:id="21" w:name="_Toc184731733"/>
       <w:r>
         <w:rPr>
           <w:color w:val="auto"/>
@@ -5700,7 +5766,7 @@
           <w:color w:val="auto"/>
         </w:rPr>
       </w:pPr>
-      <w:bookmarkStart w:id="22" w:name="_Toc184304655"/>
+      <w:bookmarkStart w:id="22" w:name="_Toc184731734"/>
       <w:r>
         <w:rPr>
           <w:color w:val="auto"/>
@@ -5806,7 +5872,7 @@
           <w:color w:val="auto"/>
         </w:rPr>
       </w:pPr>
-      <w:bookmarkStart w:id="23" w:name="_Toc184304656"/>
+      <w:bookmarkStart w:id="23" w:name="_Toc184731735"/>
       <w:r>
         <w:rPr>
           <w:color w:val="auto"/>
@@ -6418,7 +6484,7 @@
           <w:color w:val="auto"/>
         </w:rPr>
       </w:pPr>
-      <w:bookmarkStart w:id="24" w:name="_Toc184304657"/>
+      <w:bookmarkStart w:id="24" w:name="_Toc184731736"/>
       <w:r>
         <w:rPr>
           <w:color w:val="auto"/>
@@ -6444,7 +6510,7 @@
           <w:color w:val="auto"/>
         </w:rPr>
       </w:pPr>
-      <w:bookmarkStart w:id="25" w:name="_Toc184304658"/>
+      <w:bookmarkStart w:id="25" w:name="_Toc184731737"/>
       <w:r>
         <w:rPr>
           <w:color w:val="auto"/>
@@ -7103,7 +7169,7 @@
           <w:color w:val="auto"/>
         </w:rPr>
       </w:pPr>
-      <w:bookmarkStart w:id="26" w:name="_Toc184304659"/>
+      <w:bookmarkStart w:id="26" w:name="_Toc184731738"/>
       <w:r>
         <w:rPr>
           <w:color w:val="auto"/>
@@ -7720,7 +7786,7 @@
           <w:color w:val="auto"/>
         </w:rPr>
       </w:pPr>
-      <w:bookmarkStart w:id="27" w:name="_Toc184304660"/>
+      <w:bookmarkStart w:id="27" w:name="_Toc184731739"/>
       <w:r>
         <w:rPr>
           <w:color w:val="auto"/>
@@ -8314,7 +8380,7 @@
           <w:color w:val="auto"/>
         </w:rPr>
       </w:pPr>
-      <w:bookmarkStart w:id="28" w:name="_Toc184304661"/>
+      <w:bookmarkStart w:id="28" w:name="_Toc184731740"/>
       <w:r>
         <w:rPr>
           <w:color w:val="auto"/>
@@ -8915,7 +8981,7 @@
           <w:color w:val="auto"/>
         </w:rPr>
       </w:pPr>
-      <w:bookmarkStart w:id="29" w:name="_Toc184304662"/>
+      <w:bookmarkStart w:id="29" w:name="_Toc184731741"/>
       <w:r>
         <w:rPr>
           <w:color w:val="auto"/>
@@ -9634,7 +9700,7 @@
           <w:color w:val="auto"/>
         </w:rPr>
       </w:pPr>
-      <w:bookmarkStart w:id="30" w:name="_Toc184304663"/>
+      <w:bookmarkStart w:id="30" w:name="_Toc184731742"/>
       <w:r>
         <w:rPr>
           <w:color w:val="auto"/>
@@ -10374,7 +10440,7 @@
           <w:color w:val="auto"/>
         </w:rPr>
       </w:pPr>
-      <w:bookmarkStart w:id="31" w:name="_Toc184304664"/>
+      <w:bookmarkStart w:id="31" w:name="_Toc184731743"/>
       <w:r>
         <w:rPr>
           <w:color w:val="auto"/>
@@ -10756,32 +10822,25 @@
     <w:p>
       <w:pPr>
         <w:spacing w:after="0" w:line="276" w:lineRule="auto"/>
-        <w:ind w:firstLine="720"/>
-        <w:rPr>
-          <w:sz w:val="24"/>
-          <w:szCs w:val="24"/>
-        </w:rPr>
-      </w:pPr>
-      <w:r>
-        <w:rPr>
-          <w:sz w:val="24"/>
-          <w:szCs w:val="24"/>
-        </w:rPr>
-        <w:t>The f</w:t>
-      </w:r>
-      <w:r>
-        <w:rPr>
-          <w:sz w:val="24"/>
-          <w:szCs w:val="24"/>
-        </w:rPr>
-        <w:t xml:space="preserve">inal model is fit on </w:t>
-      </w:r>
-      <w:r>
-        <w:rPr>
-          <w:sz w:val="24"/>
-          <w:szCs w:val="24"/>
-        </w:rPr>
-        <w:t>the entire dataset, and its R-squared, MAE, and MSE values are calculated.</w:t>
+        <w:rPr>
+          <w:sz w:val="24"/>
+          <w:szCs w:val="24"/>
+        </w:rPr>
+      </w:pPr>
+      <w:r>
+        <w:rPr>
+          <w:sz w:val="24"/>
+          <w:szCs w:val="24"/>
+        </w:rPr>
+        <w:tab/>
+        <w:t>Cross validation is performed using the entire dataset and the parameters from the random forest model</w:t>
+      </w:r>
+      <w:r>
+        <w:rPr>
+          <w:sz w:val="24"/>
+          <w:szCs w:val="24"/>
+        </w:rPr>
+        <w:t>.</w:t>
       </w:r>
     </w:p>
     <w:tbl>
@@ -10793,7 +10852,7 @@
       </w:tblPr>
       <w:tblGrid>
         <w:gridCol w:w="1350"/>
-        <w:gridCol w:w="1710"/>
+        <w:gridCol w:w="1832"/>
       </w:tblGrid>
       <w:tr>
         <w:trPr>
@@ -10851,7 +10910,7 @@
                 <w:sz w:val="24"/>
                 <w:szCs w:val="24"/>
               </w:rPr>
-              <w:t>0.9495</w:t>
+              <w:t>0.6649</w:t>
             </w:r>
           </w:p>
         </w:tc>
@@ -10898,7 +10957,28 @@
                 <w:sz w:val="24"/>
                 <w:szCs w:val="24"/>
               </w:rPr>
-              <w:t>2,379.54</w:t>
+              <w:t>6</w:t>
+            </w:r>
+            <w:r>
+              <w:rPr>
+                <w:sz w:val="24"/>
+                <w:szCs w:val="24"/>
+              </w:rPr>
+              <w:t>,</w:t>
+            </w:r>
+            <w:r>
+              <w:rPr>
+                <w:sz w:val="24"/>
+                <w:szCs w:val="24"/>
+              </w:rPr>
+              <w:t>583.3</w:t>
+            </w:r>
+            <w:r>
+              <w:rPr>
+                <w:sz w:val="24"/>
+                <w:szCs w:val="24"/>
+              </w:rPr>
+              <w:t>5</w:t>
             </w:r>
           </w:p>
         </w:tc>
@@ -10945,7 +11025,7 @@
                 <w:sz w:val="24"/>
                 <w:szCs w:val="24"/>
               </w:rPr>
-              <w:t>60,360,773.59</w:t>
+              <w:t>420,119,391.50</w:t>
             </w:r>
           </w:p>
         </w:tc>
@@ -10979,7 +11059,77 @@
           <w:sz w:val="24"/>
           <w:szCs w:val="24"/>
         </w:rPr>
-        <w:t xml:space="preserve">squared value is very close to 1, suggesting that this model is a good fit for the data. The MAE and MSE values are also quite low, with the MAE of 2,379.54 suggesting that on average, </w:t>
+        <w:t xml:space="preserve">squared </w:t>
+      </w:r>
+      <w:r>
+        <w:rPr>
+          <w:sz w:val="24"/>
+          <w:szCs w:val="24"/>
+        </w:rPr>
+        <w:t>value suggests that the model performs well to predict medical encounter costs, but there is room for improvement</w:t>
+      </w:r>
+      <w:r>
+        <w:rPr>
+          <w:sz w:val="24"/>
+          <w:szCs w:val="24"/>
+        </w:rPr>
+        <w:t xml:space="preserve">. The MAE and MSE values are </w:t>
+      </w:r>
+      <w:r>
+        <w:rPr>
+          <w:sz w:val="24"/>
+          <w:szCs w:val="24"/>
+        </w:rPr>
+        <w:t xml:space="preserve">somewhat </w:t>
+      </w:r>
+      <w:r>
+        <w:rPr>
+          <w:sz w:val="24"/>
+          <w:szCs w:val="24"/>
+        </w:rPr>
+        <w:t xml:space="preserve">low, with the MAE of </w:t>
+      </w:r>
+      <w:r>
+        <w:rPr>
+          <w:sz w:val="24"/>
+          <w:szCs w:val="24"/>
+        </w:rPr>
+        <w:t>6</w:t>
+      </w:r>
+      <w:r>
+        <w:rPr>
+          <w:sz w:val="24"/>
+          <w:szCs w:val="24"/>
+        </w:rPr>
+        <w:t>,</w:t>
+      </w:r>
+      <w:r>
+        <w:rPr>
+          <w:sz w:val="24"/>
+          <w:szCs w:val="24"/>
+        </w:rPr>
+        <w:t>583.3</w:t>
+      </w:r>
+      <w:r>
+        <w:rPr>
+          <w:sz w:val="24"/>
+          <w:szCs w:val="24"/>
+        </w:rPr>
+        <w:t>5</w:t>
+      </w:r>
+      <w:r>
+        <w:rPr>
+          <w:sz w:val="24"/>
+          <w:szCs w:val="24"/>
+        </w:rPr>
+        <w:t xml:space="preserve"> </w:t>
+      </w:r>
+      <w:r>
+        <w:rPr>
+          <w:sz w:val="24"/>
+          <w:szCs w:val="24"/>
+        </w:rPr>
+        <w:t xml:space="preserve">suggesting that on average, </w:t>
       </w:r>
       <w:r>
         <w:rPr>
@@ -10993,7 +11143,23 @@
           <w:sz w:val="24"/>
           <w:szCs w:val="24"/>
         </w:rPr>
-        <w:t xml:space="preserve">estimate a patient's yearly medical encounters cost within about </w:t>
+        <w:t xml:space="preserve">estimate a patient's yearly medical encounters cost </w:t>
+      </w:r>
+      <w:proofErr w:type="gramStart"/>
+      <w:r>
+        <w:rPr>
+          <w:sz w:val="24"/>
+          <w:szCs w:val="24"/>
+        </w:rPr>
+        <w:t>within</w:t>
+      </w:r>
+      <w:proofErr w:type="gramEnd"/>
+      <w:r>
+        <w:rPr>
+          <w:sz w:val="24"/>
+          <w:szCs w:val="24"/>
+        </w:rPr>
+        <w:t xml:space="preserve"> about </w:t>
       </w:r>
       <w:r>
         <w:rPr>
@@ -11007,7 +11173,14 @@
           <w:sz w:val="24"/>
           <w:szCs w:val="24"/>
         </w:rPr>
-        <w:t>2,5</w:t>
+        <w:t>6</w:t>
+      </w:r>
+      <w:r>
+        <w:rPr>
+          <w:sz w:val="24"/>
+          <w:szCs w:val="24"/>
+        </w:rPr>
+        <w:t>,5</w:t>
       </w:r>
       <w:r>
         <w:rPr>
@@ -11544,7 +11717,7 @@
           <w:color w:val="auto"/>
         </w:rPr>
       </w:pPr>
-      <w:bookmarkStart w:id="32" w:name="_Toc184304665"/>
+      <w:bookmarkStart w:id="32" w:name="_Toc184731744"/>
       <w:r>
         <w:rPr>
           <w:color w:val="auto"/>
@@ -11627,21 +11800,63 @@
           <w:sz w:val="24"/>
           <w:szCs w:val="24"/>
         </w:rPr>
-        <w:t>0.9495</w:t>
-      </w:r>
-      <w:r>
-        <w:rPr>
-          <w:sz w:val="24"/>
-          <w:szCs w:val="24"/>
-        </w:rPr>
-        <w:t xml:space="preserve"> and a MAE of </w:t>
-      </w:r>
-      <w:r>
-        <w:rPr>
-          <w:sz w:val="24"/>
-          <w:szCs w:val="24"/>
-        </w:rPr>
-        <w:t xml:space="preserve">2,379.54 suggesting that on average, </w:t>
+        <w:t>0.6649</w:t>
+      </w:r>
+      <w:r>
+        <w:rPr>
+          <w:sz w:val="24"/>
+          <w:szCs w:val="24"/>
+        </w:rPr>
+        <w:t xml:space="preserve"> </w:t>
+      </w:r>
+      <w:r>
+        <w:rPr>
+          <w:sz w:val="24"/>
+          <w:szCs w:val="24"/>
+        </w:rPr>
+        <w:t xml:space="preserve">and a MAE of </w:t>
+      </w:r>
+      <w:r>
+        <w:rPr>
+          <w:sz w:val="24"/>
+          <w:szCs w:val="24"/>
+        </w:rPr>
+        <w:t>6</w:t>
+      </w:r>
+      <w:r>
+        <w:rPr>
+          <w:sz w:val="24"/>
+          <w:szCs w:val="24"/>
+        </w:rPr>
+        <w:t>,</w:t>
+      </w:r>
+      <w:r>
+        <w:rPr>
+          <w:sz w:val="24"/>
+          <w:szCs w:val="24"/>
+        </w:rPr>
+        <w:t>583.3</w:t>
+      </w:r>
+      <w:r>
+        <w:rPr>
+          <w:sz w:val="24"/>
+          <w:szCs w:val="24"/>
+        </w:rPr>
+        <w:t>5</w:t>
+      </w:r>
+      <w:r>
+        <w:rPr>
+          <w:sz w:val="24"/>
+          <w:szCs w:val="24"/>
+        </w:rPr>
+        <w:t xml:space="preserve"> </w:t>
+      </w:r>
+      <w:r>
+        <w:rPr>
+          <w:sz w:val="24"/>
+          <w:szCs w:val="24"/>
+        </w:rPr>
+        <w:t xml:space="preserve">suggesting that on average, </w:t>
       </w:r>
       <w:r>
         <w:rPr>
@@ -11669,7 +11884,21 @@
           <w:sz w:val="24"/>
           <w:szCs w:val="24"/>
         </w:rPr>
-        <w:t>2,500.</w:t>
+        <w:t>6</w:t>
+      </w:r>
+      <w:r>
+        <w:rPr>
+          <w:sz w:val="24"/>
+          <w:szCs w:val="24"/>
+        </w:rPr>
+        <w:t>,500.</w:t>
+      </w:r>
+      <w:r>
+        <w:rPr>
+          <w:sz w:val="24"/>
+          <w:szCs w:val="24"/>
+        </w:rPr>
+        <w:t xml:space="preserve"> It would be important to meet with stakeholders and patients to determine how much error would be acceptable for a model of yearly healthcare costs.</w:t>
       </w:r>
     </w:p>
     <w:p>

</xml_diff>

<commit_message>
Updated list of feature importance
</commit_message>
<xml_diff>
--- a/docs/Synthea Capstone Project Report.docx
+++ b/docs/Synthea Capstone Project Report.docx
@@ -295,7 +295,7 @@
         </w:rPr>
         <w:fldChar w:fldCharType="separate"/>
       </w:r>
-      <w:hyperlink w:anchor="_Toc184731717" w:history="1">
+      <w:hyperlink w:anchor="_Toc184734135" w:history="1">
         <w:r>
           <w:rPr>
             <w:rStyle w:val="Hyperlink"/>
@@ -322,7 +322,7 @@
             <w:noProof/>
             <w:webHidden/>
           </w:rPr>
-          <w:instrText xml:space="preserve"> PAGEREF _Toc184731717 \h </w:instrText>
+          <w:instrText xml:space="preserve"> PAGEREF _Toc184734135 \h </w:instrText>
         </w:r>
         <w:r>
           <w:rPr>
@@ -366,7 +366,7 @@
           <w:szCs w:val="24"/>
         </w:rPr>
       </w:pPr>
-      <w:hyperlink w:anchor="_Toc184731718" w:history="1">
+      <w:hyperlink w:anchor="_Toc184734136" w:history="1">
         <w:r>
           <w:rPr>
             <w:rStyle w:val="Hyperlink"/>
@@ -393,7 +393,7 @@
             <w:noProof/>
             <w:webHidden/>
           </w:rPr>
-          <w:instrText xml:space="preserve"> PAGEREF _Toc184731718 \h </w:instrText>
+          <w:instrText xml:space="preserve"> PAGEREF _Toc184734136 \h </w:instrText>
         </w:r>
         <w:r>
           <w:rPr>
@@ -437,7 +437,7 @@
           <w:szCs w:val="24"/>
         </w:rPr>
       </w:pPr>
-      <w:hyperlink w:anchor="_Toc184731719" w:history="1">
+      <w:hyperlink w:anchor="_Toc184734137" w:history="1">
         <w:r>
           <w:rPr>
             <w:rStyle w:val="Hyperlink"/>
@@ -464,7 +464,7 @@
             <w:noProof/>
             <w:webHidden/>
           </w:rPr>
-          <w:instrText xml:space="preserve"> PAGEREF _Toc184731719 \h </w:instrText>
+          <w:instrText xml:space="preserve"> PAGEREF _Toc184734137 \h </w:instrText>
         </w:r>
         <w:r>
           <w:rPr>
@@ -508,7 +508,7 @@
           <w:szCs w:val="24"/>
         </w:rPr>
       </w:pPr>
-      <w:hyperlink w:anchor="_Toc184731720" w:history="1">
+      <w:hyperlink w:anchor="_Toc184734138" w:history="1">
         <w:r>
           <w:rPr>
             <w:rStyle w:val="Hyperlink"/>
@@ -535,7 +535,7 @@
             <w:noProof/>
             <w:webHidden/>
           </w:rPr>
-          <w:instrText xml:space="preserve"> PAGEREF _Toc184731720 \h </w:instrText>
+          <w:instrText xml:space="preserve"> PAGEREF _Toc184734138 \h </w:instrText>
         </w:r>
         <w:r>
           <w:rPr>
@@ -579,7 +579,7 @@
           <w:szCs w:val="24"/>
         </w:rPr>
       </w:pPr>
-      <w:hyperlink w:anchor="_Toc184731721" w:history="1">
+      <w:hyperlink w:anchor="_Toc184734139" w:history="1">
         <w:r>
           <w:rPr>
             <w:rStyle w:val="Hyperlink"/>
@@ -606,7 +606,7 @@
             <w:noProof/>
             <w:webHidden/>
           </w:rPr>
-          <w:instrText xml:space="preserve"> PAGEREF _Toc184731721 \h </w:instrText>
+          <w:instrText xml:space="preserve"> PAGEREF _Toc184734139 \h </w:instrText>
         </w:r>
         <w:r>
           <w:rPr>
@@ -650,7 +650,7 @@
           <w:szCs w:val="24"/>
         </w:rPr>
       </w:pPr>
-      <w:hyperlink w:anchor="_Toc184731722" w:history="1">
+      <w:hyperlink w:anchor="_Toc184734140" w:history="1">
         <w:r>
           <w:rPr>
             <w:rStyle w:val="Hyperlink"/>
@@ -677,7 +677,7 @@
             <w:noProof/>
             <w:webHidden/>
           </w:rPr>
-          <w:instrText xml:space="preserve"> PAGEREF _Toc184731722 \h </w:instrText>
+          <w:instrText xml:space="preserve"> PAGEREF _Toc184734140 \h </w:instrText>
         </w:r>
         <w:r>
           <w:rPr>
@@ -721,7 +721,7 @@
           <w:szCs w:val="24"/>
         </w:rPr>
       </w:pPr>
-      <w:hyperlink w:anchor="_Toc184731723" w:history="1">
+      <w:hyperlink w:anchor="_Toc184734141" w:history="1">
         <w:r>
           <w:rPr>
             <w:rStyle w:val="Hyperlink"/>
@@ -748,7 +748,7 @@
             <w:noProof/>
             <w:webHidden/>
           </w:rPr>
-          <w:instrText xml:space="preserve"> PAGEREF _Toc184731723 \h </w:instrText>
+          <w:instrText xml:space="preserve"> PAGEREF _Toc184734141 \h </w:instrText>
         </w:r>
         <w:r>
           <w:rPr>
@@ -792,7 +792,7 @@
           <w:szCs w:val="24"/>
         </w:rPr>
       </w:pPr>
-      <w:hyperlink w:anchor="_Toc184731724" w:history="1">
+      <w:hyperlink w:anchor="_Toc184734142" w:history="1">
         <w:r>
           <w:rPr>
             <w:rStyle w:val="Hyperlink"/>
@@ -819,7 +819,7 @@
             <w:noProof/>
             <w:webHidden/>
           </w:rPr>
-          <w:instrText xml:space="preserve"> PAGEREF _Toc184731724 \h </w:instrText>
+          <w:instrText xml:space="preserve"> PAGEREF _Toc184734142 \h </w:instrText>
         </w:r>
         <w:r>
           <w:rPr>
@@ -863,7 +863,7 @@
           <w:szCs w:val="24"/>
         </w:rPr>
       </w:pPr>
-      <w:hyperlink w:anchor="_Toc184731725" w:history="1">
+      <w:hyperlink w:anchor="_Toc184734143" w:history="1">
         <w:r>
           <w:rPr>
             <w:rStyle w:val="Hyperlink"/>
@@ -890,7 +890,7 @@
             <w:noProof/>
             <w:webHidden/>
           </w:rPr>
-          <w:instrText xml:space="preserve"> PAGEREF _Toc184731725 \h </w:instrText>
+          <w:instrText xml:space="preserve"> PAGEREF _Toc184734143 \h </w:instrText>
         </w:r>
         <w:r>
           <w:rPr>
@@ -934,7 +934,7 @@
           <w:szCs w:val="24"/>
         </w:rPr>
       </w:pPr>
-      <w:hyperlink w:anchor="_Toc184731726" w:history="1">
+      <w:hyperlink w:anchor="_Toc184734144" w:history="1">
         <w:r>
           <w:rPr>
             <w:rStyle w:val="Hyperlink"/>
@@ -961,7 +961,7 @@
             <w:noProof/>
             <w:webHidden/>
           </w:rPr>
-          <w:instrText xml:space="preserve"> PAGEREF _Toc184731726 \h </w:instrText>
+          <w:instrText xml:space="preserve"> PAGEREF _Toc184734144 \h </w:instrText>
         </w:r>
         <w:r>
           <w:rPr>
@@ -1005,7 +1005,7 @@
           <w:szCs w:val="24"/>
         </w:rPr>
       </w:pPr>
-      <w:hyperlink w:anchor="_Toc184731727" w:history="1">
+      <w:hyperlink w:anchor="_Toc184734145" w:history="1">
         <w:r>
           <w:rPr>
             <w:rStyle w:val="Hyperlink"/>
@@ -1032,7 +1032,7 @@
             <w:noProof/>
             <w:webHidden/>
           </w:rPr>
-          <w:instrText xml:space="preserve"> PAGEREF _Toc184731727 \h </w:instrText>
+          <w:instrText xml:space="preserve"> PAGEREF _Toc184734145 \h </w:instrText>
         </w:r>
         <w:r>
           <w:rPr>
@@ -1076,7 +1076,7 @@
           <w:szCs w:val="24"/>
         </w:rPr>
       </w:pPr>
-      <w:hyperlink w:anchor="_Toc184731728" w:history="1">
+      <w:hyperlink w:anchor="_Toc184734146" w:history="1">
         <w:r>
           <w:rPr>
             <w:rStyle w:val="Hyperlink"/>
@@ -1103,7 +1103,7 @@
             <w:noProof/>
             <w:webHidden/>
           </w:rPr>
-          <w:instrText xml:space="preserve"> PAGEREF _Toc184731728 \h </w:instrText>
+          <w:instrText xml:space="preserve"> PAGEREF _Toc184734146 \h </w:instrText>
         </w:r>
         <w:r>
           <w:rPr>
@@ -1147,7 +1147,7 @@
           <w:szCs w:val="24"/>
         </w:rPr>
       </w:pPr>
-      <w:hyperlink w:anchor="_Toc184731729" w:history="1">
+      <w:hyperlink w:anchor="_Toc184734147" w:history="1">
         <w:r>
           <w:rPr>
             <w:rStyle w:val="Hyperlink"/>
@@ -1174,7 +1174,7 @@
             <w:noProof/>
             <w:webHidden/>
           </w:rPr>
-          <w:instrText xml:space="preserve"> PAGEREF _Toc184731729 \h </w:instrText>
+          <w:instrText xml:space="preserve"> PAGEREF _Toc184734147 \h </w:instrText>
         </w:r>
         <w:r>
           <w:rPr>
@@ -1218,7 +1218,7 @@
           <w:szCs w:val="24"/>
         </w:rPr>
       </w:pPr>
-      <w:hyperlink w:anchor="_Toc184731730" w:history="1">
+      <w:hyperlink w:anchor="_Toc184734148" w:history="1">
         <w:r>
           <w:rPr>
             <w:rStyle w:val="Hyperlink"/>
@@ -1245,7 +1245,7 @@
             <w:noProof/>
             <w:webHidden/>
           </w:rPr>
-          <w:instrText xml:space="preserve"> PAGEREF _Toc184731730 \h </w:instrText>
+          <w:instrText xml:space="preserve"> PAGEREF _Toc184734148 \h </w:instrText>
         </w:r>
         <w:r>
           <w:rPr>
@@ -1289,7 +1289,7 @@
           <w:szCs w:val="24"/>
         </w:rPr>
       </w:pPr>
-      <w:hyperlink w:anchor="_Toc184731731" w:history="1">
+      <w:hyperlink w:anchor="_Toc184734149" w:history="1">
         <w:r>
           <w:rPr>
             <w:rStyle w:val="Hyperlink"/>
@@ -1316,7 +1316,7 @@
             <w:noProof/>
             <w:webHidden/>
           </w:rPr>
-          <w:instrText xml:space="preserve"> PAGEREF _Toc184731731 \h </w:instrText>
+          <w:instrText xml:space="preserve"> PAGEREF _Toc184734149 \h </w:instrText>
         </w:r>
         <w:r>
           <w:rPr>
@@ -1360,7 +1360,7 @@
           <w:szCs w:val="24"/>
         </w:rPr>
       </w:pPr>
-      <w:hyperlink w:anchor="_Toc184731732" w:history="1">
+      <w:hyperlink w:anchor="_Toc184734150" w:history="1">
         <w:r>
           <w:rPr>
             <w:rStyle w:val="Hyperlink"/>
@@ -1387,7 +1387,7 @@
             <w:noProof/>
             <w:webHidden/>
           </w:rPr>
-          <w:instrText xml:space="preserve"> PAGEREF _Toc184731732 \h </w:instrText>
+          <w:instrText xml:space="preserve"> PAGEREF _Toc184734150 \h </w:instrText>
         </w:r>
         <w:r>
           <w:rPr>
@@ -1431,7 +1431,7 @@
           <w:szCs w:val="24"/>
         </w:rPr>
       </w:pPr>
-      <w:hyperlink w:anchor="_Toc184731733" w:history="1">
+      <w:hyperlink w:anchor="_Toc184734151" w:history="1">
         <w:r>
           <w:rPr>
             <w:rStyle w:val="Hyperlink"/>
@@ -1458,7 +1458,7 @@
             <w:noProof/>
             <w:webHidden/>
           </w:rPr>
-          <w:instrText xml:space="preserve"> PAGEREF _Toc184731733 \h </w:instrText>
+          <w:instrText xml:space="preserve"> PAGEREF _Toc184734151 \h </w:instrText>
         </w:r>
         <w:r>
           <w:rPr>
@@ -1502,7 +1502,7 @@
           <w:szCs w:val="24"/>
         </w:rPr>
       </w:pPr>
-      <w:hyperlink w:anchor="_Toc184731734" w:history="1">
+      <w:hyperlink w:anchor="_Toc184734152" w:history="1">
         <w:r>
           <w:rPr>
             <w:rStyle w:val="Hyperlink"/>
@@ -1529,7 +1529,7 @@
             <w:noProof/>
             <w:webHidden/>
           </w:rPr>
-          <w:instrText xml:space="preserve"> PAGEREF _Toc184731734 \h </w:instrText>
+          <w:instrText xml:space="preserve"> PAGEREF _Toc184734152 \h </w:instrText>
         </w:r>
         <w:r>
           <w:rPr>
@@ -1573,7 +1573,7 @@
           <w:szCs w:val="24"/>
         </w:rPr>
       </w:pPr>
-      <w:hyperlink w:anchor="_Toc184731735" w:history="1">
+      <w:hyperlink w:anchor="_Toc184734153" w:history="1">
         <w:r>
           <w:rPr>
             <w:rStyle w:val="Hyperlink"/>
@@ -1600,7 +1600,7 @@
             <w:noProof/>
             <w:webHidden/>
           </w:rPr>
-          <w:instrText xml:space="preserve"> PAGEREF _Toc184731735 \h </w:instrText>
+          <w:instrText xml:space="preserve"> PAGEREF _Toc184734153 \h </w:instrText>
         </w:r>
         <w:r>
           <w:rPr>
@@ -1644,7 +1644,7 @@
           <w:szCs w:val="24"/>
         </w:rPr>
       </w:pPr>
-      <w:hyperlink w:anchor="_Toc184731736" w:history="1">
+      <w:hyperlink w:anchor="_Toc184734154" w:history="1">
         <w:r>
           <w:rPr>
             <w:rStyle w:val="Hyperlink"/>
@@ -1671,7 +1671,7 @@
             <w:noProof/>
             <w:webHidden/>
           </w:rPr>
-          <w:instrText xml:space="preserve"> PAGEREF _Toc184731736 \h </w:instrText>
+          <w:instrText xml:space="preserve"> PAGEREF _Toc184734154 \h </w:instrText>
         </w:r>
         <w:r>
           <w:rPr>
@@ -1715,7 +1715,7 @@
           <w:szCs w:val="24"/>
         </w:rPr>
       </w:pPr>
-      <w:hyperlink w:anchor="_Toc184731737" w:history="1">
+      <w:hyperlink w:anchor="_Toc184734155" w:history="1">
         <w:r>
           <w:rPr>
             <w:rStyle w:val="Hyperlink"/>
@@ -1742,7 +1742,7 @@
             <w:noProof/>
             <w:webHidden/>
           </w:rPr>
-          <w:instrText xml:space="preserve"> PAGEREF _Toc184731737 \h </w:instrText>
+          <w:instrText xml:space="preserve"> PAGEREF _Toc184734155 \h </w:instrText>
         </w:r>
         <w:r>
           <w:rPr>
@@ -1786,7 +1786,7 @@
           <w:szCs w:val="24"/>
         </w:rPr>
       </w:pPr>
-      <w:hyperlink w:anchor="_Toc184731738" w:history="1">
+      <w:hyperlink w:anchor="_Toc184734156" w:history="1">
         <w:r>
           <w:rPr>
             <w:rStyle w:val="Hyperlink"/>
@@ -1813,7 +1813,7 @@
             <w:noProof/>
             <w:webHidden/>
           </w:rPr>
-          <w:instrText xml:space="preserve"> PAGEREF _Toc184731738 \h </w:instrText>
+          <w:instrText xml:space="preserve"> PAGEREF _Toc184734156 \h </w:instrText>
         </w:r>
         <w:r>
           <w:rPr>
@@ -1857,7 +1857,7 @@
           <w:szCs w:val="24"/>
         </w:rPr>
       </w:pPr>
-      <w:hyperlink w:anchor="_Toc184731739" w:history="1">
+      <w:hyperlink w:anchor="_Toc184734157" w:history="1">
         <w:r>
           <w:rPr>
             <w:rStyle w:val="Hyperlink"/>
@@ -1884,7 +1884,7 @@
             <w:noProof/>
             <w:webHidden/>
           </w:rPr>
-          <w:instrText xml:space="preserve"> PAGEREF _Toc184731739 \h </w:instrText>
+          <w:instrText xml:space="preserve"> PAGEREF _Toc184734157 \h </w:instrText>
         </w:r>
         <w:r>
           <w:rPr>
@@ -1928,7 +1928,7 @@
           <w:szCs w:val="24"/>
         </w:rPr>
       </w:pPr>
-      <w:hyperlink w:anchor="_Toc184731740" w:history="1">
+      <w:hyperlink w:anchor="_Toc184734158" w:history="1">
         <w:r>
           <w:rPr>
             <w:rStyle w:val="Hyperlink"/>
@@ -1955,7 +1955,7 @@
             <w:noProof/>
             <w:webHidden/>
           </w:rPr>
-          <w:instrText xml:space="preserve"> PAGEREF _Toc184731740 \h </w:instrText>
+          <w:instrText xml:space="preserve"> PAGEREF _Toc184734158 \h </w:instrText>
         </w:r>
         <w:r>
           <w:rPr>
@@ -1999,7 +1999,7 @@
           <w:szCs w:val="24"/>
         </w:rPr>
       </w:pPr>
-      <w:hyperlink w:anchor="_Toc184731741" w:history="1">
+      <w:hyperlink w:anchor="_Toc184734159" w:history="1">
         <w:r>
           <w:rPr>
             <w:rStyle w:val="Hyperlink"/>
@@ -2026,7 +2026,7 @@
             <w:noProof/>
             <w:webHidden/>
           </w:rPr>
-          <w:instrText xml:space="preserve"> PAGEREF _Toc184731741 \h </w:instrText>
+          <w:instrText xml:space="preserve"> PAGEREF _Toc184734159 \h </w:instrText>
         </w:r>
         <w:r>
           <w:rPr>
@@ -2070,7 +2070,7 @@
           <w:szCs w:val="24"/>
         </w:rPr>
       </w:pPr>
-      <w:hyperlink w:anchor="_Toc184731742" w:history="1">
+      <w:hyperlink w:anchor="_Toc184734160" w:history="1">
         <w:r>
           <w:rPr>
             <w:rStyle w:val="Hyperlink"/>
@@ -2097,7 +2097,7 @@
             <w:noProof/>
             <w:webHidden/>
           </w:rPr>
-          <w:instrText xml:space="preserve"> PAGEREF _Toc184731742 \h </w:instrText>
+          <w:instrText xml:space="preserve"> PAGEREF _Toc184734160 \h </w:instrText>
         </w:r>
         <w:r>
           <w:rPr>
@@ -2141,7 +2141,7 @@
           <w:szCs w:val="24"/>
         </w:rPr>
       </w:pPr>
-      <w:hyperlink w:anchor="_Toc184731743" w:history="1">
+      <w:hyperlink w:anchor="_Toc184734161" w:history="1">
         <w:r>
           <w:rPr>
             <w:rStyle w:val="Hyperlink"/>
@@ -2168,7 +2168,7 @@
             <w:noProof/>
             <w:webHidden/>
           </w:rPr>
-          <w:instrText xml:space="preserve"> PAGEREF _Toc184731743 \h </w:instrText>
+          <w:instrText xml:space="preserve"> PAGEREF _Toc184734161 \h </w:instrText>
         </w:r>
         <w:r>
           <w:rPr>
@@ -2212,7 +2212,7 @@
           <w:szCs w:val="24"/>
         </w:rPr>
       </w:pPr>
-      <w:hyperlink w:anchor="_Toc184731744" w:history="1">
+      <w:hyperlink w:anchor="_Toc184734162" w:history="1">
         <w:r>
           <w:rPr>
             <w:rStyle w:val="Hyperlink"/>
@@ -2239,7 +2239,7 @@
             <w:noProof/>
             <w:webHidden/>
           </w:rPr>
-          <w:instrText xml:space="preserve"> PAGEREF _Toc184731744 \h </w:instrText>
+          <w:instrText xml:space="preserve"> PAGEREF _Toc184734162 \h </w:instrText>
         </w:r>
         <w:r>
           <w:rPr>
@@ -2321,7 +2321,7 @@
         </w:rPr>
       </w:pPr>
       <w:bookmarkStart w:id="0" w:name="_Toc184123818"/>
-      <w:bookmarkStart w:id="1" w:name="_Toc184731717"/>
+      <w:bookmarkStart w:id="1" w:name="_Toc184734135"/>
       <w:r>
         <w:rPr>
           <w:color w:val="auto"/>
@@ -2711,7 +2711,7 @@
         </w:rPr>
       </w:pPr>
       <w:bookmarkStart w:id="2" w:name="_Toc184123819"/>
-      <w:bookmarkStart w:id="3" w:name="_Toc184731718"/>
+      <w:bookmarkStart w:id="3" w:name="_Toc184734136"/>
       <w:r>
         <w:rPr>
           <w:color w:val="auto"/>
@@ -3138,7 +3138,7 @@
           <w:color w:val="auto"/>
         </w:rPr>
       </w:pPr>
-      <w:bookmarkStart w:id="4" w:name="_Toc184731719"/>
+      <w:bookmarkStart w:id="4" w:name="_Toc184734137"/>
       <w:r>
         <w:rPr>
           <w:color w:val="auto"/>
@@ -3172,7 +3172,7 @@
           <w:color w:val="auto"/>
         </w:rPr>
       </w:pPr>
-      <w:bookmarkStart w:id="5" w:name="_Toc184731720"/>
+      <w:bookmarkStart w:id="5" w:name="_Toc184734138"/>
       <w:r>
         <w:rPr>
           <w:color w:val="auto"/>
@@ -3439,7 +3439,7 @@
           <w:color w:val="auto"/>
         </w:rPr>
       </w:pPr>
-      <w:bookmarkStart w:id="6" w:name="_Toc184731721"/>
+      <w:bookmarkStart w:id="6" w:name="_Toc184734139"/>
       <w:r>
         <w:rPr>
           <w:color w:val="auto"/>
@@ -3813,7 +3813,7 @@
                 <w:szCs w:val="24"/>
               </w:rPr>
               <w:drawing>
-                <wp:inline distT="0" distB="0" distL="0" distR="0" wp14:anchorId="240478DA" wp14:editId="56766886">
+                <wp:inline distT="0" distB="0" distL="0" distR="0" wp14:anchorId="240478DA" wp14:editId="3B7D5427">
                   <wp:extent cx="3647544" cy="2834640"/>
                   <wp:effectExtent l="0" t="0" r="0" b="3810"/>
                   <wp:docPr id="1347273745" name="Picture 4" descr="A graph of blue and white columns&#10;&#10;Description automatically generated"/>
@@ -3883,7 +3883,7 @@
                 <w:szCs w:val="24"/>
               </w:rPr>
               <w:drawing>
-                <wp:inline distT="0" distB="0" distL="0" distR="0" wp14:anchorId="23E8376B" wp14:editId="0E90721D">
+                <wp:inline distT="0" distB="0" distL="0" distR="0" wp14:anchorId="23E8376B" wp14:editId="7D803BA6">
                   <wp:extent cx="3601986" cy="2834640"/>
                   <wp:effectExtent l="0" t="0" r="0" b="3810"/>
                   <wp:docPr id="1998422243" name="Picture 6" descr="A graph with blue and black lines&#10;&#10;Description automatically generated with medium confidence"/>
@@ -4193,7 +4193,7 @@
           <w:color w:val="auto"/>
         </w:rPr>
       </w:pPr>
-      <w:bookmarkStart w:id="7" w:name="_Toc184731722"/>
+      <w:bookmarkStart w:id="7" w:name="_Toc184734140"/>
       <w:r>
         <w:rPr>
           <w:color w:val="auto"/>
@@ -4275,7 +4275,7 @@
           <w:color w:val="auto"/>
         </w:rPr>
       </w:pPr>
-      <w:bookmarkStart w:id="8" w:name="_Toc184731723"/>
+      <w:bookmarkStart w:id="8" w:name="_Toc184734141"/>
       <w:r>
         <w:rPr>
           <w:color w:val="auto"/>
@@ -4461,7 +4461,7 @@
           <w:color w:val="auto"/>
         </w:rPr>
       </w:pPr>
-      <w:bookmarkStart w:id="9" w:name="_Toc184731724"/>
+      <w:bookmarkStart w:id="9" w:name="_Toc184734142"/>
       <w:r>
         <w:rPr>
           <w:color w:val="auto"/>
@@ -4537,7 +4537,7 @@
           <w:color w:val="auto"/>
         </w:rPr>
       </w:pPr>
-      <w:bookmarkStart w:id="10" w:name="_Toc184731725"/>
+      <w:bookmarkStart w:id="10" w:name="_Toc184734143"/>
       <w:r>
         <w:rPr>
           <w:color w:val="auto"/>
@@ -4612,7 +4612,7 @@
           <w:color w:val="auto"/>
         </w:rPr>
       </w:pPr>
-      <w:bookmarkStart w:id="11" w:name="_Toc184731726"/>
+      <w:bookmarkStart w:id="11" w:name="_Toc184734144"/>
       <w:r>
         <w:rPr>
           <w:color w:val="auto"/>
@@ -4686,7 +4686,7 @@
           <w:color w:val="auto"/>
         </w:rPr>
       </w:pPr>
-      <w:bookmarkStart w:id="12" w:name="_Toc184731727"/>
+      <w:bookmarkStart w:id="12" w:name="_Toc184734145"/>
       <w:r>
         <w:rPr>
           <w:color w:val="auto"/>
@@ -4843,7 +4843,7 @@
           <w:color w:val="auto"/>
         </w:rPr>
       </w:pPr>
-      <w:bookmarkStart w:id="13" w:name="_Toc184731728"/>
+      <w:bookmarkStart w:id="13" w:name="_Toc184734146"/>
       <w:r>
         <w:rPr>
           <w:color w:val="auto"/>
@@ -4929,7 +4929,7 @@
           <w:color w:val="auto"/>
         </w:rPr>
       </w:pPr>
-      <w:bookmarkStart w:id="14" w:name="_Toc184731729"/>
+      <w:bookmarkStart w:id="14" w:name="_Toc184734147"/>
       <w:r>
         <w:rPr>
           <w:color w:val="auto"/>
@@ -4962,7 +4962,7 @@
           <w:color w:val="auto"/>
         </w:rPr>
       </w:pPr>
-      <w:bookmarkStart w:id="15" w:name="_Toc184731730"/>
+      <w:bookmarkStart w:id="15" w:name="_Toc184734148"/>
       <w:r>
         <w:rPr>
           <w:color w:val="auto"/>
@@ -5022,7 +5022,7 @@
           <w:color w:val="auto"/>
         </w:rPr>
       </w:pPr>
-      <w:bookmarkStart w:id="16" w:name="_Toc184731731"/>
+      <w:bookmarkStart w:id="16" w:name="_Toc184734149"/>
       <w:r>
         <w:rPr>
           <w:color w:val="auto"/>
@@ -5630,7 +5630,7 @@
           <w:color w:val="auto"/>
         </w:rPr>
       </w:pPr>
-      <w:bookmarkStart w:id="20" w:name="_Toc184731732"/>
+      <w:bookmarkStart w:id="20" w:name="_Toc184734150"/>
       <w:r>
         <w:rPr>
           <w:color w:val="auto"/>
@@ -5722,7 +5722,7 @@
           <w:color w:val="auto"/>
         </w:rPr>
       </w:pPr>
-      <w:bookmarkStart w:id="21" w:name="_Toc184731733"/>
+      <w:bookmarkStart w:id="21" w:name="_Toc184734151"/>
       <w:r>
         <w:rPr>
           <w:color w:val="auto"/>
@@ -5766,7 +5766,7 @@
           <w:color w:val="auto"/>
         </w:rPr>
       </w:pPr>
-      <w:bookmarkStart w:id="22" w:name="_Toc184731734"/>
+      <w:bookmarkStart w:id="22" w:name="_Toc184734152"/>
       <w:r>
         <w:rPr>
           <w:color w:val="auto"/>
@@ -5872,7 +5872,7 @@
           <w:color w:val="auto"/>
         </w:rPr>
       </w:pPr>
-      <w:bookmarkStart w:id="23" w:name="_Toc184731735"/>
+      <w:bookmarkStart w:id="23" w:name="_Toc184734153"/>
       <w:r>
         <w:rPr>
           <w:color w:val="auto"/>
@@ -6484,7 +6484,7 @@
           <w:color w:val="auto"/>
         </w:rPr>
       </w:pPr>
-      <w:bookmarkStart w:id="24" w:name="_Toc184731736"/>
+      <w:bookmarkStart w:id="24" w:name="_Toc184734154"/>
       <w:r>
         <w:rPr>
           <w:color w:val="auto"/>
@@ -6510,7 +6510,7 @@
           <w:color w:val="auto"/>
         </w:rPr>
       </w:pPr>
-      <w:bookmarkStart w:id="25" w:name="_Toc184731737"/>
+      <w:bookmarkStart w:id="25" w:name="_Toc184734155"/>
       <w:r>
         <w:rPr>
           <w:color w:val="auto"/>
@@ -7169,7 +7169,7 @@
           <w:color w:val="auto"/>
         </w:rPr>
       </w:pPr>
-      <w:bookmarkStart w:id="26" w:name="_Toc184731738"/>
+      <w:bookmarkStart w:id="26" w:name="_Toc184734156"/>
       <w:r>
         <w:rPr>
           <w:color w:val="auto"/>
@@ -7786,7 +7786,7 @@
           <w:color w:val="auto"/>
         </w:rPr>
       </w:pPr>
-      <w:bookmarkStart w:id="27" w:name="_Toc184731739"/>
+      <w:bookmarkStart w:id="27" w:name="_Toc184734157"/>
       <w:r>
         <w:rPr>
           <w:color w:val="auto"/>
@@ -8380,7 +8380,7 @@
           <w:color w:val="auto"/>
         </w:rPr>
       </w:pPr>
-      <w:bookmarkStart w:id="28" w:name="_Toc184731740"/>
+      <w:bookmarkStart w:id="28" w:name="_Toc184734158"/>
       <w:r>
         <w:rPr>
           <w:color w:val="auto"/>
@@ -8981,7 +8981,7 @@
           <w:color w:val="auto"/>
         </w:rPr>
       </w:pPr>
-      <w:bookmarkStart w:id="29" w:name="_Toc184731741"/>
+      <w:bookmarkStart w:id="29" w:name="_Toc184734159"/>
       <w:r>
         <w:rPr>
           <w:color w:val="auto"/>
@@ -9700,7 +9700,7 @@
           <w:color w:val="auto"/>
         </w:rPr>
       </w:pPr>
-      <w:bookmarkStart w:id="30" w:name="_Toc184731742"/>
+      <w:bookmarkStart w:id="30" w:name="_Toc184734160"/>
       <w:r>
         <w:rPr>
           <w:color w:val="auto"/>
@@ -10440,7 +10440,7 @@
           <w:color w:val="auto"/>
         </w:rPr>
       </w:pPr>
-      <w:bookmarkStart w:id="31" w:name="_Toc184731743"/>
+      <w:bookmarkStart w:id="31" w:name="_Toc184734161"/>
       <w:r>
         <w:rPr>
           <w:color w:val="auto"/>
@@ -11115,14 +11115,7 @@
           <w:sz w:val="24"/>
           <w:szCs w:val="24"/>
         </w:rPr>
-        <w:t>5</w:t>
-      </w:r>
-      <w:r>
-        <w:rPr>
-          <w:sz w:val="24"/>
-          <w:szCs w:val="24"/>
-        </w:rPr>
-        <w:t xml:space="preserve"> </w:t>
+        <w:t xml:space="preserve">5 </w:t>
       </w:r>
       <w:r>
         <w:rPr>
@@ -11220,14 +11213,15 @@
         <w:pStyle w:val="ListParagraph"/>
         <w:numPr>
           <w:ilvl w:val="0"/>
-          <w:numId w:val="23"/>
+          <w:numId w:val="25"/>
         </w:numPr>
-        <w:spacing w:after="0" w:line="276" w:lineRule="auto"/>
-        <w:rPr>
-          <w:sz w:val="24"/>
-          <w:szCs w:val="24"/>
-        </w:rPr>
-      </w:pPr>
+        <w:spacing w:line="276" w:lineRule="auto"/>
+        <w:rPr>
+          <w:sz w:val="24"/>
+          <w:szCs w:val="24"/>
+        </w:rPr>
+      </w:pPr>
+      <w:proofErr w:type="spellStart"/>
       <w:r>
         <w:rPr>
           <w:sz w:val="24"/>
@@ -11235,15 +11229,16 @@
         </w:rPr>
         <w:t>num_encounters</w:t>
       </w:r>
+      <w:proofErr w:type="spellEnd"/>
     </w:p>
     <w:p>
       <w:pPr>
         <w:pStyle w:val="ListParagraph"/>
         <w:numPr>
           <w:ilvl w:val="0"/>
-          <w:numId w:val="23"/>
+          <w:numId w:val="25"/>
         </w:numPr>
-        <w:spacing w:after="0" w:line="276" w:lineRule="auto"/>
+        <w:spacing w:line="276" w:lineRule="auto"/>
         <w:rPr>
           <w:sz w:val="24"/>
           <w:szCs w:val="24"/>
@@ -11262,9 +11257,9 @@
         <w:pStyle w:val="ListParagraph"/>
         <w:numPr>
           <w:ilvl w:val="0"/>
-          <w:numId w:val="23"/>
+          <w:numId w:val="25"/>
         </w:numPr>
-        <w:spacing w:after="0" w:line="276" w:lineRule="auto"/>
+        <w:spacing w:line="276" w:lineRule="auto"/>
         <w:rPr>
           <w:sz w:val="24"/>
           <w:szCs w:val="24"/>
@@ -11283,36 +11278,20 @@
         <w:pStyle w:val="ListParagraph"/>
         <w:numPr>
           <w:ilvl w:val="0"/>
-          <w:numId w:val="23"/>
+          <w:numId w:val="25"/>
         </w:numPr>
-        <w:spacing w:after="0" w:line="276" w:lineRule="auto"/>
-        <w:rPr>
-          <w:sz w:val="24"/>
-          <w:szCs w:val="24"/>
-        </w:rPr>
-      </w:pPr>
-      <w:r>
-        <w:rPr>
-          <w:sz w:val="24"/>
-          <w:szCs w:val="24"/>
-        </w:rPr>
-        <w:t xml:space="preserve">Glomerular filtration rate/1.73 sq </w:t>
-      </w:r>
-      <w:proofErr w:type="spellStart"/>
-      <w:r>
-        <w:rPr>
-          <w:sz w:val="24"/>
-          <w:szCs w:val="24"/>
-        </w:rPr>
-        <w:t>M.predicted</w:t>
-      </w:r>
-      <w:proofErr w:type="spellEnd"/>
-      <w:r>
-        <w:rPr>
-          <w:sz w:val="24"/>
-          <w:szCs w:val="24"/>
-        </w:rPr>
-        <w:t xml:space="preserve"> [Volume Rate/Area]</w:t>
+        <w:spacing w:line="276" w:lineRule="auto"/>
+        <w:rPr>
+          <w:sz w:val="24"/>
+          <w:szCs w:val="24"/>
+        </w:rPr>
+      </w:pPr>
+      <w:r>
+        <w:rPr>
+          <w:sz w:val="24"/>
+          <w:szCs w:val="24"/>
+        </w:rPr>
+        <w:t>Leukocytes [#/volume] in Blood by Automated count</w:t>
       </w:r>
     </w:p>
     <w:p>
@@ -11320,20 +11299,36 @@
         <w:pStyle w:val="ListParagraph"/>
         <w:numPr>
           <w:ilvl w:val="0"/>
-          <w:numId w:val="23"/>
+          <w:numId w:val="25"/>
         </w:numPr>
-        <w:spacing w:after="0" w:line="276" w:lineRule="auto"/>
-        <w:rPr>
-          <w:sz w:val="24"/>
-          <w:szCs w:val="24"/>
-        </w:rPr>
-      </w:pPr>
-      <w:r>
-        <w:rPr>
-          <w:sz w:val="24"/>
-          <w:szCs w:val="24"/>
-        </w:rPr>
-        <w:t>Leukocytes [#/volume] in Blood by Automated count</w:t>
+        <w:spacing w:line="276" w:lineRule="auto"/>
+        <w:rPr>
+          <w:sz w:val="24"/>
+          <w:szCs w:val="24"/>
+        </w:rPr>
+      </w:pPr>
+      <w:r>
+        <w:rPr>
+          <w:sz w:val="24"/>
+          <w:szCs w:val="24"/>
+        </w:rPr>
+        <w:t xml:space="preserve">Glomerular filtration rate/1.73 sq </w:t>
+      </w:r>
+      <w:proofErr w:type="spellStart"/>
+      <w:r>
+        <w:rPr>
+          <w:sz w:val="24"/>
+          <w:szCs w:val="24"/>
+        </w:rPr>
+        <w:t>M.predicted</w:t>
+      </w:r>
+      <w:proofErr w:type="spellEnd"/>
+      <w:r>
+        <w:rPr>
+          <w:sz w:val="24"/>
+          <w:szCs w:val="24"/>
+        </w:rPr>
+        <w:t xml:space="preserve"> [Volume Rate/Area]</w:t>
       </w:r>
     </w:p>
     <w:p>
@@ -11341,20 +11336,20 @@
         <w:pStyle w:val="ListParagraph"/>
         <w:numPr>
           <w:ilvl w:val="0"/>
-          <w:numId w:val="23"/>
+          <w:numId w:val="25"/>
         </w:numPr>
-        <w:spacing w:after="0" w:line="276" w:lineRule="auto"/>
-        <w:rPr>
-          <w:sz w:val="24"/>
-          <w:szCs w:val="24"/>
-        </w:rPr>
-      </w:pPr>
-      <w:r>
-        <w:rPr>
-          <w:sz w:val="24"/>
-          <w:szCs w:val="24"/>
-        </w:rPr>
-        <w:t>Hematocrit [Volume Fraction] of Blood by Automated count</w:t>
+        <w:spacing w:line="276" w:lineRule="auto"/>
+        <w:rPr>
+          <w:sz w:val="24"/>
+          <w:szCs w:val="24"/>
+        </w:rPr>
+      </w:pPr>
+      <w:r>
+        <w:rPr>
+          <w:sz w:val="24"/>
+          <w:szCs w:val="24"/>
+        </w:rPr>
+        <w:t>AGE</w:t>
       </w:r>
     </w:p>
     <w:p>
@@ -11362,20 +11357,20 @@
         <w:pStyle w:val="ListParagraph"/>
         <w:numPr>
           <w:ilvl w:val="0"/>
-          <w:numId w:val="23"/>
+          <w:numId w:val="25"/>
         </w:numPr>
-        <w:spacing w:after="0" w:line="276" w:lineRule="auto"/>
-        <w:rPr>
-          <w:sz w:val="24"/>
-          <w:szCs w:val="24"/>
-        </w:rPr>
-      </w:pPr>
-      <w:r>
-        <w:rPr>
-          <w:sz w:val="24"/>
-          <w:szCs w:val="24"/>
-        </w:rPr>
-        <w:t>Body mass index (BMI) [Ratio]</w:t>
+        <w:spacing w:line="276" w:lineRule="auto"/>
+        <w:rPr>
+          <w:sz w:val="24"/>
+          <w:szCs w:val="24"/>
+        </w:rPr>
+      </w:pPr>
+      <w:r>
+        <w:rPr>
+          <w:sz w:val="24"/>
+          <w:szCs w:val="24"/>
+        </w:rPr>
+        <w:t>Chloride [Moles/volume] in Blood</w:t>
       </w:r>
     </w:p>
     <w:p>
@@ -11383,55 +11378,64 @@
         <w:pStyle w:val="ListParagraph"/>
         <w:numPr>
           <w:ilvl w:val="0"/>
-          <w:numId w:val="23"/>
+          <w:numId w:val="25"/>
         </w:numPr>
-        <w:spacing w:after="0" w:line="276" w:lineRule="auto"/>
-        <w:rPr>
-          <w:sz w:val="24"/>
-          <w:szCs w:val="24"/>
-        </w:rPr>
-      </w:pPr>
-      <w:r>
-        <w:rPr>
-          <w:sz w:val="24"/>
-          <w:szCs w:val="24"/>
-        </w:rPr>
-        <w:t xml:space="preserve">Pain severity - 0-10 verbal numeric rating [Score] </w:t>
-      </w:r>
-      <w:r>
-        <w:rPr>
-          <w:sz w:val="24"/>
-          <w:szCs w:val="24"/>
-        </w:rPr>
-        <w:t>–</w:t>
-      </w:r>
-      <w:r>
-        <w:rPr>
-          <w:sz w:val="24"/>
-          <w:szCs w:val="24"/>
-        </w:rPr>
-        <w:t xml:space="preserve"> Reported</w:t>
-      </w:r>
+        <w:spacing w:line="276" w:lineRule="auto"/>
+        <w:rPr>
+          <w:sz w:val="24"/>
+          <w:szCs w:val="24"/>
+        </w:rPr>
+      </w:pPr>
+      <w:proofErr w:type="spellStart"/>
+      <w:r>
+        <w:rPr>
+          <w:sz w:val="24"/>
+          <w:szCs w:val="24"/>
+        </w:rPr>
+        <w:t>meds_cos</w:t>
+      </w:r>
+      <w:r>
+        <w:rPr>
+          <w:sz w:val="24"/>
+          <w:szCs w:val="24"/>
+        </w:rPr>
+        <w:t>t</w:t>
+      </w:r>
+      <w:proofErr w:type="spellEnd"/>
     </w:p>
     <w:p>
       <w:pPr>
         <w:pStyle w:val="ListParagraph"/>
         <w:numPr>
           <w:ilvl w:val="0"/>
-          <w:numId w:val="23"/>
+          <w:numId w:val="25"/>
         </w:numPr>
-        <w:spacing w:after="0" w:line="276" w:lineRule="auto"/>
-        <w:rPr>
-          <w:sz w:val="24"/>
-          <w:szCs w:val="24"/>
-        </w:rPr>
-      </w:pPr>
-      <w:r>
-        <w:rPr>
-          <w:sz w:val="24"/>
-          <w:szCs w:val="24"/>
-        </w:rPr>
-        <w:t>AGE</w:t>
+        <w:spacing w:line="276" w:lineRule="auto"/>
+        <w:rPr>
+          <w:sz w:val="24"/>
+          <w:szCs w:val="24"/>
+        </w:rPr>
+      </w:pPr>
+      <w:r>
+        <w:rPr>
+          <w:sz w:val="24"/>
+          <w:szCs w:val="24"/>
+        </w:rPr>
+        <w:t xml:space="preserve">Pain severity - 0-10 verbal numeric rating [Score] </w:t>
+      </w:r>
+      <w:r>
+        <w:rPr>
+          <w:sz w:val="24"/>
+          <w:szCs w:val="24"/>
+        </w:rPr>
+        <w:t>–</w:t>
+      </w:r>
+      <w:r>
+        <w:rPr>
+          <w:sz w:val="24"/>
+          <w:szCs w:val="24"/>
+        </w:rPr>
+        <w:t xml:space="preserve"> Reported</w:t>
       </w:r>
     </w:p>
     <w:p>
@@ -11439,9 +11443,9 @@
         <w:pStyle w:val="ListParagraph"/>
         <w:numPr>
           <w:ilvl w:val="0"/>
-          <w:numId w:val="23"/>
+          <w:numId w:val="25"/>
         </w:numPr>
-        <w:spacing w:after="0" w:line="276" w:lineRule="auto"/>
+        <w:spacing w:line="276" w:lineRule="auto"/>
         <w:rPr>
           <w:sz w:val="24"/>
           <w:szCs w:val="24"/>
@@ -11453,7 +11457,7 @@
           <w:sz w:val="24"/>
           <w:szCs w:val="24"/>
         </w:rPr>
-        <w:t>meds_cost</w:t>
+        <w:t>num_meds</w:t>
       </w:r>
       <w:proofErr w:type="spellEnd"/>
     </w:p>
@@ -11462,20 +11466,20 @@
         <w:pStyle w:val="ListParagraph"/>
         <w:numPr>
           <w:ilvl w:val="0"/>
-          <w:numId w:val="23"/>
+          <w:numId w:val="25"/>
         </w:numPr>
-        <w:spacing w:after="0" w:line="276" w:lineRule="auto"/>
-        <w:rPr>
-          <w:sz w:val="24"/>
-          <w:szCs w:val="24"/>
-        </w:rPr>
-      </w:pPr>
-      <w:r>
-        <w:rPr>
-          <w:sz w:val="24"/>
-          <w:szCs w:val="24"/>
-        </w:rPr>
-        <w:t>Urea nitrogen [Mass/volume] in Blood</w:t>
+        <w:spacing w:line="276" w:lineRule="auto"/>
+        <w:rPr>
+          <w:sz w:val="24"/>
+          <w:szCs w:val="24"/>
+        </w:rPr>
+      </w:pPr>
+      <w:r>
+        <w:rPr>
+          <w:sz w:val="24"/>
+          <w:szCs w:val="24"/>
+        </w:rPr>
+        <w:t>QALY</w:t>
       </w:r>
     </w:p>
     <w:p>
@@ -11483,20 +11487,20 @@
         <w:pStyle w:val="ListParagraph"/>
         <w:numPr>
           <w:ilvl w:val="0"/>
-          <w:numId w:val="23"/>
+          <w:numId w:val="25"/>
         </w:numPr>
-        <w:spacing w:after="0" w:line="276" w:lineRule="auto"/>
-        <w:rPr>
-          <w:sz w:val="24"/>
-          <w:szCs w:val="24"/>
-        </w:rPr>
-      </w:pPr>
-      <w:r>
-        <w:rPr>
-          <w:sz w:val="24"/>
-          <w:szCs w:val="24"/>
-        </w:rPr>
-        <w:t>Chloride [Moles/volume] in Blood</w:t>
+        <w:spacing w:line="276" w:lineRule="auto"/>
+        <w:rPr>
+          <w:sz w:val="24"/>
+          <w:szCs w:val="24"/>
+        </w:rPr>
+      </w:pPr>
+      <w:r>
+        <w:rPr>
+          <w:sz w:val="24"/>
+          <w:szCs w:val="24"/>
+        </w:rPr>
+        <w:t>Potassium [Moles/volume] in Blood</w:t>
       </w:r>
     </w:p>
     <w:p>
@@ -11504,20 +11508,20 @@
         <w:pStyle w:val="ListParagraph"/>
         <w:numPr>
           <w:ilvl w:val="0"/>
-          <w:numId w:val="23"/>
+          <w:numId w:val="25"/>
         </w:numPr>
-        <w:spacing w:after="0" w:line="276" w:lineRule="auto"/>
-        <w:rPr>
-          <w:sz w:val="24"/>
-          <w:szCs w:val="24"/>
-        </w:rPr>
-      </w:pPr>
-      <w:r>
-        <w:rPr>
-          <w:sz w:val="24"/>
-          <w:szCs w:val="24"/>
-        </w:rPr>
-        <w:t>Cholesterol in HDL [Mass/volume] in Serum or Plasma</w:t>
+        <w:spacing w:line="276" w:lineRule="auto"/>
+        <w:rPr>
+          <w:sz w:val="24"/>
+          <w:szCs w:val="24"/>
+        </w:rPr>
+      </w:pPr>
+      <w:r>
+        <w:rPr>
+          <w:sz w:val="24"/>
+          <w:szCs w:val="24"/>
+        </w:rPr>
+        <w:t>Body temperature</w:t>
       </w:r>
     </w:p>
     <w:p>
@@ -11525,20 +11529,27 @@
         <w:pStyle w:val="ListParagraph"/>
         <w:numPr>
           <w:ilvl w:val="0"/>
-          <w:numId w:val="23"/>
+          <w:numId w:val="25"/>
         </w:numPr>
-        <w:spacing w:after="0" w:line="276" w:lineRule="auto"/>
-        <w:rPr>
-          <w:sz w:val="24"/>
-          <w:szCs w:val="24"/>
-        </w:rPr>
-      </w:pPr>
-      <w:r>
-        <w:rPr>
-          <w:sz w:val="24"/>
-          <w:szCs w:val="24"/>
-        </w:rPr>
-        <w:t>Potassium [Moles/volume] in Blood</w:t>
+        <w:spacing w:line="276" w:lineRule="auto"/>
+        <w:rPr>
+          <w:sz w:val="24"/>
+          <w:szCs w:val="24"/>
+        </w:rPr>
+      </w:pPr>
+      <w:r>
+        <w:rPr>
+          <w:sz w:val="24"/>
+          <w:szCs w:val="24"/>
+        </w:rPr>
+        <w:t xml:space="preserve">Body mass index (BMI) [Percentile] Per age and </w:t>
+      </w:r>
+      <w:r>
+        <w:rPr>
+          <w:sz w:val="24"/>
+          <w:szCs w:val="24"/>
+        </w:rPr>
+        <w:t>sex</w:t>
       </w:r>
     </w:p>
     <w:p>
@@ -11546,43 +11557,57 @@
         <w:pStyle w:val="ListParagraph"/>
         <w:numPr>
           <w:ilvl w:val="0"/>
-          <w:numId w:val="23"/>
+          <w:numId w:val="25"/>
         </w:numPr>
-        <w:spacing w:after="0" w:line="276" w:lineRule="auto"/>
-        <w:rPr>
-          <w:sz w:val="24"/>
-          <w:szCs w:val="24"/>
-        </w:rPr>
-      </w:pPr>
-      <w:proofErr w:type="spellStart"/>
-      <w:r>
-        <w:rPr>
-          <w:sz w:val="24"/>
-          <w:szCs w:val="24"/>
-        </w:rPr>
-        <w:t>num_meds</w:t>
-      </w:r>
-      <w:proofErr w:type="spellEnd"/>
+        <w:spacing w:line="276" w:lineRule="auto"/>
+        <w:rPr>
+          <w:sz w:val="24"/>
+          <w:szCs w:val="24"/>
+        </w:rPr>
+      </w:pPr>
+      <w:r>
+        <w:rPr>
+          <w:sz w:val="24"/>
+          <w:szCs w:val="24"/>
+        </w:rPr>
+        <w:t>Carbon dioxide  total [Moles/volume] in Blood</w:t>
+      </w:r>
     </w:p>
     <w:p>
       <w:pPr>
         <w:pStyle w:val="ListParagraph"/>
         <w:numPr>
           <w:ilvl w:val="0"/>
-          <w:numId w:val="23"/>
+          <w:numId w:val="25"/>
         </w:numPr>
-        <w:spacing w:after="0" w:line="276" w:lineRule="auto"/>
-        <w:rPr>
-          <w:sz w:val="24"/>
-          <w:szCs w:val="24"/>
-        </w:rPr>
-      </w:pPr>
-      <w:r>
-        <w:rPr>
-          <w:sz w:val="24"/>
-          <w:szCs w:val="24"/>
-        </w:rPr>
-        <w:t>Triglycerides</w:t>
+        <w:spacing w:line="276" w:lineRule="auto"/>
+        <w:rPr>
+          <w:sz w:val="24"/>
+          <w:szCs w:val="24"/>
+        </w:rPr>
+      </w:pPr>
+      <w:r>
+        <w:rPr>
+          <w:sz w:val="24"/>
+          <w:szCs w:val="24"/>
+        </w:rPr>
+        <w:t>Generalized anxiety disorder 7 item (GAD-7) total score [</w:t>
+      </w:r>
+      <w:proofErr w:type="spellStart"/>
+      <w:r>
+        <w:rPr>
+          <w:sz w:val="24"/>
+          <w:szCs w:val="24"/>
+        </w:rPr>
+        <w:t>Reported.PHQ</w:t>
+      </w:r>
+      <w:proofErr w:type="spellEnd"/>
+      <w:r>
+        <w:rPr>
+          <w:sz w:val="24"/>
+          <w:szCs w:val="24"/>
+        </w:rPr>
+        <w:t>]</w:t>
       </w:r>
     </w:p>
     <w:p>
@@ -11590,20 +11615,20 @@
         <w:pStyle w:val="ListParagraph"/>
         <w:numPr>
           <w:ilvl w:val="0"/>
-          <w:numId w:val="23"/>
+          <w:numId w:val="25"/>
         </w:numPr>
-        <w:spacing w:after="0" w:line="276" w:lineRule="auto"/>
-        <w:rPr>
-          <w:sz w:val="24"/>
-          <w:szCs w:val="24"/>
-        </w:rPr>
-      </w:pPr>
-      <w:r>
-        <w:rPr>
-          <w:sz w:val="24"/>
-          <w:szCs w:val="24"/>
-        </w:rPr>
-        <w:t>Carbon dioxide  total [Moles/volume] in Blood</w:t>
+        <w:spacing w:line="276" w:lineRule="auto"/>
+        <w:rPr>
+          <w:sz w:val="24"/>
+          <w:szCs w:val="24"/>
+        </w:rPr>
+      </w:pPr>
+      <w:r>
+        <w:rPr>
+          <w:sz w:val="24"/>
+          <w:szCs w:val="24"/>
+        </w:rPr>
+        <w:t>STATE_POPULATION</w:t>
       </w:r>
     </w:p>
     <w:p>
@@ -11611,20 +11636,27 @@
         <w:pStyle w:val="ListParagraph"/>
         <w:numPr>
           <w:ilvl w:val="0"/>
-          <w:numId w:val="23"/>
+          <w:numId w:val="25"/>
         </w:numPr>
-        <w:spacing w:after="0" w:line="276" w:lineRule="auto"/>
-        <w:rPr>
-          <w:sz w:val="24"/>
-          <w:szCs w:val="24"/>
-        </w:rPr>
-      </w:pPr>
-      <w:r>
-        <w:rPr>
-          <w:sz w:val="24"/>
-          <w:szCs w:val="24"/>
-        </w:rPr>
-        <w:t>QALY</w:t>
+        <w:spacing w:line="276" w:lineRule="auto"/>
+        <w:rPr>
+          <w:sz w:val="24"/>
+          <w:szCs w:val="24"/>
+        </w:rPr>
+      </w:pPr>
+      <w:r>
+        <w:rPr>
+          <w:sz w:val="24"/>
+          <w:szCs w:val="24"/>
+        </w:rPr>
+        <w:t>Hemoglobin [Mass/volume] in Bloo</w:t>
+      </w:r>
+      <w:r>
+        <w:rPr>
+          <w:sz w:val="24"/>
+          <w:szCs w:val="24"/>
+        </w:rPr>
+        <w:t>d</w:t>
       </w:r>
     </w:p>
     <w:p>
@@ -11632,20 +11664,20 @@
         <w:pStyle w:val="ListParagraph"/>
         <w:numPr>
           <w:ilvl w:val="0"/>
-          <w:numId w:val="23"/>
+          <w:numId w:val="25"/>
         </w:numPr>
-        <w:spacing w:after="0" w:line="276" w:lineRule="auto"/>
-        <w:rPr>
-          <w:sz w:val="24"/>
-          <w:szCs w:val="24"/>
-        </w:rPr>
-      </w:pPr>
-      <w:r>
-        <w:rPr>
-          <w:sz w:val="24"/>
-          <w:szCs w:val="24"/>
-        </w:rPr>
-        <w:t>Creatinine [Mass/volume] in Blood</w:t>
+        <w:spacing w:line="276" w:lineRule="auto"/>
+        <w:rPr>
+          <w:sz w:val="24"/>
+          <w:szCs w:val="24"/>
+        </w:rPr>
+      </w:pPr>
+      <w:r>
+        <w:rPr>
+          <w:sz w:val="24"/>
+          <w:szCs w:val="24"/>
+        </w:rPr>
+        <w:t>Cholesterol in HDL [Mass/volume] in Serum or Plasma</w:t>
       </w:r>
     </w:p>
     <w:p>
@@ -11653,20 +11685,27 @@
         <w:pStyle w:val="ListParagraph"/>
         <w:numPr>
           <w:ilvl w:val="0"/>
-          <w:numId w:val="23"/>
+          <w:numId w:val="25"/>
         </w:numPr>
-        <w:spacing w:after="0" w:line="276" w:lineRule="auto"/>
-        <w:rPr>
-          <w:sz w:val="24"/>
-          <w:szCs w:val="24"/>
-        </w:rPr>
-      </w:pPr>
-      <w:r>
-        <w:rPr>
-          <w:sz w:val="24"/>
-          <w:szCs w:val="24"/>
-        </w:rPr>
-        <w:t>STATE_POPULATION</w:t>
+        <w:spacing w:line="276" w:lineRule="auto"/>
+        <w:rPr>
+          <w:sz w:val="24"/>
+          <w:szCs w:val="24"/>
+        </w:rPr>
+      </w:pPr>
+      <w:r>
+        <w:rPr>
+          <w:sz w:val="24"/>
+          <w:szCs w:val="24"/>
+        </w:rPr>
+        <w:t>Urea nitrogen [Mass/volume] in Bloo</w:t>
+      </w:r>
+      <w:r>
+        <w:rPr>
+          <w:sz w:val="24"/>
+          <w:szCs w:val="24"/>
+        </w:rPr>
+        <w:t>d</w:t>
       </w:r>
     </w:p>
     <w:p>
@@ -11717,7 +11756,7 @@
           <w:color w:val="auto"/>
         </w:rPr>
       </w:pPr>
-      <w:bookmarkStart w:id="32" w:name="_Toc184731744"/>
+      <w:bookmarkStart w:id="32" w:name="_Toc184734162"/>
       <w:r>
         <w:rPr>
           <w:color w:val="auto"/>
@@ -11842,14 +11881,7 @@
           <w:sz w:val="24"/>
           <w:szCs w:val="24"/>
         </w:rPr>
-        <w:t>5</w:t>
-      </w:r>
-      <w:r>
-        <w:rPr>
-          <w:sz w:val="24"/>
-          <w:szCs w:val="24"/>
-        </w:rPr>
-        <w:t xml:space="preserve"> </w:t>
+        <w:t xml:space="preserve">5 </w:t>
       </w:r>
       <w:r>
         <w:rPr>
@@ -12440,6 +12472,95 @@
     </w:lvl>
   </w:abstractNum>
   <w:abstractNum w:abstractNumId="3" w15:restartNumberingAfterBreak="0">
+    <w:nsid w:val="114B2A1B"/>
+    <w:multiLevelType w:val="hybridMultilevel"/>
+    <w:tmpl w:val="B8402294"/>
+    <w:lvl w:ilvl="0" w:tplc="0409000F">
+      <w:start w:val="1"/>
+      <w:numFmt w:val="decimal"/>
+      <w:lvlText w:val="%1."/>
+      <w:lvlJc w:val="left"/>
+      <w:pPr>
+        <w:ind w:left="720" w:hanging="360"/>
+      </w:pPr>
+      <w:rPr>
+        <w:rFonts w:hint="default"/>
+      </w:rPr>
+    </w:lvl>
+    <w:lvl w:ilvl="1" w:tplc="04090019" w:tentative="1">
+      <w:start w:val="1"/>
+      <w:numFmt w:val="lowerLetter"/>
+      <w:lvlText w:val="%2."/>
+      <w:lvlJc w:val="left"/>
+      <w:pPr>
+        <w:ind w:left="1440" w:hanging="360"/>
+      </w:pPr>
+    </w:lvl>
+    <w:lvl w:ilvl="2" w:tplc="0409001B" w:tentative="1">
+      <w:start w:val="1"/>
+      <w:numFmt w:val="lowerRoman"/>
+      <w:lvlText w:val="%3."/>
+      <w:lvlJc w:val="right"/>
+      <w:pPr>
+        <w:ind w:left="2160" w:hanging="180"/>
+      </w:pPr>
+    </w:lvl>
+    <w:lvl w:ilvl="3" w:tplc="0409000F" w:tentative="1">
+      <w:start w:val="1"/>
+      <w:numFmt w:val="decimal"/>
+      <w:lvlText w:val="%4."/>
+      <w:lvlJc w:val="left"/>
+      <w:pPr>
+        <w:ind w:left="2880" w:hanging="360"/>
+      </w:pPr>
+    </w:lvl>
+    <w:lvl w:ilvl="4" w:tplc="04090019" w:tentative="1">
+      <w:start w:val="1"/>
+      <w:numFmt w:val="lowerLetter"/>
+      <w:lvlText w:val="%5."/>
+      <w:lvlJc w:val="left"/>
+      <w:pPr>
+        <w:ind w:left="3600" w:hanging="360"/>
+      </w:pPr>
+    </w:lvl>
+    <w:lvl w:ilvl="5" w:tplc="0409001B" w:tentative="1">
+      <w:start w:val="1"/>
+      <w:numFmt w:val="lowerRoman"/>
+      <w:lvlText w:val="%6."/>
+      <w:lvlJc w:val="right"/>
+      <w:pPr>
+        <w:ind w:left="4320" w:hanging="180"/>
+      </w:pPr>
+    </w:lvl>
+    <w:lvl w:ilvl="6" w:tplc="0409000F" w:tentative="1">
+      <w:start w:val="1"/>
+      <w:numFmt w:val="decimal"/>
+      <w:lvlText w:val="%7."/>
+      <w:lvlJc w:val="left"/>
+      <w:pPr>
+        <w:ind w:left="5040" w:hanging="360"/>
+      </w:pPr>
+    </w:lvl>
+    <w:lvl w:ilvl="7" w:tplc="04090019" w:tentative="1">
+      <w:start w:val="1"/>
+      <w:numFmt w:val="lowerLetter"/>
+      <w:lvlText w:val="%8."/>
+      <w:lvlJc w:val="left"/>
+      <w:pPr>
+        <w:ind w:left="5760" w:hanging="360"/>
+      </w:pPr>
+    </w:lvl>
+    <w:lvl w:ilvl="8" w:tplc="0409001B" w:tentative="1">
+      <w:start w:val="1"/>
+      <w:numFmt w:val="lowerRoman"/>
+      <w:lvlText w:val="%9."/>
+      <w:lvlJc w:val="right"/>
+      <w:pPr>
+        <w:ind w:left="6480" w:hanging="180"/>
+      </w:pPr>
+    </w:lvl>
+  </w:abstractNum>
+  <w:abstractNum w:abstractNumId="4" w15:restartNumberingAfterBreak="0">
     <w:nsid w:val="1BB355F3"/>
     <w:multiLevelType w:val="hybridMultilevel"/>
     <w:tmpl w:val="1EDAE244"/>
@@ -12552,7 +12673,7 @@
       </w:rPr>
     </w:lvl>
   </w:abstractNum>
-  <w:abstractNum w:abstractNumId="4" w15:restartNumberingAfterBreak="0">
+  <w:abstractNum w:abstractNumId="5" w15:restartNumberingAfterBreak="0">
     <w:nsid w:val="1BCD4163"/>
     <w:multiLevelType w:val="hybridMultilevel"/>
     <w:tmpl w:val="1E2E18F6"/>
@@ -12665,7 +12786,7 @@
       </w:rPr>
     </w:lvl>
   </w:abstractNum>
-  <w:abstractNum w:abstractNumId="5" w15:restartNumberingAfterBreak="0">
+  <w:abstractNum w:abstractNumId="6" w15:restartNumberingAfterBreak="0">
     <w:nsid w:val="1D446F0B"/>
     <w:multiLevelType w:val="hybridMultilevel"/>
     <w:tmpl w:val="8B6C2216"/>
@@ -12778,7 +12899,7 @@
       </w:rPr>
     </w:lvl>
   </w:abstractNum>
-  <w:abstractNum w:abstractNumId="6" w15:restartNumberingAfterBreak="0">
+  <w:abstractNum w:abstractNumId="7" w15:restartNumberingAfterBreak="0">
     <w:nsid w:val="1DE639FC"/>
     <w:multiLevelType w:val="multilevel"/>
     <w:tmpl w:val="922AF60E"/>
@@ -12891,7 +13012,7 @@
       </w:rPr>
     </w:lvl>
   </w:abstractNum>
-  <w:abstractNum w:abstractNumId="7" w15:restartNumberingAfterBreak="0">
+  <w:abstractNum w:abstractNumId="8" w15:restartNumberingAfterBreak="0">
     <w:nsid w:val="2D0667FF"/>
     <w:multiLevelType w:val="hybridMultilevel"/>
     <w:tmpl w:val="FBAE0068"/>
@@ -13004,7 +13125,7 @@
       </w:rPr>
     </w:lvl>
   </w:abstractNum>
-  <w:abstractNum w:abstractNumId="8" w15:restartNumberingAfterBreak="0">
+  <w:abstractNum w:abstractNumId="9" w15:restartNumberingAfterBreak="0">
     <w:nsid w:val="2FFA55FA"/>
     <w:multiLevelType w:val="multilevel"/>
     <w:tmpl w:val="3EC0B1AC"/>
@@ -13117,7 +13238,7 @@
       </w:rPr>
     </w:lvl>
   </w:abstractNum>
-  <w:abstractNum w:abstractNumId="9" w15:restartNumberingAfterBreak="0">
+  <w:abstractNum w:abstractNumId="10" w15:restartNumberingAfterBreak="0">
     <w:nsid w:val="334A6466"/>
     <w:multiLevelType w:val="hybridMultilevel"/>
     <w:tmpl w:val="F5569E26"/>
@@ -13230,7 +13351,7 @@
       </w:rPr>
     </w:lvl>
   </w:abstractNum>
-  <w:abstractNum w:abstractNumId="10" w15:restartNumberingAfterBreak="0">
+  <w:abstractNum w:abstractNumId="11" w15:restartNumberingAfterBreak="0">
     <w:nsid w:val="373D5A0F"/>
     <w:multiLevelType w:val="multilevel"/>
     <w:tmpl w:val="8AE4F6D6"/>
@@ -13343,7 +13464,7 @@
       </w:rPr>
     </w:lvl>
   </w:abstractNum>
-  <w:abstractNum w:abstractNumId="11" w15:restartNumberingAfterBreak="0">
+  <w:abstractNum w:abstractNumId="12" w15:restartNumberingAfterBreak="0">
     <w:nsid w:val="3DFD4160"/>
     <w:multiLevelType w:val="hybridMultilevel"/>
     <w:tmpl w:val="8DC2EFEE"/>
@@ -13456,7 +13577,7 @@
       </w:rPr>
     </w:lvl>
   </w:abstractNum>
-  <w:abstractNum w:abstractNumId="12" w15:restartNumberingAfterBreak="0">
+  <w:abstractNum w:abstractNumId="13" w15:restartNumberingAfterBreak="0">
     <w:nsid w:val="461A08CD"/>
     <w:multiLevelType w:val="multilevel"/>
     <w:tmpl w:val="8AE4F6D6"/>
@@ -13569,7 +13690,7 @@
       </w:rPr>
     </w:lvl>
   </w:abstractNum>
-  <w:abstractNum w:abstractNumId="13" w15:restartNumberingAfterBreak="0">
+  <w:abstractNum w:abstractNumId="14" w15:restartNumberingAfterBreak="0">
     <w:nsid w:val="47415B11"/>
     <w:multiLevelType w:val="hybridMultilevel"/>
     <w:tmpl w:val="71D6B27E"/>
@@ -13682,7 +13803,7 @@
       </w:rPr>
     </w:lvl>
   </w:abstractNum>
-  <w:abstractNum w:abstractNumId="14" w15:restartNumberingAfterBreak="0">
+  <w:abstractNum w:abstractNumId="15" w15:restartNumberingAfterBreak="0">
     <w:nsid w:val="53436E9E"/>
     <w:multiLevelType w:val="hybridMultilevel"/>
     <w:tmpl w:val="B35C826C"/>
@@ -13795,7 +13916,7 @@
       </w:rPr>
     </w:lvl>
   </w:abstractNum>
-  <w:abstractNum w:abstractNumId="15" w15:restartNumberingAfterBreak="0">
+  <w:abstractNum w:abstractNumId="16" w15:restartNumberingAfterBreak="0">
     <w:nsid w:val="644D3043"/>
     <w:multiLevelType w:val="hybridMultilevel"/>
     <w:tmpl w:val="7DB0515A"/>
@@ -13908,7 +14029,7 @@
       </w:rPr>
     </w:lvl>
   </w:abstractNum>
-  <w:abstractNum w:abstractNumId="16" w15:restartNumberingAfterBreak="0">
+  <w:abstractNum w:abstractNumId="17" w15:restartNumberingAfterBreak="0">
     <w:nsid w:val="68F375C8"/>
     <w:multiLevelType w:val="multilevel"/>
     <w:tmpl w:val="EA382BDE"/>
@@ -14021,7 +14142,7 @@
       </w:rPr>
     </w:lvl>
   </w:abstractNum>
-  <w:abstractNum w:abstractNumId="17" w15:restartNumberingAfterBreak="0">
+  <w:abstractNum w:abstractNumId="18" w15:restartNumberingAfterBreak="0">
     <w:nsid w:val="6E021188"/>
     <w:multiLevelType w:val="multilevel"/>
     <w:tmpl w:val="7A1045D0"/>
@@ -14134,7 +14255,7 @@
       </w:rPr>
     </w:lvl>
   </w:abstractNum>
-  <w:abstractNum w:abstractNumId="18" w15:restartNumberingAfterBreak="0">
+  <w:abstractNum w:abstractNumId="19" w15:restartNumberingAfterBreak="0">
     <w:nsid w:val="6EFE506D"/>
     <w:multiLevelType w:val="hybridMultilevel"/>
     <w:tmpl w:val="33AEF128"/>
@@ -14247,7 +14368,7 @@
       </w:rPr>
     </w:lvl>
   </w:abstractNum>
-  <w:abstractNum w:abstractNumId="19" w15:restartNumberingAfterBreak="0">
+  <w:abstractNum w:abstractNumId="20" w15:restartNumberingAfterBreak="0">
     <w:nsid w:val="70827ABC"/>
     <w:multiLevelType w:val="multilevel"/>
     <w:tmpl w:val="9D0EBE2A"/>
@@ -14360,7 +14481,7 @@
       </w:rPr>
     </w:lvl>
   </w:abstractNum>
-  <w:abstractNum w:abstractNumId="20" w15:restartNumberingAfterBreak="0">
+  <w:abstractNum w:abstractNumId="21" w15:restartNumberingAfterBreak="0">
     <w:nsid w:val="71A75C77"/>
     <w:multiLevelType w:val="multilevel"/>
     <w:tmpl w:val="F7B43BEE"/>
@@ -14473,7 +14594,7 @@
       </w:rPr>
     </w:lvl>
   </w:abstractNum>
-  <w:abstractNum w:abstractNumId="21" w15:restartNumberingAfterBreak="0">
+  <w:abstractNum w:abstractNumId="22" w15:restartNumberingAfterBreak="0">
     <w:nsid w:val="7880174B"/>
     <w:multiLevelType w:val="hybridMultilevel"/>
     <w:tmpl w:val="A0AA04AE"/>
@@ -14586,7 +14707,7 @@
       </w:rPr>
     </w:lvl>
   </w:abstractNum>
-  <w:abstractNum w:abstractNumId="22" w15:restartNumberingAfterBreak="0">
+  <w:abstractNum w:abstractNumId="23" w15:restartNumberingAfterBreak="0">
     <w:nsid w:val="78BA37C8"/>
     <w:multiLevelType w:val="multilevel"/>
     <w:tmpl w:val="7512A302"/>
@@ -14699,7 +14820,7 @@
       </w:rPr>
     </w:lvl>
   </w:abstractNum>
-  <w:abstractNum w:abstractNumId="23" w15:restartNumberingAfterBreak="0">
+  <w:abstractNum w:abstractNumId="24" w15:restartNumberingAfterBreak="0">
     <w:nsid w:val="7FB354E1"/>
     <w:multiLevelType w:val="multilevel"/>
     <w:tmpl w:val="0E9A662C"/>
@@ -14813,76 +14934,79 @@
     </w:lvl>
   </w:abstractNum>
   <w:num w:numId="1" w16cid:durableId="1644844625">
-    <w:abstractNumId w:val="7"/>
+    <w:abstractNumId w:val="8"/>
   </w:num>
   <w:num w:numId="2" w16cid:durableId="1113357377">
-    <w:abstractNumId w:val="3"/>
+    <w:abstractNumId w:val="4"/>
   </w:num>
   <w:num w:numId="3" w16cid:durableId="1123428375">
-    <w:abstractNumId w:val="13"/>
+    <w:abstractNumId w:val="14"/>
   </w:num>
   <w:num w:numId="4" w16cid:durableId="359165973">
-    <w:abstractNumId w:val="9"/>
+    <w:abstractNumId w:val="10"/>
   </w:num>
   <w:num w:numId="5" w16cid:durableId="1467747236">
-    <w:abstractNumId w:val="11"/>
+    <w:abstractNumId w:val="12"/>
   </w:num>
   <w:num w:numId="6" w16cid:durableId="1885829474">
-    <w:abstractNumId w:val="18"/>
+    <w:abstractNumId w:val="19"/>
   </w:num>
   <w:num w:numId="7" w16cid:durableId="815805443">
-    <w:abstractNumId w:val="4"/>
+    <w:abstractNumId w:val="5"/>
   </w:num>
   <w:num w:numId="8" w16cid:durableId="1875458294">
-    <w:abstractNumId w:val="21"/>
+    <w:abstractNumId w:val="22"/>
   </w:num>
   <w:num w:numId="9" w16cid:durableId="1380131537">
-    <w:abstractNumId w:val="15"/>
+    <w:abstractNumId w:val="16"/>
   </w:num>
   <w:num w:numId="10" w16cid:durableId="1654916995">
-    <w:abstractNumId w:val="14"/>
+    <w:abstractNumId w:val="15"/>
   </w:num>
   <w:num w:numId="11" w16cid:durableId="842596486">
     <w:abstractNumId w:val="2"/>
   </w:num>
   <w:num w:numId="12" w16cid:durableId="437796609">
-    <w:abstractNumId w:val="6"/>
+    <w:abstractNumId w:val="7"/>
   </w:num>
   <w:num w:numId="13" w16cid:durableId="77943843">
-    <w:abstractNumId w:val="23"/>
+    <w:abstractNumId w:val="24"/>
   </w:num>
   <w:num w:numId="14" w16cid:durableId="1173715528">
-    <w:abstractNumId w:val="20"/>
+    <w:abstractNumId w:val="21"/>
   </w:num>
   <w:num w:numId="15" w16cid:durableId="1917739685">
     <w:abstractNumId w:val="1"/>
   </w:num>
   <w:num w:numId="16" w16cid:durableId="1980258067">
-    <w:abstractNumId w:val="22"/>
+    <w:abstractNumId w:val="23"/>
   </w:num>
   <w:num w:numId="17" w16cid:durableId="1516505103">
-    <w:abstractNumId w:val="8"/>
+    <w:abstractNumId w:val="9"/>
   </w:num>
   <w:num w:numId="18" w16cid:durableId="254554365">
-    <w:abstractNumId w:val="10"/>
+    <w:abstractNumId w:val="11"/>
   </w:num>
   <w:num w:numId="19" w16cid:durableId="1641762920">
     <w:abstractNumId w:val="0"/>
   </w:num>
   <w:num w:numId="20" w16cid:durableId="1331829276">
-    <w:abstractNumId w:val="12"/>
+    <w:abstractNumId w:val="13"/>
   </w:num>
   <w:num w:numId="21" w16cid:durableId="29771415">
-    <w:abstractNumId w:val="19"/>
+    <w:abstractNumId w:val="20"/>
   </w:num>
   <w:num w:numId="22" w16cid:durableId="1394962466">
+    <w:abstractNumId w:val="18"/>
+  </w:num>
+  <w:num w:numId="23" w16cid:durableId="1773469754">
     <w:abstractNumId w:val="17"/>
   </w:num>
-  <w:num w:numId="23" w16cid:durableId="1773469754">
-    <w:abstractNumId w:val="16"/>
+  <w:num w:numId="24" w16cid:durableId="890968272">
+    <w:abstractNumId w:val="6"/>
   </w:num>
-  <w:num w:numId="24" w16cid:durableId="890968272">
-    <w:abstractNumId w:val="5"/>
+  <w:num w:numId="25" w16cid:durableId="1246958885">
+    <w:abstractNumId w:val="3"/>
   </w:num>
 </w:numbering>
 </file>

</xml_diff>